<commit_message>
security feedback from client
</commit_message>
<xml_diff>
--- a/secure-programming-tlg/doc/secure-coding (003) Course Outline for Review.docx
+++ b/secure-programming-tlg/doc/secure-coding (003) Course Outline for Review.docx
@@ -1,10 +1,10 @@
 
 <file path=word/document.xml><?xml version="1.0" encoding="utf-8"?>
-<w:document xmlns:wpc="http://schemas.microsoft.com/office/word/2010/wordprocessingCanvas" xmlns:mc="http://schemas.openxmlformats.org/markup-compatibility/2006" xmlns:o="urn:schemas-microsoft-com:office:office" xmlns:r="http://schemas.openxmlformats.org/officeDocument/2006/relationships" xmlns:m="http://schemas.openxmlformats.org/officeDocument/2006/math" xmlns:v="urn:schemas-microsoft-com:vml" xmlns:wp14="http://schemas.microsoft.com/office/word/2010/wordprocessingDrawing" xmlns:wp="http://schemas.openxmlformats.org/drawingml/2006/wordprocessingDrawing" xmlns:w="http://schemas.openxmlformats.org/wordprocessingml/2006/main" xmlns:w14="http://schemas.microsoft.com/office/word/2010/wordml" xmlns:w10="urn:schemas-microsoft-com:office:word" xmlns:w15="http://schemas.microsoft.com/office/word/2012/wordml" xmlns:wpg="http://schemas.microsoft.com/office/word/2010/wordprocessingGroup" xmlns:wpi="http://schemas.microsoft.com/office/word/2010/wordprocessingInk" xmlns:wne="http://schemas.microsoft.com/office/word/2006/wordml" xmlns:wps="http://schemas.microsoft.com/office/word/2010/wordprocessingShape" xmlns:wpsCustomData="http://www.wps.cn/officeDocument/2013/wpsCustomData" mc:Ignorable="w14 w15 wp14">
+<w:document xmlns:wpc="http://schemas.microsoft.com/office/word/2010/wordprocessingCanvas" xmlns:cx="http://schemas.microsoft.com/office/drawing/2014/chartex" xmlns:cx1="http://schemas.microsoft.com/office/drawing/2015/9/8/chartex" xmlns:cx2="http://schemas.microsoft.com/office/drawing/2015/10/21/chartex" xmlns:cx3="http://schemas.microsoft.com/office/drawing/2016/5/9/chartex" xmlns:cx4="http://schemas.microsoft.com/office/drawing/2016/5/10/chartex" xmlns:cx5="http://schemas.microsoft.com/office/drawing/2016/5/11/chartex" xmlns:cx6="http://schemas.microsoft.com/office/drawing/2016/5/12/chartex" xmlns:cx7="http://schemas.microsoft.com/office/drawing/2016/5/13/chartex" xmlns:cx8="http://schemas.microsoft.com/office/drawing/2016/5/14/chartex" xmlns:mc="http://schemas.openxmlformats.org/markup-compatibility/2006" xmlns:aink="http://schemas.microsoft.com/office/drawing/2016/ink" xmlns:am3d="http://schemas.microsoft.com/office/drawing/2017/model3d" xmlns:o="urn:schemas-microsoft-com:office:office" xmlns:r="http://schemas.openxmlformats.org/officeDocument/2006/relationships" xmlns:m="http://schemas.openxmlformats.org/officeDocument/2006/math" xmlns:v="urn:schemas-microsoft-com:vml" xmlns:wp14="http://schemas.microsoft.com/office/word/2010/wordprocessingDrawing" xmlns:wp="http://schemas.openxmlformats.org/drawingml/2006/wordprocessingDrawing" xmlns:w10="urn:schemas-microsoft-com:office:word" xmlns:w="http://schemas.openxmlformats.org/wordprocessingml/2006/main" xmlns:w14="http://schemas.microsoft.com/office/word/2010/wordml" xmlns:w15="http://schemas.microsoft.com/office/word/2012/wordml" xmlns:w16cex="http://schemas.microsoft.com/office/word/2018/wordml/cex" xmlns:w16cid="http://schemas.microsoft.com/office/word/2016/wordml/cid" xmlns:w16="http://schemas.microsoft.com/office/word/2018/wordml" xmlns:w16se="http://schemas.microsoft.com/office/word/2015/wordml/symex" xmlns:wpg="http://schemas.microsoft.com/office/word/2010/wordprocessingGroup" xmlns:wpi="http://schemas.microsoft.com/office/word/2010/wordprocessingInk" xmlns:wne="http://schemas.microsoft.com/office/word/2006/wordml" xmlns:wps="http://schemas.microsoft.com/office/word/2010/wordprocessingShape" mc:Ignorable="w14 w15 w16se w16cid w16 w16cex wp14">
   <w:body>
     <w:p>
       <w:pPr>
-        <w:pStyle w:val="2"/>
+        <w:pStyle w:val="Heading1"/>
       </w:pPr>
       <w:bookmarkStart w:id="0" w:name="secure-coding"/>
       <w:r>
@@ -14,7 +14,7 @@
     </w:p>
     <w:p>
       <w:pPr>
-        <w:pStyle w:val="24"/>
+        <w:pStyle w:val="Compact"/>
         <w:numPr>
           <w:ilvl w:val="0"/>
           <w:numId w:val="1"/>
@@ -26,7 +26,7 @@
     </w:p>
     <w:p>
       <w:pPr>
-        <w:pStyle w:val="23"/>
+        <w:pStyle w:val="FirstParagraph"/>
       </w:pPr>
       <w:r>
         <w:rPr>
@@ -40,7 +40,7 @@
     </w:p>
     <w:p>
       <w:pPr>
-        <w:pStyle w:val="4"/>
+        <w:pStyle w:val="Heading2"/>
       </w:pPr>
       <w:bookmarkStart w:id="1" w:name="overview"/>
       <w:r>
@@ -50,7 +50,7 @@
     </w:p>
     <w:p>
       <w:pPr>
-        <w:pStyle w:val="23"/>
+        <w:pStyle w:val="FirstParagraph"/>
       </w:pPr>
       <w:r>
         <w:t>This course will teach secure coding practices</w:t>
@@ -58,7 +58,7 @@
     </w:p>
     <w:p>
       <w:pPr>
-        <w:pStyle w:val="4"/>
+        <w:pStyle w:val="Heading2"/>
       </w:pPr>
       <w:bookmarkStart w:id="2" w:name="audience"/>
       <w:r>
@@ -68,7 +68,7 @@
     </w:p>
     <w:p>
       <w:pPr>
-        <w:pStyle w:val="23"/>
+        <w:pStyle w:val="FirstParagraph"/>
       </w:pPr>
       <w:r>
         <w:t>Developers, team leads, project managers</w:t>
@@ -76,7 +76,7 @@
     </w:p>
     <w:p>
       <w:pPr>
-        <w:pStyle w:val="4"/>
+        <w:pStyle w:val="Heading2"/>
       </w:pPr>
       <w:bookmarkStart w:id="3" w:name="skill-level"/>
       <w:r>
@@ -86,7 +86,7 @@
     </w:p>
     <w:p>
       <w:pPr>
-        <w:pStyle w:val="23"/>
+        <w:pStyle w:val="FirstParagraph"/>
       </w:pPr>
       <w:r>
         <w:t>Introductory - Intermediate</w:t>
@@ -94,7 +94,7 @@
     </w:p>
     <w:p>
       <w:pPr>
-        <w:pStyle w:val="4"/>
+        <w:pStyle w:val="Heading2"/>
       </w:pPr>
       <w:bookmarkStart w:id="4" w:name="duration"/>
       <w:r>
@@ -104,7 +104,7 @@
     </w:p>
     <w:p>
       <w:pPr>
-        <w:pStyle w:val="23"/>
+        <w:pStyle w:val="FirstParagraph"/>
       </w:pPr>
       <w:r>
         <w:t>Three days</w:t>
@@ -112,7 +112,7 @@
     </w:p>
     <w:p>
       <w:pPr>
-        <w:pStyle w:val="4"/>
+        <w:pStyle w:val="Heading2"/>
       </w:pPr>
       <w:bookmarkStart w:id="5" w:name="format"/>
       <w:r>
@@ -122,15 +122,18 @@
     </w:p>
     <w:p>
       <w:pPr>
-        <w:pStyle w:val="23"/>
-      </w:pPr>
-      <w:r>
-        <w:t>Lectures and hands on labs. (50% - 50%)</w:t>
-      </w:r>
-    </w:p>
-    <w:p>
-      <w:pPr>
-        <w:pStyle w:val="4"/>
+        <w:pStyle w:val="FirstParagraph"/>
+      </w:pPr>
+      <w:r>
+        <w:t xml:space="preserve">Lectures and hands on </w:t>
+      </w:r>
+      <w:r>
+        <w:t>labs. (50% - 50%)</w:t>
+      </w:r>
+    </w:p>
+    <w:p>
+      <w:pPr>
+        <w:pStyle w:val="Heading2"/>
       </w:pPr>
       <w:bookmarkStart w:id="6" w:name="prerequisites"/>
       <w:r>
@@ -140,7 +143,7 @@
     </w:p>
     <w:p>
       <w:pPr>
-        <w:pStyle w:val="24"/>
+        <w:pStyle w:val="Compact"/>
         <w:numPr>
           <w:ilvl w:val="0"/>
           <w:numId w:val="2"/>
@@ -152,7 +155,7 @@
     </w:p>
     <w:p>
       <w:pPr>
-        <w:pStyle w:val="24"/>
+        <w:pStyle w:val="Compact"/>
         <w:numPr>
           <w:ilvl w:val="0"/>
           <w:numId w:val="2"/>
@@ -164,7 +167,7 @@
     </w:p>
     <w:p>
       <w:pPr>
-        <w:pStyle w:val="4"/>
+        <w:pStyle w:val="Heading2"/>
       </w:pPr>
       <w:bookmarkStart w:id="7" w:name="lab-environment"/>
       <w:r>
@@ -174,7 +177,7 @@
     </w:p>
     <w:p>
       <w:pPr>
-        <w:pStyle w:val="24"/>
+        <w:pStyle w:val="Compact"/>
         <w:numPr>
           <w:ilvl w:val="0"/>
           <w:numId w:val="2"/>
@@ -186,19 +189,22 @@
     </w:p>
     <w:p>
       <w:pPr>
-        <w:pStyle w:val="24"/>
-        <w:numPr>
-          <w:ilvl w:val="0"/>
-          <w:numId w:val="2"/>
-        </w:numPr>
-      </w:pPr>
-      <w:r>
-        <w:t>A lab environment in the cloud will be provided for students.</w:t>
-      </w:r>
-    </w:p>
-    <w:p>
-      <w:pPr>
-        <w:pStyle w:val="5"/>
+        <w:pStyle w:val="Compact"/>
+        <w:numPr>
+          <w:ilvl w:val="0"/>
+          <w:numId w:val="2"/>
+        </w:numPr>
+      </w:pPr>
+      <w:r>
+        <w:t>A lab environment in the cloud will be prov</w:t>
+      </w:r>
+      <w:r>
+        <w:t>ided for students.</w:t>
+      </w:r>
+    </w:p>
+    <w:p>
+      <w:pPr>
+        <w:pStyle w:val="Heading3"/>
       </w:pPr>
       <w:bookmarkStart w:id="8" w:name="students-will-need-the-following"/>
       <w:r>
@@ -208,7 +214,7 @@
     </w:p>
     <w:p>
       <w:pPr>
-        <w:pStyle w:val="24"/>
+        <w:pStyle w:val="Compact"/>
         <w:numPr>
           <w:ilvl w:val="0"/>
           <w:numId w:val="2"/>
@@ -220,7 +226,7 @@
     </w:p>
     <w:p>
       <w:pPr>
-        <w:pStyle w:val="24"/>
+        <w:pStyle w:val="Compact"/>
         <w:numPr>
           <w:ilvl w:val="1"/>
           <w:numId w:val="2"/>
@@ -232,29 +238,33 @@
     </w:p>
     <w:p>
       <w:pPr>
-        <w:pStyle w:val="24"/>
-        <w:numPr>
-          <w:ilvl w:val="0"/>
-          <w:numId w:val="2"/>
-        </w:numPr>
-      </w:pPr>
-      <w:r>
-        <w:t>Chrome browser</w:t>
-      </w:r>
-    </w:p>
-    <w:p>
-      <w:pPr>
-        <w:pStyle w:val="4"/>
+        <w:pStyle w:val="Compact"/>
+        <w:numPr>
+          <w:ilvl w:val="0"/>
+          <w:numId w:val="2"/>
+        </w:numPr>
+      </w:pPr>
+      <w:r>
+        <w:t>Chrome</w:t>
+      </w:r>
+      <w:r>
+        <w:t xml:space="preserve"> browser</w:t>
+      </w:r>
+    </w:p>
+    <w:p>
+      <w:pPr>
+        <w:pStyle w:val="Heading2"/>
       </w:pPr>
       <w:bookmarkStart w:id="9" w:name="detailed-outline"/>
       <w:r>
+        <w:lastRenderedPageBreak/>
         <w:t>Detailed outline</w:t>
       </w:r>
       <w:bookmarkEnd w:id="9"/>
     </w:p>
     <w:p>
       <w:pPr>
-        <w:pStyle w:val="5"/>
+        <w:pStyle w:val="Heading3"/>
       </w:pPr>
       <w:bookmarkStart w:id="10" w:name="threat-modeling"/>
       <w:r>
@@ -264,7 +274,7 @@
     </w:p>
     <w:p>
       <w:pPr>
-        <w:pStyle w:val="24"/>
+        <w:pStyle w:val="Compact"/>
         <w:numPr>
           <w:ilvl w:val="0"/>
           <w:numId w:val="2"/>
@@ -276,7 +286,7 @@
     </w:p>
     <w:p>
       <w:pPr>
-        <w:pStyle w:val="24"/>
+        <w:pStyle w:val="Compact"/>
         <w:numPr>
           <w:ilvl w:val="0"/>
           <w:numId w:val="2"/>
@@ -288,7 +298,7 @@
     </w:p>
     <w:p>
       <w:pPr>
-        <w:pStyle w:val="24"/>
+        <w:pStyle w:val="Compact"/>
         <w:numPr>
           <w:ilvl w:val="0"/>
           <w:numId w:val="2"/>
@@ -300,7 +310,7 @@
     </w:p>
     <w:p>
       <w:pPr>
-        <w:pStyle w:val="24"/>
+        <w:pStyle w:val="Compact"/>
         <w:numPr>
           <w:ilvl w:val="0"/>
           <w:numId w:val="2"/>
@@ -312,7 +322,7 @@
     </w:p>
     <w:p>
       <w:pPr>
-        <w:pStyle w:val="24"/>
+        <w:pStyle w:val="Compact"/>
         <w:numPr>
           <w:ilvl w:val="0"/>
           <w:numId w:val="2"/>
@@ -324,7 +334,7 @@
     </w:p>
     <w:p>
       <w:pPr>
-        <w:pStyle w:val="5"/>
+        <w:pStyle w:val="Heading3"/>
       </w:pPr>
       <w:bookmarkStart w:id="11" w:name="common-attacks"/>
       <w:r>
@@ -334,7 +344,7 @@
     </w:p>
     <w:p>
       <w:pPr>
-        <w:pStyle w:val="24"/>
+        <w:pStyle w:val="Compact"/>
         <w:numPr>
           <w:ilvl w:val="0"/>
           <w:numId w:val="2"/>
@@ -346,7 +356,7 @@
     </w:p>
     <w:p>
       <w:pPr>
-        <w:pStyle w:val="24"/>
+        <w:pStyle w:val="Compact"/>
         <w:numPr>
           <w:ilvl w:val="0"/>
           <w:numId w:val="2"/>
@@ -358,7 +368,7 @@
     </w:p>
     <w:p>
       <w:pPr>
-        <w:pStyle w:val="24"/>
+        <w:pStyle w:val="Compact"/>
         <w:numPr>
           <w:ilvl w:val="0"/>
           <w:numId w:val="2"/>
@@ -370,7 +380,7 @@
     </w:p>
     <w:p>
       <w:pPr>
-        <w:pStyle w:val="24"/>
+        <w:pStyle w:val="Compact"/>
         <w:numPr>
           <w:ilvl w:val="0"/>
           <w:numId w:val="2"/>
@@ -378,7 +388,6 @@
       </w:pPr>
       <w:r>
         <w:rPr>
-          <w:rFonts w:hint="default"/>
           <w:lang w:val="en"/>
         </w:rPr>
         <w:t xml:space="preserve">SQL injection </w:t>
@@ -386,7 +395,7 @@
     </w:p>
     <w:p>
       <w:pPr>
-        <w:pStyle w:val="24"/>
+        <w:pStyle w:val="Compact"/>
         <w:numPr>
           <w:ilvl w:val="0"/>
           <w:numId w:val="2"/>
@@ -398,7 +407,7 @@
     </w:p>
     <w:p>
       <w:pPr>
-        <w:pStyle w:val="24"/>
+        <w:pStyle w:val="Compact"/>
         <w:numPr>
           <w:ilvl w:val="0"/>
           <w:numId w:val="2"/>
@@ -410,7 +419,7 @@
     </w:p>
     <w:p>
       <w:pPr>
-        <w:pStyle w:val="24"/>
+        <w:pStyle w:val="Compact"/>
         <w:numPr>
           <w:ilvl w:val="0"/>
           <w:numId w:val="2"/>
@@ -422,7 +431,22 @@
     </w:p>
     <w:p>
       <w:pPr>
-        <w:pStyle w:val="5"/>
+        <w:pStyle w:val="Compact"/>
+        <w:numPr>
+          <w:ilvl w:val="0"/>
+          <w:numId w:val="2"/>
+        </w:numPr>
+      </w:pPr>
+      <w:r>
+        <w:rPr>
+          <w:highlight w:val="green"/>
+        </w:rPr>
+        <w:t>Cross site request forgery (CSRF)</w:t>
+      </w:r>
+    </w:p>
+    <w:p>
+      <w:pPr>
+        <w:pStyle w:val="Heading3"/>
       </w:pPr>
       <w:bookmarkStart w:id="12" w:name="secure-design"/>
       <w:r>
@@ -432,7 +456,7 @@
     </w:p>
     <w:p>
       <w:pPr>
-        <w:pStyle w:val="24"/>
+        <w:pStyle w:val="Compact"/>
         <w:numPr>
           <w:ilvl w:val="0"/>
           <w:numId w:val="2"/>
@@ -450,23 +474,21 @@
     </w:p>
     <w:p>
       <w:pPr>
-        <w:pStyle w:val="24"/>
+        <w:pStyle w:val="Compact"/>
         <w:numPr>
           <w:ilvl w:val="1"/>
           <w:numId w:val="2"/>
         </w:numPr>
         <w:tabs>
+          <w:tab w:val="clear" w:pos="720"/>
           <w:tab w:val="left" w:pos="0"/>
-          <w:tab w:val="clear" w:pos="720"/>
         </w:tabs>
-        <w:ind w:left="1200" w:leftChars="0" w:hanging="480" w:firstLineChars="0"/>
         <w:rPr>
           <w:highlight w:val="yellow"/>
         </w:rPr>
       </w:pPr>
       <w:r>
         <w:rPr>
-          <w:rFonts w:hint="default"/>
           <w:highlight w:val="yellow"/>
           <w:lang w:val="en"/>
         </w:rPr>
@@ -475,23 +497,21 @@
     </w:p>
     <w:p>
       <w:pPr>
-        <w:pStyle w:val="24"/>
+        <w:pStyle w:val="Compact"/>
         <w:numPr>
           <w:ilvl w:val="1"/>
           <w:numId w:val="2"/>
         </w:numPr>
         <w:tabs>
+          <w:tab w:val="clear" w:pos="720"/>
           <w:tab w:val="left" w:pos="0"/>
-          <w:tab w:val="clear" w:pos="720"/>
         </w:tabs>
-        <w:ind w:left="1200" w:leftChars="0" w:hanging="480" w:firstLineChars="0"/>
         <w:rPr>
           <w:highlight w:val="yellow"/>
         </w:rPr>
       </w:pPr>
       <w:r>
         <w:rPr>
-          <w:rFonts w:hint="default"/>
           <w:highlight w:val="yellow"/>
           <w:lang w:val="en"/>
         </w:rPr>
@@ -500,19 +520,22 @@
     </w:p>
     <w:p>
       <w:pPr>
-        <w:pStyle w:val="24"/>
-        <w:numPr>
-          <w:ilvl w:val="0"/>
-          <w:numId w:val="2"/>
-        </w:numPr>
-      </w:pPr>
-      <w:r>
-        <w:t>Layered design concepts</w:t>
-      </w:r>
-    </w:p>
-    <w:p>
-      <w:pPr>
-        <w:pStyle w:val="24"/>
+        <w:pStyle w:val="Compact"/>
+        <w:numPr>
+          <w:ilvl w:val="0"/>
+          <w:numId w:val="2"/>
+        </w:numPr>
+      </w:pPr>
+      <w:r>
+        <w:t>Layered d</w:t>
+      </w:r>
+      <w:r>
+        <w:t>esign concepts</w:t>
+      </w:r>
+    </w:p>
+    <w:p>
+      <w:pPr>
+        <w:pStyle w:val="Compact"/>
         <w:numPr>
           <w:ilvl w:val="0"/>
           <w:numId w:val="2"/>
@@ -524,7 +547,7 @@
     </w:p>
     <w:p>
       <w:pPr>
-        <w:pStyle w:val="24"/>
+        <w:pStyle w:val="Compact"/>
         <w:numPr>
           <w:ilvl w:val="0"/>
           <w:numId w:val="2"/>
@@ -536,7 +559,7 @@
     </w:p>
     <w:p>
       <w:pPr>
-        <w:pStyle w:val="24"/>
+        <w:pStyle w:val="Compact"/>
         <w:numPr>
           <w:ilvl w:val="0"/>
           <w:numId w:val="2"/>
@@ -548,7 +571,7 @@
     </w:p>
     <w:p>
       <w:pPr>
-        <w:pStyle w:val="5"/>
+        <w:pStyle w:val="Heading3"/>
       </w:pPr>
       <w:bookmarkStart w:id="13" w:name="countermeasures"/>
       <w:r>
@@ -558,7 +581,7 @@
     </w:p>
     <w:p>
       <w:pPr>
-        <w:pStyle w:val="24"/>
+        <w:pStyle w:val="Compact"/>
         <w:numPr>
           <w:ilvl w:val="0"/>
           <w:numId w:val="2"/>
@@ -570,7 +593,7 @@
     </w:p>
     <w:p>
       <w:pPr>
-        <w:pStyle w:val="24"/>
+        <w:pStyle w:val="Compact"/>
         <w:numPr>
           <w:ilvl w:val="0"/>
           <w:numId w:val="2"/>
@@ -582,7 +605,7 @@
     </w:p>
     <w:p>
       <w:pPr>
-        <w:pStyle w:val="24"/>
+        <w:pStyle w:val="Compact"/>
         <w:numPr>
           <w:ilvl w:val="0"/>
           <w:numId w:val="2"/>
@@ -594,7 +617,7 @@
     </w:p>
     <w:p>
       <w:pPr>
-        <w:pStyle w:val="24"/>
+        <w:pStyle w:val="Compact"/>
         <w:numPr>
           <w:ilvl w:val="0"/>
           <w:numId w:val="2"/>
@@ -606,7 +629,7 @@
     </w:p>
     <w:p>
       <w:pPr>
-        <w:pStyle w:val="24"/>
+        <w:pStyle w:val="Compact"/>
         <w:numPr>
           <w:ilvl w:val="0"/>
           <w:numId w:val="2"/>
@@ -618,7 +641,7 @@
     </w:p>
     <w:p>
       <w:pPr>
-        <w:pStyle w:val="24"/>
+        <w:pStyle w:val="Compact"/>
         <w:numPr>
           <w:ilvl w:val="0"/>
           <w:numId w:val="2"/>
@@ -630,19 +653,21 @@
     </w:p>
     <w:p>
       <w:pPr>
-        <w:pStyle w:val="24"/>
-        <w:numPr>
-          <w:ilvl w:val="0"/>
-          <w:numId w:val="2"/>
-        </w:numPr>
-      </w:pPr>
+        <w:pStyle w:val="Compact"/>
+        <w:numPr>
+          <w:ilvl w:val="0"/>
+          <w:numId w:val="2"/>
+        </w:numPr>
+      </w:pPr>
+      <w:proofErr w:type="gramStart"/>
       <w:r>
         <w:t>Black list</w:t>
       </w:r>
-    </w:p>
-    <w:p>
-      <w:pPr>
-        <w:pStyle w:val="24"/>
+      <w:proofErr w:type="gramEnd"/>
+    </w:p>
+    <w:p>
+      <w:pPr>
+        <w:pStyle w:val="Compact"/>
         <w:numPr>
           <w:ilvl w:val="0"/>
           <w:numId w:val="2"/>
@@ -654,7 +679,7 @@
     </w:p>
     <w:p>
       <w:pPr>
-        <w:pStyle w:val="24"/>
+        <w:pStyle w:val="Compact"/>
         <w:numPr>
           <w:ilvl w:val="0"/>
           <w:numId w:val="2"/>
@@ -666,7 +691,7 @@
     </w:p>
     <w:p>
       <w:pPr>
-        <w:pStyle w:val="24"/>
+        <w:pStyle w:val="Compact"/>
         <w:numPr>
           <w:ilvl w:val="0"/>
           <w:numId w:val="2"/>
@@ -678,31 +703,35 @@
     </w:p>
     <w:p>
       <w:pPr>
-        <w:pStyle w:val="24"/>
-        <w:numPr>
-          <w:ilvl w:val="0"/>
-          <w:numId w:val="2"/>
-        </w:numPr>
-      </w:pPr>
-      <w:r>
+        <w:pStyle w:val="Compact"/>
+        <w:numPr>
+          <w:ilvl w:val="0"/>
+          <w:numId w:val="2"/>
+        </w:numPr>
+      </w:pPr>
+      <w:r>
+        <w:lastRenderedPageBreak/>
         <w:t>Avoiding SQL injection</w:t>
       </w:r>
     </w:p>
     <w:p>
       <w:pPr>
-        <w:pStyle w:val="24"/>
-        <w:numPr>
-          <w:ilvl w:val="0"/>
-          <w:numId w:val="2"/>
-        </w:numPr>
-      </w:pPr>
-      <w:r>
-        <w:t>Parametrizing queries/Prepared statements</w:t>
-      </w:r>
-    </w:p>
-    <w:p>
-      <w:pPr>
-        <w:pStyle w:val="24"/>
+        <w:pStyle w:val="Compact"/>
+        <w:numPr>
+          <w:ilvl w:val="0"/>
+          <w:numId w:val="2"/>
+        </w:numPr>
+      </w:pPr>
+      <w:r>
+        <w:t xml:space="preserve">Parametrizing </w:t>
+      </w:r>
+      <w:r>
+        <w:t>queries/Prepared statements</w:t>
+      </w:r>
+    </w:p>
+    <w:p>
+      <w:pPr>
+        <w:pStyle w:val="Compact"/>
         <w:numPr>
           <w:ilvl w:val="0"/>
           <w:numId w:val="2"/>
@@ -714,7 +743,7 @@
     </w:p>
     <w:p>
       <w:pPr>
-        <w:pStyle w:val="24"/>
+        <w:pStyle w:val="Compact"/>
         <w:numPr>
           <w:ilvl w:val="0"/>
           <w:numId w:val="2"/>
@@ -726,7 +755,7 @@
     </w:p>
     <w:p>
       <w:pPr>
-        <w:pStyle w:val="24"/>
+        <w:pStyle w:val="Compact"/>
         <w:numPr>
           <w:ilvl w:val="0"/>
           <w:numId w:val="2"/>
@@ -738,7 +767,7 @@
     </w:p>
     <w:p>
       <w:pPr>
-        <w:pStyle w:val="5"/>
+        <w:pStyle w:val="Heading3"/>
       </w:pPr>
       <w:bookmarkStart w:id="14" w:name="modern-security-frameworks"/>
       <w:r>
@@ -748,7 +777,7 @@
     </w:p>
     <w:p>
       <w:pPr>
-        <w:pStyle w:val="24"/>
+        <w:pStyle w:val="Compact"/>
         <w:numPr>
           <w:ilvl w:val="0"/>
           <w:numId w:val="2"/>
@@ -760,7 +789,7 @@
     </w:p>
     <w:p>
       <w:pPr>
-        <w:pStyle w:val="24"/>
+        <w:pStyle w:val="Compact"/>
         <w:numPr>
           <w:ilvl w:val="1"/>
           <w:numId w:val="2"/>
@@ -772,7 +801,7 @@
     </w:p>
     <w:p>
       <w:pPr>
-        <w:pStyle w:val="24"/>
+        <w:pStyle w:val="Compact"/>
         <w:numPr>
           <w:ilvl w:val="1"/>
           <w:numId w:val="2"/>
@@ -784,7 +813,7 @@
     </w:p>
     <w:p>
       <w:pPr>
-        <w:pStyle w:val="24"/>
+        <w:pStyle w:val="Compact"/>
         <w:numPr>
           <w:ilvl w:val="1"/>
           <w:numId w:val="2"/>
@@ -796,7 +825,7 @@
     </w:p>
     <w:p>
       <w:pPr>
-        <w:pStyle w:val="24"/>
+        <w:pStyle w:val="Compact"/>
         <w:numPr>
           <w:ilvl w:val="0"/>
           <w:numId w:val="2"/>
@@ -808,7 +837,7 @@
     </w:p>
     <w:p>
       <w:pPr>
-        <w:pStyle w:val="24"/>
+        <w:pStyle w:val="Compact"/>
         <w:numPr>
           <w:ilvl w:val="1"/>
           <w:numId w:val="2"/>
@@ -820,19 +849,22 @@
     </w:p>
     <w:p>
       <w:pPr>
-        <w:pStyle w:val="24"/>
+        <w:pStyle w:val="Compact"/>
         <w:numPr>
           <w:ilvl w:val="1"/>
           <w:numId w:val="2"/>
         </w:numPr>
       </w:pPr>
       <w:r>
-        <w:t>Automatic credential rotation</w:t>
-      </w:r>
-    </w:p>
-    <w:p>
-      <w:pPr>
-        <w:pStyle w:val="24"/>
+        <w:t>Automatic crede</w:t>
+      </w:r>
+      <w:r>
+        <w:t>ntial rotation</w:t>
+      </w:r>
+    </w:p>
+    <w:p>
+      <w:pPr>
+        <w:pStyle w:val="Compact"/>
         <w:numPr>
           <w:ilvl w:val="1"/>
           <w:numId w:val="2"/>
@@ -844,7 +876,7 @@
     </w:p>
     <w:p>
       <w:pPr>
-        <w:pStyle w:val="24"/>
+        <w:pStyle w:val="Compact"/>
         <w:numPr>
           <w:ilvl w:val="1"/>
           <w:numId w:val="2"/>
@@ -856,7 +888,7 @@
     </w:p>
     <w:p>
       <w:pPr>
-        <w:pStyle w:val="24"/>
+        <w:pStyle w:val="Compact"/>
         <w:numPr>
           <w:ilvl w:val="0"/>
           <w:numId w:val="2"/>
@@ -868,7 +900,7 @@
     </w:p>
     <w:p>
       <w:pPr>
-        <w:pStyle w:val="5"/>
+        <w:pStyle w:val="Heading3"/>
       </w:pPr>
       <w:bookmarkStart w:id="15" w:name="authorization-and-authentication"/>
       <w:r>
@@ -878,7 +910,7 @@
     </w:p>
     <w:p>
       <w:pPr>
-        <w:pStyle w:val="24"/>
+        <w:pStyle w:val="Compact"/>
         <w:numPr>
           <w:ilvl w:val="0"/>
           <w:numId w:val="2"/>
@@ -896,7 +928,7 @@
     </w:p>
     <w:p>
       <w:pPr>
-        <w:pStyle w:val="24"/>
+        <w:pStyle w:val="Compact"/>
         <w:numPr>
           <w:ilvl w:val="0"/>
           <w:numId w:val="2"/>
@@ -904,7 +936,6 @@
       </w:pPr>
       <w:r>
         <w:rPr>
-          <w:rFonts w:hint="default"/>
           <w:lang w:val="en"/>
         </w:rPr>
         <w:t>SSO (at least high-level)</w:t>
@@ -912,7 +943,7 @@
     </w:p>
     <w:p>
       <w:pPr>
-        <w:pStyle w:val="24"/>
+        <w:pStyle w:val="Compact"/>
         <w:numPr>
           <w:ilvl w:val="0"/>
           <w:numId w:val="2"/>
@@ -920,7 +951,6 @@
       </w:pPr>
       <w:r>
         <w:rPr>
-          <w:rFonts w:hint="default"/>
           <w:lang w:val="en"/>
         </w:rPr>
         <w:t>Spring security</w:t>
@@ -928,7 +958,7 @@
     </w:p>
     <w:p>
       <w:pPr>
-        <w:pStyle w:val="24"/>
+        <w:pStyle w:val="Compact"/>
         <w:numPr>
           <w:ilvl w:val="0"/>
           <w:numId w:val="2"/>
@@ -939,7 +969,6 @@
       </w:r>
       <w:r>
         <w:rPr>
-          <w:rFonts w:hint="default"/>
           <w:lang w:val="en"/>
         </w:rPr>
         <w:t xml:space="preserve"> (just mention)</w:t>
@@ -947,7 +976,7 @@
     </w:p>
     <w:p>
       <w:pPr>
-        <w:pStyle w:val="24"/>
+        <w:pStyle w:val="Compact"/>
         <w:numPr>
           <w:ilvl w:val="0"/>
           <w:numId w:val="2"/>
@@ -959,7 +988,7 @@
     </w:p>
     <w:p>
       <w:pPr>
-        <w:pStyle w:val="24"/>
+        <w:pStyle w:val="Compact"/>
         <w:numPr>
           <w:ilvl w:val="0"/>
           <w:numId w:val="2"/>
@@ -971,7 +1000,7 @@
     </w:p>
     <w:p>
       <w:pPr>
-        <w:pStyle w:val="24"/>
+        <w:pStyle w:val="Compact"/>
         <w:numPr>
           <w:ilvl w:val="0"/>
           <w:numId w:val="2"/>
@@ -982,7 +1011,6 @@
       </w:r>
       <w:r>
         <w:rPr>
-          <w:rFonts w:hint="default"/>
           <w:lang w:val="en"/>
         </w:rPr>
         <w:t xml:space="preserve"> (just mention)</w:t>
@@ -990,7 +1018,7 @@
     </w:p>
     <w:p>
       <w:pPr>
-        <w:pStyle w:val="24"/>
+        <w:pStyle w:val="Compact"/>
         <w:numPr>
           <w:ilvl w:val="0"/>
           <w:numId w:val="2"/>
@@ -1002,7 +1030,7 @@
     </w:p>
     <w:p>
       <w:pPr>
-        <w:pStyle w:val="24"/>
+        <w:pStyle w:val="Compact"/>
         <w:numPr>
           <w:ilvl w:val="0"/>
           <w:numId w:val="2"/>
@@ -1014,7 +1042,7 @@
     </w:p>
     <w:p>
       <w:pPr>
-        <w:pStyle w:val="24"/>
+        <w:pStyle w:val="Compact"/>
         <w:numPr>
           <w:ilvl w:val="0"/>
           <w:numId w:val="2"/>
@@ -1026,7 +1054,7 @@
     </w:p>
     <w:p>
       <w:pPr>
-        <w:pStyle w:val="24"/>
+        <w:pStyle w:val="Compact"/>
         <w:numPr>
           <w:ilvl w:val="0"/>
           <w:numId w:val="2"/>
@@ -1038,7 +1066,7 @@
     </w:p>
     <w:p>
       <w:pPr>
-        <w:pStyle w:val="24"/>
+        <w:pStyle w:val="Compact"/>
         <w:numPr>
           <w:ilvl w:val="0"/>
           <w:numId w:val="2"/>
@@ -1050,7 +1078,7 @@
     </w:p>
     <w:p>
       <w:pPr>
-        <w:pStyle w:val="24"/>
+        <w:pStyle w:val="Compact"/>
         <w:numPr>
           <w:ilvl w:val="0"/>
           <w:numId w:val="2"/>
@@ -1062,7 +1090,7 @@
     </w:p>
     <w:p>
       <w:pPr>
-        <w:pStyle w:val="24"/>
+        <w:pStyle w:val="Compact"/>
         <w:numPr>
           <w:ilvl w:val="0"/>
           <w:numId w:val="2"/>
@@ -1074,7 +1102,7 @@
     </w:p>
     <w:p>
       <w:pPr>
-        <w:pStyle w:val="5"/>
+        <w:pStyle w:val="Heading3"/>
       </w:pPr>
       <w:bookmarkStart w:id="16" w:name="session-security"/>
       <w:r>
@@ -1084,7 +1112,7 @@
     </w:p>
     <w:p>
       <w:pPr>
-        <w:pStyle w:val="24"/>
+        <w:pStyle w:val="Compact"/>
         <w:numPr>
           <w:ilvl w:val="0"/>
           <w:numId w:val="2"/>
@@ -1102,7 +1130,7 @@
     </w:p>
     <w:p>
       <w:pPr>
-        <w:pStyle w:val="24"/>
+        <w:pStyle w:val="Compact"/>
         <w:numPr>
           <w:ilvl w:val="0"/>
           <w:numId w:val="2"/>
@@ -1113,7 +1141,6 @@
       </w:pPr>
       <w:r>
         <w:rPr>
-          <w:rFonts w:hint="default"/>
           <w:highlight w:val="yellow"/>
           <w:lang w:val="en"/>
         </w:rPr>
@@ -1122,7 +1149,7 @@
     </w:p>
     <w:p>
       <w:pPr>
-        <w:pStyle w:val="24"/>
+        <w:pStyle w:val="Compact"/>
         <w:numPr>
           <w:ilvl w:val="0"/>
           <w:numId w:val="2"/>
@@ -1133,7 +1160,6 @@
       </w:pPr>
       <w:r>
         <w:rPr>
-          <w:rFonts w:hint="default"/>
           <w:highlight w:val="yellow"/>
           <w:lang w:val="en"/>
         </w:rPr>
@@ -1142,7 +1168,7 @@
     </w:p>
     <w:p>
       <w:pPr>
-        <w:pStyle w:val="24"/>
+        <w:pStyle w:val="Compact"/>
         <w:numPr>
           <w:ilvl w:val="0"/>
           <w:numId w:val="2"/>
@@ -1153,7 +1179,6 @@
       </w:r>
       <w:r>
         <w:rPr>
-          <w:rFonts w:hint="default"/>
           <w:lang w:val="en"/>
         </w:rPr>
         <w:t xml:space="preserve"> (Spring session)</w:t>
@@ -1161,18 +1186,18 @@
     </w:p>
     <w:p>
       <w:pPr>
-        <w:pStyle w:val="24"/>
-        <w:numPr>
-          <w:ilvl w:val="0"/>
-          <w:numId w:val="2"/>
-        </w:numPr>
-      </w:pPr>
-      <w:r>
+        <w:pStyle w:val="Compact"/>
+        <w:numPr>
+          <w:ilvl w:val="0"/>
+          <w:numId w:val="2"/>
+        </w:numPr>
+      </w:pPr>
+      <w:r>
+        <w:lastRenderedPageBreak/>
         <w:t>Policies</w:t>
       </w:r>
       <w:r>
         <w:rPr>
-          <w:rFonts w:hint="default"/>
           <w:lang w:val="en"/>
         </w:rPr>
         <w:t xml:space="preserve"> (layers of network appliances)</w:t>
@@ -1180,7 +1205,7 @@
     </w:p>
     <w:p>
       <w:pPr>
-        <w:pStyle w:val="24"/>
+        <w:pStyle w:val="Compact"/>
         <w:numPr>
           <w:ilvl w:val="0"/>
           <w:numId w:val="2"/>
@@ -1192,7 +1217,7 @@
     </w:p>
     <w:p>
       <w:pPr>
-        <w:pStyle w:val="5"/>
+        <w:pStyle w:val="Heading3"/>
       </w:pPr>
       <w:bookmarkStart w:id="17" w:name="framework-architecture"/>
       <w:r>
@@ -1202,7 +1227,7 @@
     </w:p>
     <w:p>
       <w:pPr>
-        <w:pStyle w:val="24"/>
+        <w:pStyle w:val="Compact"/>
         <w:numPr>
           <w:ilvl w:val="0"/>
           <w:numId w:val="2"/>
@@ -1220,7 +1245,7 @@
     </w:p>
     <w:p>
       <w:pPr>
-        <w:pStyle w:val="24"/>
+        <w:pStyle w:val="Compact"/>
         <w:numPr>
           <w:ilvl w:val="0"/>
           <w:numId w:val="2"/>
@@ -1232,7 +1257,7 @@
     </w:p>
     <w:p>
       <w:pPr>
-        <w:pStyle w:val="24"/>
+        <w:pStyle w:val="Compact"/>
         <w:numPr>
           <w:ilvl w:val="0"/>
           <w:numId w:val="2"/>
@@ -1244,7 +1269,7 @@
     </w:p>
     <w:p>
       <w:pPr>
-        <w:pStyle w:val="24"/>
+        <w:pStyle w:val="Compact"/>
         <w:numPr>
           <w:ilvl w:val="0"/>
           <w:numId w:val="2"/>
@@ -1256,7 +1281,7 @@
     </w:p>
     <w:p>
       <w:pPr>
-        <w:pStyle w:val="24"/>
+        <w:pStyle w:val="Compact"/>
         <w:numPr>
           <w:ilvl w:val="0"/>
           <w:numId w:val="2"/>
@@ -1268,7 +1293,7 @@
     </w:p>
     <w:p>
       <w:pPr>
-        <w:pStyle w:val="24"/>
+        <w:pStyle w:val="Compact"/>
         <w:numPr>
           <w:ilvl w:val="0"/>
           <w:numId w:val="2"/>
@@ -1280,7 +1305,7 @@
     </w:p>
     <w:p>
       <w:pPr>
-        <w:pStyle w:val="24"/>
+        <w:pStyle w:val="Compact"/>
         <w:numPr>
           <w:ilvl w:val="0"/>
           <w:numId w:val="2"/>
@@ -1292,7 +1317,7 @@
     </w:p>
     <w:p>
       <w:pPr>
-        <w:pStyle w:val="24"/>
+        <w:pStyle w:val="Compact"/>
         <w:numPr>
           <w:ilvl w:val="0"/>
           <w:numId w:val="2"/>
@@ -1300,7 +1325,6 @@
       </w:pPr>
       <w:r>
         <w:rPr>
-          <w:rFonts w:hint="default"/>
           <w:lang w:val="en"/>
         </w:rPr>
         <w:t>Securing the API (both publishing and consuming API)</w:t>
@@ -1308,7 +1332,7 @@
     </w:p>
     <w:p>
       <w:pPr>
-        <w:pStyle w:val="24"/>
+        <w:pStyle w:val="Compact"/>
         <w:numPr>
           <w:ilvl w:val="0"/>
           <w:numId w:val="2"/>
@@ -1316,7 +1340,6 @@
       </w:pPr>
       <w:r>
         <w:rPr>
-          <w:rFonts w:hint="default"/>
           <w:lang w:val="en"/>
         </w:rPr>
         <w:t>JWT</w:t>
@@ -1324,7 +1347,39 @@
     </w:p>
     <w:p>
       <w:pPr>
-        <w:pStyle w:val="5"/>
+        <w:pStyle w:val="Compact"/>
+        <w:numPr>
+          <w:ilvl w:val="0"/>
+          <w:numId w:val="2"/>
+        </w:numPr>
+      </w:pPr>
+      <w:r>
+        <w:rPr>
+          <w:highlight w:val="green"/>
+          <w:lang w:val="en"/>
+        </w:rPr>
+        <w:t xml:space="preserve">Dynamic code analysis (e.g. with </w:t>
+      </w:r>
+      <w:proofErr w:type="spellStart"/>
+      <w:r>
+        <w:rPr>
+          <w:highlight w:val="green"/>
+          <w:lang w:val="en"/>
+        </w:rPr>
+        <w:t>Spotbugs</w:t>
+      </w:r>
+      <w:proofErr w:type="spellEnd"/>
+      <w:r>
+        <w:rPr>
+          <w:highlight w:val="green"/>
+          <w:lang w:val="en"/>
+        </w:rPr>
+        <w:t>)</w:t>
+      </w:r>
+    </w:p>
+    <w:p>
+      <w:pPr>
+        <w:pStyle w:val="Heading3"/>
       </w:pPr>
       <w:bookmarkStart w:id="18" w:name="securing-the-runtime-environment"/>
       <w:r>
@@ -1334,7 +1389,7 @@
     </w:p>
     <w:p>
       <w:pPr>
-        <w:pStyle w:val="24"/>
+        <w:pStyle w:val="Compact"/>
         <w:numPr>
           <w:ilvl w:val="0"/>
           <w:numId w:val="2"/>
@@ -1352,7 +1407,7 @@
     </w:p>
     <w:p>
       <w:pPr>
-        <w:pStyle w:val="24"/>
+        <w:pStyle w:val="Compact"/>
         <w:numPr>
           <w:ilvl w:val="0"/>
           <w:numId w:val="2"/>
@@ -1363,18 +1418,15 @@
       </w:pPr>
       <w:r>
         <w:rPr>
-          <w:rFonts w:hint="default"/>
           <w:highlight w:val="yellow"/>
           <w:lang w:val="en"/>
         </w:rPr>
         <w:t>Spring boot</w:t>
       </w:r>
-      <w:bookmarkStart w:id="20" w:name="_GoBack"/>
-      <w:bookmarkEnd w:id="20"/>
-    </w:p>
-    <w:p>
-      <w:pPr>
-        <w:pStyle w:val="24"/>
+    </w:p>
+    <w:p>
+      <w:pPr>
+        <w:pStyle w:val="Compact"/>
         <w:numPr>
           <w:ilvl w:val="0"/>
           <w:numId w:val="2"/>
@@ -1385,7 +1437,6 @@
       </w:r>
       <w:r>
         <w:rPr>
-          <w:rFonts w:hint="default"/>
           <w:lang w:val="en"/>
         </w:rPr>
         <w:t xml:space="preserve"> (mention)</w:t>
@@ -1393,7 +1444,7 @@
     </w:p>
     <w:p>
       <w:pPr>
-        <w:pStyle w:val="24"/>
+        <w:pStyle w:val="Compact"/>
         <w:numPr>
           <w:ilvl w:val="0"/>
           <w:numId w:val="2"/>
@@ -1405,7 +1456,7 @@
     </w:p>
     <w:p>
       <w:pPr>
-        <w:pStyle w:val="24"/>
+        <w:pStyle w:val="Compact"/>
         <w:numPr>
           <w:ilvl w:val="0"/>
           <w:numId w:val="2"/>
@@ -1417,7 +1468,7 @@
     </w:p>
     <w:p>
       <w:pPr>
-        <w:pStyle w:val="24"/>
+        <w:pStyle w:val="Compact"/>
         <w:numPr>
           <w:ilvl w:val="0"/>
           <w:numId w:val="2"/>
@@ -1429,7 +1480,7 @@
     </w:p>
     <w:p>
       <w:pPr>
-        <w:pStyle w:val="24"/>
+        <w:pStyle w:val="Compact"/>
         <w:numPr>
           <w:ilvl w:val="0"/>
           <w:numId w:val="2"/>
@@ -1441,19 +1492,22 @@
     </w:p>
     <w:p>
       <w:pPr>
-        <w:pStyle w:val="24"/>
-        <w:numPr>
-          <w:ilvl w:val="0"/>
-          <w:numId w:val="2"/>
-        </w:numPr>
-      </w:pPr>
-      <w:r>
-        <w:t>Security Zones</w:t>
-      </w:r>
-    </w:p>
-    <w:p>
-      <w:pPr>
-        <w:pStyle w:val="24"/>
+        <w:pStyle w:val="Compact"/>
+        <w:numPr>
+          <w:ilvl w:val="0"/>
+          <w:numId w:val="2"/>
+        </w:numPr>
+      </w:pPr>
+      <w:r>
+        <w:t xml:space="preserve">Security </w:t>
+      </w:r>
+      <w:r>
+        <w:t>Zones</w:t>
+      </w:r>
+    </w:p>
+    <w:p>
+      <w:pPr>
+        <w:pStyle w:val="Compact"/>
         <w:numPr>
           <w:ilvl w:val="0"/>
           <w:numId w:val="2"/>
@@ -1465,7 +1519,7 @@
     </w:p>
     <w:p>
       <w:pPr>
-        <w:pStyle w:val="24"/>
+        <w:pStyle w:val="Compact"/>
         <w:numPr>
           <w:ilvl w:val="0"/>
           <w:numId w:val="2"/>
@@ -1477,7 +1531,7 @@
     </w:p>
     <w:p>
       <w:pPr>
-        <w:pStyle w:val="5"/>
+        <w:pStyle w:val="Heading3"/>
       </w:pPr>
       <w:bookmarkStart w:id="19" w:name="security-future"/>
       <w:r>
@@ -1487,7 +1541,7 @@
     </w:p>
     <w:p>
       <w:pPr>
-        <w:pStyle w:val="24"/>
+        <w:pStyle w:val="Compact"/>
         <w:numPr>
           <w:ilvl w:val="0"/>
           <w:numId w:val="2"/>
@@ -1499,7 +1553,7 @@
     </w:p>
     <w:p>
       <w:pPr>
-        <w:pStyle w:val="24"/>
+        <w:pStyle w:val="Compact"/>
         <w:numPr>
           <w:ilvl w:val="0"/>
           <w:numId w:val="2"/>
@@ -1507,20 +1561,35 @@
       </w:pPr>
       <w:r>
         <w:t>Artificial intelligence</w:t>
+      </w:r>
+    </w:p>
+    <w:p>
+      <w:pPr>
+        <w:pStyle w:val="Compact"/>
+        <w:numPr>
+          <w:ilvl w:val="0"/>
+          <w:numId w:val="2"/>
+        </w:numPr>
+      </w:pPr>
+      <w:r>
+        <w:rPr>
+          <w:highlight w:val="green"/>
+        </w:rPr>
+        <w:t>Quantum computing / cryptography</w:t>
       </w:r>
     </w:p>
     <w:sectPr>
       <w:pgSz w:w="12240" w:h="15840"/>
       <w:pgMar w:top="1440" w:right="1440" w:bottom="1440" w:left="1440" w:header="720" w:footer="720" w:gutter="0"/>
-      <w:cols w:space="720" w:num="1"/>
+      <w:cols w:space="720"/>
     </w:sectPr>
   </w:body>
 </w:document>
 </file>
 
 <file path=word/endnotes.xml><?xml version="1.0" encoding="utf-8"?>
-<w:endnotes xmlns:wpc="http://schemas.microsoft.com/office/word/2010/wordprocessingCanvas" xmlns:mc="http://schemas.openxmlformats.org/markup-compatibility/2006" xmlns:o="urn:schemas-microsoft-com:office:office" xmlns:r="http://schemas.openxmlformats.org/officeDocument/2006/relationships" xmlns:m="http://schemas.openxmlformats.org/officeDocument/2006/math" xmlns:v="urn:schemas-microsoft-com:vml" xmlns:wp14="http://schemas.microsoft.com/office/word/2010/wordprocessingDrawing" xmlns:wp="http://schemas.openxmlformats.org/drawingml/2006/wordprocessingDrawing" xmlns:w="http://schemas.openxmlformats.org/wordprocessingml/2006/main" xmlns:w14="http://schemas.microsoft.com/office/word/2010/wordml" xmlns:w15="http://schemas.microsoft.com/office/word/2012/wordml" xmlns:w10="urn:schemas-microsoft-com:office:word" xmlns:wpg="http://schemas.microsoft.com/office/word/2010/wordprocessingGroup" xmlns:wpi="http://schemas.microsoft.com/office/word/2010/wordprocessingInk" xmlns:wne="http://schemas.microsoft.com/office/word/2006/wordml" xmlns:wps="http://schemas.microsoft.com/office/word/2010/wordprocessingShape" xmlns:wpsCustomData="http://www.wps.cn/officeDocument/2013/wpsCustomData" mc:Ignorable="w14 w15 wp14">
-  <w:endnote w:type="separator" w:id="0">
+<w:endnotes xmlns:wpc="http://schemas.microsoft.com/office/word/2010/wordprocessingCanvas" xmlns:cx="http://schemas.microsoft.com/office/drawing/2014/chartex" xmlns:cx1="http://schemas.microsoft.com/office/drawing/2015/9/8/chartex" xmlns:cx2="http://schemas.microsoft.com/office/drawing/2015/10/21/chartex" xmlns:cx3="http://schemas.microsoft.com/office/drawing/2016/5/9/chartex" xmlns:cx4="http://schemas.microsoft.com/office/drawing/2016/5/10/chartex" xmlns:cx5="http://schemas.microsoft.com/office/drawing/2016/5/11/chartex" xmlns:cx6="http://schemas.microsoft.com/office/drawing/2016/5/12/chartex" xmlns:cx7="http://schemas.microsoft.com/office/drawing/2016/5/13/chartex" xmlns:cx8="http://schemas.microsoft.com/office/drawing/2016/5/14/chartex" xmlns:mc="http://schemas.openxmlformats.org/markup-compatibility/2006" xmlns:aink="http://schemas.microsoft.com/office/drawing/2016/ink" xmlns:am3d="http://schemas.microsoft.com/office/drawing/2017/model3d" xmlns:o="urn:schemas-microsoft-com:office:office" xmlns:r="http://schemas.openxmlformats.org/officeDocument/2006/relationships" xmlns:m="http://schemas.openxmlformats.org/officeDocument/2006/math" xmlns:v="urn:schemas-microsoft-com:vml" xmlns:wp14="http://schemas.microsoft.com/office/word/2010/wordprocessingDrawing" xmlns:wp="http://schemas.openxmlformats.org/drawingml/2006/wordprocessingDrawing" xmlns:w10="urn:schemas-microsoft-com:office:word" xmlns:w="http://schemas.openxmlformats.org/wordprocessingml/2006/main" xmlns:w14="http://schemas.microsoft.com/office/word/2010/wordml" xmlns:w15="http://schemas.microsoft.com/office/word/2012/wordml" xmlns:w16cex="http://schemas.microsoft.com/office/word/2018/wordml/cex" xmlns:w16cid="http://schemas.microsoft.com/office/word/2016/wordml/cid" xmlns:w16="http://schemas.microsoft.com/office/word/2018/wordml" xmlns:w16se="http://schemas.microsoft.com/office/word/2015/wordml/symex" xmlns:wpg="http://schemas.microsoft.com/office/word/2010/wordprocessingGroup" xmlns:wpi="http://schemas.microsoft.com/office/word/2010/wordprocessingInk" xmlns:wne="http://schemas.microsoft.com/office/word/2006/wordml" xmlns:wps="http://schemas.microsoft.com/office/word/2010/wordprocessingShape" mc:Ignorable="w14 w15 w16se w16cid w16 w16cex wp14">
+  <w:endnote w:type="separator" w:id="-1">
     <w:p>
       <w:pPr>
         <w:spacing w:line="240" w:lineRule="auto"/>
@@ -1530,7 +1599,7 @@
       </w:r>
     </w:p>
   </w:endnote>
-  <w:endnote w:type="continuationSeparator" w:id="1">
+  <w:endnote w:type="continuationSeparator" w:id="0">
     <w:p>
       <w:pPr>
         <w:spacing w:line="240" w:lineRule="auto"/>
@@ -1544,8 +1613,8 @@
 </file>
 
 <file path=word/footnotes.xml><?xml version="1.0" encoding="utf-8"?>
-<w:footnotes xmlns:wpc="http://schemas.microsoft.com/office/word/2010/wordprocessingCanvas" xmlns:mc="http://schemas.openxmlformats.org/markup-compatibility/2006" xmlns:o="urn:schemas-microsoft-com:office:office" xmlns:r="http://schemas.openxmlformats.org/officeDocument/2006/relationships" xmlns:m="http://schemas.openxmlformats.org/officeDocument/2006/math" xmlns:v="urn:schemas-microsoft-com:vml" xmlns:wp14="http://schemas.microsoft.com/office/word/2010/wordprocessingDrawing" xmlns:wp="http://schemas.openxmlformats.org/drawingml/2006/wordprocessingDrawing" xmlns:w="http://schemas.openxmlformats.org/wordprocessingml/2006/main" xmlns:w14="http://schemas.microsoft.com/office/word/2010/wordml" xmlns:w15="http://schemas.microsoft.com/office/word/2012/wordml" xmlns:w10="urn:schemas-microsoft-com:office:word" xmlns:wpg="http://schemas.microsoft.com/office/word/2010/wordprocessingGroup" xmlns:wpi="http://schemas.microsoft.com/office/word/2010/wordprocessingInk" xmlns:wne="http://schemas.microsoft.com/office/word/2006/wordml" xmlns:wps="http://schemas.microsoft.com/office/word/2010/wordprocessingShape" xmlns:wpsCustomData="http://www.wps.cn/officeDocument/2013/wpsCustomData" mc:Ignorable="w14 w15 wp14">
-  <w:footnote w:type="separator" w:id="0">
+<w:footnotes xmlns:wpc="http://schemas.microsoft.com/office/word/2010/wordprocessingCanvas" xmlns:cx="http://schemas.microsoft.com/office/drawing/2014/chartex" xmlns:cx1="http://schemas.microsoft.com/office/drawing/2015/9/8/chartex" xmlns:cx2="http://schemas.microsoft.com/office/drawing/2015/10/21/chartex" xmlns:cx3="http://schemas.microsoft.com/office/drawing/2016/5/9/chartex" xmlns:cx4="http://schemas.microsoft.com/office/drawing/2016/5/10/chartex" xmlns:cx5="http://schemas.microsoft.com/office/drawing/2016/5/11/chartex" xmlns:cx6="http://schemas.microsoft.com/office/drawing/2016/5/12/chartex" xmlns:cx7="http://schemas.microsoft.com/office/drawing/2016/5/13/chartex" xmlns:cx8="http://schemas.microsoft.com/office/drawing/2016/5/14/chartex" xmlns:mc="http://schemas.openxmlformats.org/markup-compatibility/2006" xmlns:aink="http://schemas.microsoft.com/office/drawing/2016/ink" xmlns:am3d="http://schemas.microsoft.com/office/drawing/2017/model3d" xmlns:o="urn:schemas-microsoft-com:office:office" xmlns:r="http://schemas.openxmlformats.org/officeDocument/2006/relationships" xmlns:m="http://schemas.openxmlformats.org/officeDocument/2006/math" xmlns:v="urn:schemas-microsoft-com:vml" xmlns:wp14="http://schemas.microsoft.com/office/word/2010/wordprocessingDrawing" xmlns:wp="http://schemas.openxmlformats.org/drawingml/2006/wordprocessingDrawing" xmlns:w10="urn:schemas-microsoft-com:office:word" xmlns:w="http://schemas.openxmlformats.org/wordprocessingml/2006/main" xmlns:w14="http://schemas.microsoft.com/office/word/2010/wordml" xmlns:w15="http://schemas.microsoft.com/office/word/2012/wordml" xmlns:w16cex="http://schemas.microsoft.com/office/word/2018/wordml/cex" xmlns:w16cid="http://schemas.microsoft.com/office/word/2016/wordml/cid" xmlns:w16="http://schemas.microsoft.com/office/word/2018/wordml" xmlns:w16se="http://schemas.microsoft.com/office/word/2015/wordml/symex" xmlns:wpg="http://schemas.microsoft.com/office/word/2010/wordprocessingGroup" xmlns:wpi="http://schemas.microsoft.com/office/word/2010/wordprocessingInk" xmlns:wne="http://schemas.microsoft.com/office/word/2006/wordml" xmlns:wps="http://schemas.microsoft.com/office/word/2010/wordprocessingShape" mc:Ignorable="w14 w15 w16se w16cid w16 w16cex wp14">
+  <w:footnote w:type="separator" w:id="-1">
     <w:p>
       <w:pPr>
         <w:spacing w:line="240" w:lineRule="auto"/>
@@ -1555,7 +1624,7 @@
       </w:r>
     </w:p>
   </w:footnote>
-  <w:footnote w:type="continuationSeparator" w:id="1">
+  <w:footnote w:type="continuationSeparator" w:id="0">
     <w:p>
       <w:pPr>
         <w:spacing w:line="240" w:lineRule="auto"/>
@@ -1569,12 +1638,12 @@
 </file>
 
 <file path=word/numbering.xml><?xml version="1.0" encoding="utf-8"?>
-<w:numbering xmlns:wpc="http://schemas.microsoft.com/office/word/2010/wordprocessingCanvas" xmlns:mc="http://schemas.openxmlformats.org/markup-compatibility/2006" xmlns:o="urn:schemas-microsoft-com:office:office" xmlns:r="http://schemas.openxmlformats.org/officeDocument/2006/relationships" xmlns:m="http://schemas.openxmlformats.org/officeDocument/2006/math" xmlns:v="urn:schemas-microsoft-com:vml" xmlns:wp14="http://schemas.microsoft.com/office/word/2010/wordprocessingDrawing" xmlns:wp="http://schemas.openxmlformats.org/drawingml/2006/wordprocessingDrawing" xmlns:w10="urn:schemas-microsoft-com:office:word" xmlns:w="http://schemas.openxmlformats.org/wordprocessingml/2006/main" xmlns:w14="http://schemas.microsoft.com/office/word/2010/wordml" xmlns:wpg="http://schemas.microsoft.com/office/word/2010/wordprocessingGroup" xmlns:wpi="http://schemas.microsoft.com/office/word/2010/wordprocessingInk" xmlns:wne="http://schemas.microsoft.com/office/word/2006/wordml" xmlns:wps="http://schemas.microsoft.com/office/word/2010/wordprocessingShape" xmlns:wpsCustomData="http://www.wps.cn/officeDocument/2013/wpsCustomData" mc:Ignorable="w14 wp14">
-  <w:abstractNum w:abstractNumId="0">
+<w:numbering xmlns:wpc="http://schemas.microsoft.com/office/word/2010/wordprocessingCanvas" xmlns:cx="http://schemas.microsoft.com/office/drawing/2014/chartex" xmlns:cx1="http://schemas.microsoft.com/office/drawing/2015/9/8/chartex" xmlns:cx2="http://schemas.microsoft.com/office/drawing/2015/10/21/chartex" xmlns:cx3="http://schemas.microsoft.com/office/drawing/2016/5/9/chartex" xmlns:cx4="http://schemas.microsoft.com/office/drawing/2016/5/10/chartex" xmlns:cx5="http://schemas.microsoft.com/office/drawing/2016/5/11/chartex" xmlns:cx6="http://schemas.microsoft.com/office/drawing/2016/5/12/chartex" xmlns:cx7="http://schemas.microsoft.com/office/drawing/2016/5/13/chartex" xmlns:cx8="http://schemas.microsoft.com/office/drawing/2016/5/14/chartex" xmlns:mc="http://schemas.openxmlformats.org/markup-compatibility/2006" xmlns:aink="http://schemas.microsoft.com/office/drawing/2016/ink" xmlns:am3d="http://schemas.microsoft.com/office/drawing/2017/model3d" xmlns:o="urn:schemas-microsoft-com:office:office" xmlns:r="http://schemas.openxmlformats.org/officeDocument/2006/relationships" xmlns:m="http://schemas.openxmlformats.org/officeDocument/2006/math" xmlns:v="urn:schemas-microsoft-com:vml" xmlns:wp14="http://schemas.microsoft.com/office/word/2010/wordprocessingDrawing" xmlns:wp="http://schemas.openxmlformats.org/drawingml/2006/wordprocessingDrawing" xmlns:w10="urn:schemas-microsoft-com:office:word" xmlns:w="http://schemas.openxmlformats.org/wordprocessingml/2006/main" xmlns:w14="http://schemas.microsoft.com/office/word/2010/wordml" xmlns:w15="http://schemas.microsoft.com/office/word/2012/wordml" xmlns:w16cex="http://schemas.microsoft.com/office/word/2018/wordml/cex" xmlns:w16cid="http://schemas.microsoft.com/office/word/2016/wordml/cid" xmlns:w16="http://schemas.microsoft.com/office/word/2018/wordml" xmlns:w16se="http://schemas.microsoft.com/office/word/2015/wordml/symex" xmlns:wpg="http://schemas.microsoft.com/office/word/2010/wordprocessingGroup" xmlns:wpi="http://schemas.microsoft.com/office/word/2010/wordprocessingInk" xmlns:wne="http://schemas.microsoft.com/office/word/2006/wordml" xmlns:wps="http://schemas.microsoft.com/office/word/2010/wordprocessingShape" mc:Ignorable="w14 w15 w16se w16cid w16 w16cex wp14">
+  <w:abstractNum w:abstractNumId="0" w15:restartNumberingAfterBreak="0">
     <w:nsid w:val="EA454B4C"/>
     <w:multiLevelType w:val="multilevel"/>
     <w:tmpl w:val="EA454B4C"/>
-    <w:lvl w:ilvl="0" w:tentative="0">
+    <w:lvl w:ilvl="0">
       <w:start w:val="3"/>
       <w:numFmt w:val="upperLetter"/>
       <w:lvlText w:val="(%1)"/>
@@ -1586,7 +1655,7 @@
         <w:ind w:left="480" w:hanging="480"/>
       </w:pPr>
     </w:lvl>
-    <w:lvl w:ilvl="1" w:tentative="0">
+    <w:lvl w:ilvl="1">
       <w:start w:val="3"/>
       <w:numFmt w:val="upperLetter"/>
       <w:lvlText w:val="(%2)"/>
@@ -1598,7 +1667,7 @@
         <w:ind w:left="1200" w:hanging="480"/>
       </w:pPr>
     </w:lvl>
-    <w:lvl w:ilvl="2" w:tentative="0">
+    <w:lvl w:ilvl="2">
       <w:start w:val="3"/>
       <w:numFmt w:val="upperLetter"/>
       <w:lvlText w:val="(%3)"/>
@@ -1610,7 +1679,7 @@
         <w:ind w:left="1920" w:hanging="480"/>
       </w:pPr>
     </w:lvl>
-    <w:lvl w:ilvl="3" w:tentative="0">
+    <w:lvl w:ilvl="3">
       <w:start w:val="3"/>
       <w:numFmt w:val="upperLetter"/>
       <w:lvlText w:val="(%4)"/>
@@ -1622,7 +1691,7 @@
         <w:ind w:left="2640" w:hanging="480"/>
       </w:pPr>
     </w:lvl>
-    <w:lvl w:ilvl="4" w:tentative="0">
+    <w:lvl w:ilvl="4">
       <w:start w:val="3"/>
       <w:numFmt w:val="upperLetter"/>
       <w:lvlText w:val="(%5)"/>
@@ -1634,7 +1703,7 @@
         <w:ind w:left="3360" w:hanging="480"/>
       </w:pPr>
     </w:lvl>
-    <w:lvl w:ilvl="5" w:tentative="0">
+    <w:lvl w:ilvl="5">
       <w:start w:val="3"/>
       <w:numFmt w:val="upperLetter"/>
       <w:lvlText w:val="(%6)"/>
@@ -1646,7 +1715,7 @@
         <w:ind w:left="4080" w:hanging="480"/>
       </w:pPr>
     </w:lvl>
-    <w:lvl w:ilvl="6" w:tentative="0">
+    <w:lvl w:ilvl="6">
       <w:start w:val="3"/>
       <w:numFmt w:val="upperLetter"/>
       <w:lvlText w:val="(%7)"/>
@@ -1658,7 +1727,7 @@
         <w:ind w:left="4800" w:hanging="480"/>
       </w:pPr>
     </w:lvl>
-    <w:lvl w:ilvl="7" w:tentative="0">
+    <w:lvl w:ilvl="7">
       <w:start w:val="3"/>
       <w:numFmt w:val="upperLetter"/>
       <w:lvlText w:val="(%8)"/>
@@ -1670,7 +1739,7 @@
         <w:ind w:left="5520" w:hanging="480"/>
       </w:pPr>
     </w:lvl>
-    <w:lvl w:ilvl="8" w:tentative="0">
+    <w:lvl w:ilvl="8">
       <w:start w:val="3"/>
       <w:numFmt w:val="upperLetter"/>
       <w:lvlText w:val="(%9)"/>
@@ -1683,12 +1752,11 @@
       </w:pPr>
     </w:lvl>
   </w:abstractNum>
-  <w:abstractNum w:abstractNumId="1">
+  <w:abstractNum w:abstractNumId="1" w15:restartNumberingAfterBreak="0">
     <w:nsid w:val="71315DCA"/>
     <w:multiLevelType w:val="multilevel"/>
     <w:tmpl w:val="71315DCA"/>
-    <w:lvl w:ilvl="0" w:tentative="0">
-      <w:start w:val="0"/>
+    <w:lvl w:ilvl="0">
       <w:numFmt w:val="bullet"/>
       <w:lvlText w:val="•"/>
       <w:lvlJc w:val="left"/>
@@ -1699,8 +1767,7 @@
         <w:ind w:left="480" w:hanging="480"/>
       </w:pPr>
     </w:lvl>
-    <w:lvl w:ilvl="1" w:tentative="0">
-      <w:start w:val="0"/>
+    <w:lvl w:ilvl="1">
       <w:numFmt w:val="bullet"/>
       <w:lvlText w:val="–"/>
       <w:lvlJc w:val="left"/>
@@ -1711,8 +1778,7 @@
         <w:ind w:left="1200" w:hanging="480"/>
       </w:pPr>
     </w:lvl>
-    <w:lvl w:ilvl="2" w:tentative="0">
-      <w:start w:val="0"/>
+    <w:lvl w:ilvl="2">
       <w:numFmt w:val="bullet"/>
       <w:lvlText w:val="•"/>
       <w:lvlJc w:val="left"/>
@@ -1723,8 +1789,7 @@
         <w:ind w:left="1920" w:hanging="480"/>
       </w:pPr>
     </w:lvl>
-    <w:lvl w:ilvl="3" w:tentative="0">
-      <w:start w:val="0"/>
+    <w:lvl w:ilvl="3">
       <w:numFmt w:val="bullet"/>
       <w:lvlText w:val="–"/>
       <w:lvlJc w:val="left"/>
@@ -1735,8 +1800,7 @@
         <w:ind w:left="2640" w:hanging="480"/>
       </w:pPr>
     </w:lvl>
-    <w:lvl w:ilvl="4" w:tentative="0">
-      <w:start w:val="0"/>
+    <w:lvl w:ilvl="4">
       <w:numFmt w:val="bullet"/>
       <w:lvlText w:val="•"/>
       <w:lvlJc w:val="left"/>
@@ -1747,8 +1811,7 @@
         <w:ind w:left="3360" w:hanging="480"/>
       </w:pPr>
     </w:lvl>
-    <w:lvl w:ilvl="5" w:tentative="0">
-      <w:start w:val="0"/>
+    <w:lvl w:ilvl="5">
       <w:numFmt w:val="bullet"/>
       <w:lvlText w:val="–"/>
       <w:lvlJc w:val="left"/>
@@ -1759,8 +1822,7 @@
         <w:ind w:left="4080" w:hanging="480"/>
       </w:pPr>
     </w:lvl>
-    <w:lvl w:ilvl="6" w:tentative="0">
-      <w:start w:val="0"/>
+    <w:lvl w:ilvl="6">
       <w:numFmt w:val="bullet"/>
       <w:lvlText w:val="•"/>
       <w:lvlJc w:val="left"/>
@@ -1771,8 +1833,7 @@
         <w:ind w:left="4800" w:hanging="480"/>
       </w:pPr>
     </w:lvl>
-    <w:lvl w:ilvl="7" w:tentative="0">
-      <w:start w:val="0"/>
+    <w:lvl w:ilvl="7">
       <w:numFmt w:val="bullet"/>
       <w:lvlText w:val="–"/>
       <w:lvlJc w:val="left"/>
@@ -1783,8 +1844,7 @@
         <w:ind w:left="5520" w:hanging="480"/>
       </w:pPr>
     </w:lvl>
-    <w:lvl w:ilvl="8" w:tentative="0">
-      <w:start w:val="0"/>
+    <w:lvl w:ilvl="8">
       <w:numFmt w:val="bullet"/>
       <w:lvlText w:val="•"/>
       <w:lvlJc w:val="left"/>
@@ -1833,284 +1893,329 @@
 </file>
 
 <file path=word/styles.xml><?xml version="1.0" encoding="utf-8"?>
-<w:styles xmlns:mc="http://schemas.openxmlformats.org/markup-compatibility/2006" xmlns:o="urn:schemas-microsoft-com:office:office" xmlns:r="http://schemas.openxmlformats.org/officeDocument/2006/relationships" xmlns:m="http://schemas.openxmlformats.org/officeDocument/2006/math" xmlns:v="urn:schemas-microsoft-com:vml" xmlns:w="http://schemas.openxmlformats.org/wordprocessingml/2006/main" xmlns:w14="http://schemas.microsoft.com/office/word/2010/wordml" xmlns:w10="urn:schemas-microsoft-com:office:word" xmlns:sl="http://schemas.openxmlformats.org/schemaLibrary/2006/main" xmlns:wpsCustomData="http://www.wps.cn/officeDocument/2013/wpsCustomData" mc:Ignorable="w14">
+<w:styles xmlns:mc="http://schemas.openxmlformats.org/markup-compatibility/2006" xmlns:r="http://schemas.openxmlformats.org/officeDocument/2006/relationships" xmlns:w="http://schemas.openxmlformats.org/wordprocessingml/2006/main" xmlns:w14="http://schemas.microsoft.com/office/word/2010/wordml" xmlns:w15="http://schemas.microsoft.com/office/word/2012/wordml" xmlns:w16cex="http://schemas.microsoft.com/office/word/2018/wordml/cex" xmlns:w16cid="http://schemas.microsoft.com/office/word/2016/wordml/cid" xmlns:w16="http://schemas.microsoft.com/office/word/2018/wordml" xmlns:w16se="http://schemas.microsoft.com/office/word/2015/wordml/symex" mc:Ignorable="w14 w15 w16se w16cid w16 w16cex">
   <w:docDefaults>
     <w:rPrDefault>
       <w:rPr>
-        <w:rFonts w:asciiTheme="minorHAnsi" w:hAnsiTheme="minorHAnsi" w:eastAsiaTheme="minorHAnsi" w:cstheme="minorBidi"/>
+        <w:rFonts w:asciiTheme="minorHAnsi" w:eastAsiaTheme="minorHAnsi" w:hAnsiTheme="minorHAnsi" w:cstheme="minorBidi"/>
+        <w:lang w:val="en-US" w:eastAsia="en-US" w:bidi="ar-SA"/>
       </w:rPr>
     </w:rPrDefault>
+    <w:pPrDefault>
+      <w:pPr>
+        <w:spacing w:after="160" w:line="259" w:lineRule="auto"/>
+      </w:pPr>
+    </w:pPrDefault>
   </w:docDefaults>
-  <w:latentStyles w:count="260" w:defQFormat="0" w:defUnhideWhenUsed="1" w:defSemiHidden="1" w:defUIPriority="99" w:defLockedState="0">
-    <w:lsdException w:qFormat="1" w:unhideWhenUsed="0" w:uiPriority="0" w:semiHidden="0" w:name="Normal"/>
-    <w:lsdException w:qFormat="1" w:unhideWhenUsed="0" w:uiPriority="9" w:semiHidden="0" w:name="heading 1"/>
-    <w:lsdException w:qFormat="1" w:uiPriority="9" w:semiHidden="0" w:name="heading 2"/>
-    <w:lsdException w:qFormat="1" w:uiPriority="9" w:semiHidden="0" w:name="heading 3"/>
-    <w:lsdException w:qFormat="1" w:uiPriority="9" w:semiHidden="0" w:name="heading 4"/>
-    <w:lsdException w:qFormat="1" w:uiPriority="9" w:semiHidden="0" w:name="heading 5"/>
-    <w:lsdException w:qFormat="1" w:uiPriority="9" w:semiHidden="0" w:name="heading 6"/>
-    <w:lsdException w:qFormat="1" w:uiPriority="9" w:semiHidden="0" w:name="heading 7"/>
-    <w:lsdException w:qFormat="1" w:uiPriority="9" w:semiHidden="0" w:name="heading 8"/>
-    <w:lsdException w:qFormat="1" w:uiPriority="9" w:semiHidden="0" w:name="heading 9"/>
-    <w:lsdException w:unhideWhenUsed="0" w:uiPriority="0" w:semiHidden="0" w:name="index 1"/>
-    <w:lsdException w:unhideWhenUsed="0" w:uiPriority="0" w:semiHidden="0" w:name="index 2"/>
-    <w:lsdException w:unhideWhenUsed="0" w:uiPriority="0" w:semiHidden="0" w:name="index 3"/>
-    <w:lsdException w:unhideWhenUsed="0" w:uiPriority="0" w:semiHidden="0" w:name="index 4"/>
-    <w:lsdException w:unhideWhenUsed="0" w:uiPriority="0" w:semiHidden="0" w:name="index 5"/>
-    <w:lsdException w:unhideWhenUsed="0" w:uiPriority="0" w:semiHidden="0" w:name="index 6"/>
-    <w:lsdException w:unhideWhenUsed="0" w:uiPriority="0" w:semiHidden="0" w:name="index 7"/>
-    <w:lsdException w:unhideWhenUsed="0" w:uiPriority="0" w:semiHidden="0" w:name="index 8"/>
-    <w:lsdException w:unhideWhenUsed="0" w:uiPriority="0" w:semiHidden="0" w:name="index 9"/>
-    <w:lsdException w:unhideWhenUsed="0" w:uiPriority="0" w:semiHidden="0" w:name="toc 1"/>
-    <w:lsdException w:unhideWhenUsed="0" w:uiPriority="0" w:semiHidden="0" w:name="toc 2"/>
-    <w:lsdException w:unhideWhenUsed="0" w:uiPriority="0" w:semiHidden="0" w:name="toc 3"/>
-    <w:lsdException w:unhideWhenUsed="0" w:uiPriority="0" w:semiHidden="0" w:name="toc 4"/>
-    <w:lsdException w:unhideWhenUsed="0" w:uiPriority="0" w:semiHidden="0" w:name="toc 5"/>
-    <w:lsdException w:unhideWhenUsed="0" w:uiPriority="0" w:semiHidden="0" w:name="toc 6"/>
-    <w:lsdException w:unhideWhenUsed="0" w:uiPriority="0" w:semiHidden="0" w:name="toc 7"/>
-    <w:lsdException w:unhideWhenUsed="0" w:uiPriority="0" w:semiHidden="0" w:name="toc 8"/>
-    <w:lsdException w:unhideWhenUsed="0" w:uiPriority="0" w:semiHidden="0" w:name="toc 9"/>
-    <w:lsdException w:unhideWhenUsed="0" w:uiPriority="0" w:semiHidden="0" w:name="Normal Indent"/>
-    <w:lsdException w:qFormat="1" w:uiPriority="9" w:semiHidden="0" w:name="footnote text"/>
-    <w:lsdException w:unhideWhenUsed="0" w:uiPriority="0" w:semiHidden="0" w:name="annotation text"/>
-    <w:lsdException w:unhideWhenUsed="0" w:uiPriority="0" w:semiHidden="0" w:name="header"/>
-    <w:lsdException w:unhideWhenUsed="0" w:uiPriority="0" w:semiHidden="0" w:name="footer"/>
-    <w:lsdException w:unhideWhenUsed="0" w:uiPriority="0" w:semiHidden="0" w:name="index heading"/>
-    <w:lsdException w:qFormat="1" w:unhideWhenUsed="0" w:uiPriority="0" w:semiHidden="0" w:name="caption"/>
-    <w:lsdException w:unhideWhenUsed="0" w:uiPriority="0" w:semiHidden="0" w:name="table of figures"/>
-    <w:lsdException w:unhideWhenUsed="0" w:uiPriority="0" w:semiHidden="0" w:name="envelope address"/>
-    <w:lsdException w:unhideWhenUsed="0" w:uiPriority="0" w:semiHidden="0" w:name="envelope return"/>
-    <w:lsdException w:qFormat="1" w:unhideWhenUsed="0" w:uiPriority="0" w:semiHidden="0" w:name="footnote reference"/>
-    <w:lsdException w:unhideWhenUsed="0" w:uiPriority="0" w:semiHidden="0" w:name="annotation reference"/>
-    <w:lsdException w:unhideWhenUsed="0" w:uiPriority="0" w:semiHidden="0" w:name="line number"/>
-    <w:lsdException w:unhideWhenUsed="0" w:uiPriority="0" w:semiHidden="0" w:name="page number"/>
-    <w:lsdException w:unhideWhenUsed="0" w:uiPriority="0" w:semiHidden="0" w:name="endnote reference"/>
-    <w:lsdException w:unhideWhenUsed="0" w:uiPriority="0" w:semiHidden="0" w:name="endnote text"/>
-    <w:lsdException w:unhideWhenUsed="0" w:uiPriority="0" w:semiHidden="0" w:name="table of authorities"/>
-    <w:lsdException w:unhideWhenUsed="0" w:uiPriority="0" w:semiHidden="0" w:name="macro"/>
-    <w:lsdException w:unhideWhenUsed="0" w:uiPriority="0" w:semiHidden="0" w:name="toa heading"/>
-    <w:lsdException w:unhideWhenUsed="0" w:uiPriority="0" w:semiHidden="0" w:name="List"/>
-    <w:lsdException w:unhideWhenUsed="0" w:uiPriority="0" w:semiHidden="0" w:name="List Bullet"/>
-    <w:lsdException w:unhideWhenUsed="0" w:uiPriority="0" w:semiHidden="0" w:name="List Number"/>
-    <w:lsdException w:unhideWhenUsed="0" w:uiPriority="0" w:semiHidden="0" w:name="List 2"/>
-    <w:lsdException w:unhideWhenUsed="0" w:uiPriority="0" w:semiHidden="0" w:name="List 3"/>
-    <w:lsdException w:unhideWhenUsed="0" w:uiPriority="0" w:semiHidden="0" w:name="List 4"/>
-    <w:lsdException w:unhideWhenUsed="0" w:uiPriority="0" w:semiHidden="0" w:name="List 5"/>
-    <w:lsdException w:unhideWhenUsed="0" w:uiPriority="0" w:semiHidden="0" w:name="List Bullet 2"/>
-    <w:lsdException w:unhideWhenUsed="0" w:uiPriority="0" w:semiHidden="0" w:name="List Bullet 3"/>
-    <w:lsdException w:unhideWhenUsed="0" w:uiPriority="0" w:semiHidden="0" w:name="List Bullet 4"/>
-    <w:lsdException w:unhideWhenUsed="0" w:uiPriority="0" w:semiHidden="0" w:name="List Bullet 5"/>
-    <w:lsdException w:unhideWhenUsed="0" w:uiPriority="0" w:semiHidden="0" w:name="List Number 2"/>
-    <w:lsdException w:unhideWhenUsed="0" w:uiPriority="0" w:semiHidden="0" w:name="List Number 3"/>
-    <w:lsdException w:unhideWhenUsed="0" w:uiPriority="0" w:semiHidden="0" w:name="List Number 4"/>
-    <w:lsdException w:unhideWhenUsed="0" w:uiPriority="0" w:semiHidden="0" w:name="List Number 5"/>
-    <w:lsdException w:qFormat="1" w:unhideWhenUsed="0" w:uiPriority="0" w:semiHidden="0" w:name="Title"/>
-    <w:lsdException w:unhideWhenUsed="0" w:uiPriority="0" w:semiHidden="0" w:name="Closing"/>
-    <w:lsdException w:unhideWhenUsed="0" w:uiPriority="0" w:semiHidden="0" w:name="Signature"/>
-    <w:lsdException w:qFormat="1" w:uiPriority="1" w:name="Default Paragraph Font"/>
-    <w:lsdException w:qFormat="1" w:unhideWhenUsed="0" w:uiPriority="0" w:semiHidden="0" w:name="Body Text"/>
-    <w:lsdException w:unhideWhenUsed="0" w:uiPriority="0" w:semiHidden="0" w:name="Body Text Indent"/>
-    <w:lsdException w:unhideWhenUsed="0" w:uiPriority="0" w:semiHidden="0" w:name="List Continue"/>
-    <w:lsdException w:unhideWhenUsed="0" w:uiPriority="0" w:semiHidden="0" w:name="List Continue 2"/>
-    <w:lsdException w:unhideWhenUsed="0" w:uiPriority="0" w:semiHidden="0" w:name="List Continue 3"/>
-    <w:lsdException w:unhideWhenUsed="0" w:uiPriority="0" w:semiHidden="0" w:name="List Continue 4"/>
-    <w:lsdException w:unhideWhenUsed="0" w:uiPriority="0" w:semiHidden="0" w:name="List Continue 5"/>
-    <w:lsdException w:unhideWhenUsed="0" w:uiPriority="0" w:semiHidden="0" w:name="Message Header"/>
-    <w:lsdException w:qFormat="1" w:unhideWhenUsed="0" w:uiPriority="0" w:semiHidden="0" w:name="Subtitle"/>
-    <w:lsdException w:unhideWhenUsed="0" w:uiPriority="0" w:semiHidden="0" w:name="Salutation"/>
-    <w:lsdException w:qFormat="1" w:unhideWhenUsed="0" w:uiPriority="0" w:semiHidden="0" w:name="Date"/>
-    <w:lsdException w:unhideWhenUsed="0" w:uiPriority="0" w:semiHidden="0" w:name="Body Text First Indent"/>
-    <w:lsdException w:unhideWhenUsed="0" w:uiPriority="0" w:semiHidden="0" w:name="Body Text First Indent 2"/>
-    <w:lsdException w:unhideWhenUsed="0" w:uiPriority="0" w:semiHidden="0" w:name="Note Heading"/>
-    <w:lsdException w:unhideWhenUsed="0" w:uiPriority="0" w:semiHidden="0" w:name="Body Text 2"/>
-    <w:lsdException w:unhideWhenUsed="0" w:uiPriority="0" w:semiHidden="0" w:name="Body Text 3"/>
-    <w:lsdException w:unhideWhenUsed="0" w:uiPriority="0" w:semiHidden="0" w:name="Body Text Indent 2"/>
-    <w:lsdException w:unhideWhenUsed="0" w:uiPriority="0" w:semiHidden="0" w:name="Body Text Indent 3"/>
-    <w:lsdException w:qFormat="1" w:uiPriority="9" w:semiHidden="0" w:name="Block Text"/>
-    <w:lsdException w:qFormat="1" w:unhideWhenUsed="0" w:uiPriority="0" w:semiHidden="0" w:name="Hyperlink"/>
-    <w:lsdException w:unhideWhenUsed="0" w:uiPriority="0" w:semiHidden="0" w:name="FollowedHyperlink"/>
-    <w:lsdException w:unhideWhenUsed="0" w:uiPriority="0" w:semiHidden="0" w:name="Strong"/>
-    <w:lsdException w:unhideWhenUsed="0" w:uiPriority="0" w:semiHidden="0" w:name="Emphasis"/>
-    <w:lsdException w:unhideWhenUsed="0" w:uiPriority="0" w:semiHidden="0" w:name="Document Map"/>
-    <w:lsdException w:unhideWhenUsed="0" w:uiPriority="0" w:semiHidden="0" w:name="Plain Text"/>
-    <w:lsdException w:unhideWhenUsed="0" w:uiPriority="0" w:semiHidden="0" w:name="E-mail Signature"/>
-    <w:lsdException w:unhideWhenUsed="0" w:uiPriority="0" w:semiHidden="0" w:name="Normal (Web)"/>
-    <w:lsdException w:unhideWhenUsed="0" w:uiPriority="0" w:semiHidden="0" w:name="HTML Acronym"/>
-    <w:lsdException w:unhideWhenUsed="0" w:uiPriority="0" w:semiHidden="0" w:name="HTML Address"/>
-    <w:lsdException w:unhideWhenUsed="0" w:uiPriority="0" w:semiHidden="0" w:name="HTML Cite"/>
-    <w:lsdException w:unhideWhenUsed="0" w:uiPriority="0" w:semiHidden="0" w:name="HTML Code"/>
-    <w:lsdException w:unhideWhenUsed="0" w:uiPriority="0" w:semiHidden="0" w:name="HTML Definition"/>
-    <w:lsdException w:unhideWhenUsed="0" w:uiPriority="0" w:semiHidden="0" w:name="HTML Keyboard"/>
-    <w:lsdException w:unhideWhenUsed="0" w:uiPriority="0" w:semiHidden="0" w:name="HTML Preformatted"/>
-    <w:lsdException w:unhideWhenUsed="0" w:uiPriority="0" w:semiHidden="0" w:name="HTML Sample"/>
-    <w:lsdException w:unhideWhenUsed="0" w:uiPriority="0" w:semiHidden="0" w:name="HTML Typewriter"/>
-    <w:lsdException w:unhideWhenUsed="0" w:uiPriority="0" w:semiHidden="0" w:name="HTML Variable"/>
-    <w:lsdException w:qFormat="1" w:uiPriority="99" w:name="Normal Table"/>
-    <w:lsdException w:unhideWhenUsed="0" w:uiPriority="0" w:semiHidden="0" w:name="annotation subject"/>
-    <w:lsdException w:uiPriority="0" w:name="Table Simple 1"/>
-    <w:lsdException w:uiPriority="0" w:name="Table Simple 2"/>
-    <w:lsdException w:uiPriority="0" w:name="Table Simple 3"/>
-    <w:lsdException w:uiPriority="0" w:name="Table Classic 1"/>
-    <w:lsdException w:uiPriority="0" w:name="Table Classic 2"/>
-    <w:lsdException w:uiPriority="0" w:name="Table Classic 3"/>
-    <w:lsdException w:uiPriority="0" w:name="Table Classic 4"/>
-    <w:lsdException w:uiPriority="0" w:name="Table Colorful 1"/>
-    <w:lsdException w:uiPriority="0" w:name="Table Colorful 2"/>
-    <w:lsdException w:uiPriority="0" w:name="Table Colorful 3"/>
-    <w:lsdException w:uiPriority="0" w:name="Table Columns 1"/>
-    <w:lsdException w:uiPriority="0" w:name="Table Columns 2"/>
-    <w:lsdException w:uiPriority="0" w:name="Table Columns 3"/>
-    <w:lsdException w:uiPriority="0" w:name="Table Columns 4"/>
-    <w:lsdException w:uiPriority="0" w:name="Table Columns 5"/>
-    <w:lsdException w:uiPriority="0" w:name="Table Grid 1"/>
-    <w:lsdException w:uiPriority="0" w:name="Table Grid 2"/>
-    <w:lsdException w:uiPriority="0" w:name="Table Grid 3"/>
-    <w:lsdException w:uiPriority="0" w:name="Table Grid 4"/>
-    <w:lsdException w:uiPriority="0" w:name="Table Grid 5"/>
-    <w:lsdException w:uiPriority="0" w:name="Table Grid 6"/>
-    <w:lsdException w:uiPriority="0" w:name="Table Grid 7"/>
-    <w:lsdException w:uiPriority="0" w:name="Table Grid 8"/>
-    <w:lsdException w:uiPriority="0" w:name="Table List 1"/>
-    <w:lsdException w:uiPriority="0" w:name="Table List 2"/>
-    <w:lsdException w:uiPriority="0" w:name="Table List 3"/>
-    <w:lsdException w:uiPriority="0" w:name="Table List 4"/>
-    <w:lsdException w:uiPriority="0" w:name="Table List 5"/>
-    <w:lsdException w:uiPriority="0" w:name="Table List 6"/>
-    <w:lsdException w:uiPriority="0" w:name="Table List 7"/>
-    <w:lsdException w:uiPriority="0" w:name="Table List 8"/>
-    <w:lsdException w:uiPriority="0" w:name="Table 3D effects 1"/>
-    <w:lsdException w:uiPriority="0" w:name="Table 3D effects 2"/>
-    <w:lsdException w:uiPriority="0" w:name="Table 3D effects 3"/>
-    <w:lsdException w:uiPriority="0" w:name="Table Contemporary"/>
-    <w:lsdException w:uiPriority="0" w:name="Table Elegant"/>
-    <w:lsdException w:uiPriority="0" w:name="Table Professional"/>
-    <w:lsdException w:uiPriority="0" w:name="Table Subtle 1"/>
-    <w:lsdException w:uiPriority="0" w:name="Table Subtle 2"/>
-    <w:lsdException w:uiPriority="0" w:name="Table Web 1"/>
-    <w:lsdException w:uiPriority="0" w:name="Table Web 2"/>
-    <w:lsdException w:uiPriority="0" w:name="Table Web 3"/>
-    <w:lsdException w:unhideWhenUsed="0" w:uiPriority="0" w:semiHidden="0" w:name="Balloon Text"/>
-    <w:lsdException w:unhideWhenUsed="0" w:uiPriority="0" w:semiHidden="0" w:name="Table Grid"/>
-    <w:lsdException w:uiPriority="0" w:name="Table Theme"/>
-    <w:lsdException w:unhideWhenUsed="0" w:uiPriority="60" w:semiHidden="0" w:name="Light Shading"/>
-    <w:lsdException w:unhideWhenUsed="0" w:uiPriority="61" w:semiHidden="0" w:name="Light List"/>
-    <w:lsdException w:unhideWhenUsed="0" w:uiPriority="62" w:semiHidden="0" w:name="Light Grid"/>
-    <w:lsdException w:unhideWhenUsed="0" w:uiPriority="63" w:semiHidden="0" w:name="Medium Shading 1"/>
-    <w:lsdException w:unhideWhenUsed="0" w:uiPriority="64" w:semiHidden="0" w:name="Medium Shading 2"/>
-    <w:lsdException w:unhideWhenUsed="0" w:uiPriority="65" w:semiHidden="0" w:name="Medium List 1"/>
-    <w:lsdException w:unhideWhenUsed="0" w:uiPriority="66" w:semiHidden="0" w:name="Medium List 2"/>
-    <w:lsdException w:unhideWhenUsed="0" w:uiPriority="67" w:semiHidden="0" w:name="Medium Grid 1"/>
-    <w:lsdException w:unhideWhenUsed="0" w:uiPriority="68" w:semiHidden="0" w:name="Medium Grid 2"/>
-    <w:lsdException w:unhideWhenUsed="0" w:uiPriority="69" w:semiHidden="0" w:name="Medium Grid 3"/>
-    <w:lsdException w:unhideWhenUsed="0" w:uiPriority="70" w:semiHidden="0" w:name="Dark List"/>
-    <w:lsdException w:unhideWhenUsed="0" w:uiPriority="71" w:semiHidden="0" w:name="Colorful Shading"/>
-    <w:lsdException w:unhideWhenUsed="0" w:uiPriority="72" w:semiHidden="0" w:name="Colorful List"/>
-    <w:lsdException w:unhideWhenUsed="0" w:uiPriority="73" w:semiHidden="0" w:name="Colorful Grid"/>
-    <w:lsdException w:unhideWhenUsed="0" w:uiPriority="60" w:semiHidden="0" w:name="Light Shading Accent 1"/>
-    <w:lsdException w:unhideWhenUsed="0" w:uiPriority="61" w:semiHidden="0" w:name="Light List Accent 1"/>
-    <w:lsdException w:unhideWhenUsed="0" w:uiPriority="62" w:semiHidden="0" w:name="Light Grid Accent 1"/>
-    <w:lsdException w:unhideWhenUsed="0" w:uiPriority="63" w:semiHidden="0" w:name="Medium Shading 1 Accent 1"/>
-    <w:lsdException w:unhideWhenUsed="0" w:uiPriority="64" w:semiHidden="0" w:name="Medium Shading 2 Accent 1"/>
-    <w:lsdException w:unhideWhenUsed="0" w:uiPriority="65" w:semiHidden="0" w:name="Medium List 1 Accent 1"/>
-    <w:lsdException w:unhideWhenUsed="0" w:uiPriority="66" w:semiHidden="0" w:name="Medium List 2 Accent 1"/>
-    <w:lsdException w:unhideWhenUsed="0" w:uiPriority="67" w:semiHidden="0" w:name="Medium Grid 1 Accent 1"/>
-    <w:lsdException w:unhideWhenUsed="0" w:uiPriority="68" w:semiHidden="0" w:name="Medium Grid 2 Accent 1"/>
-    <w:lsdException w:unhideWhenUsed="0" w:uiPriority="69" w:semiHidden="0" w:name="Medium Grid 3 Accent 1"/>
-    <w:lsdException w:unhideWhenUsed="0" w:uiPriority="70" w:semiHidden="0" w:name="Dark List Accent 1"/>
-    <w:lsdException w:unhideWhenUsed="0" w:uiPriority="71" w:semiHidden="0" w:name="Colorful Shading Accent 1"/>
-    <w:lsdException w:unhideWhenUsed="0" w:uiPriority="72" w:semiHidden="0" w:name="Colorful List Accent 1"/>
-    <w:lsdException w:unhideWhenUsed="0" w:uiPriority="73" w:semiHidden="0" w:name="Colorful Grid Accent 1"/>
-    <w:lsdException w:unhideWhenUsed="0" w:uiPriority="60" w:semiHidden="0" w:name="Light Shading Accent 2"/>
-    <w:lsdException w:unhideWhenUsed="0" w:uiPriority="61" w:semiHidden="0" w:name="Light List Accent 2"/>
-    <w:lsdException w:unhideWhenUsed="0" w:uiPriority="62" w:semiHidden="0" w:name="Light Grid Accent 2"/>
-    <w:lsdException w:unhideWhenUsed="0" w:uiPriority="63" w:semiHidden="0" w:name="Medium Shading 1 Accent 2"/>
-    <w:lsdException w:unhideWhenUsed="0" w:uiPriority="64" w:semiHidden="0" w:name="Medium Shading 2 Accent 2"/>
-    <w:lsdException w:unhideWhenUsed="0" w:uiPriority="65" w:semiHidden="0" w:name="Medium List 1 Accent 2"/>
-    <w:lsdException w:unhideWhenUsed="0" w:uiPriority="66" w:semiHidden="0" w:name="Medium List 2 Accent 2"/>
-    <w:lsdException w:unhideWhenUsed="0" w:uiPriority="67" w:semiHidden="0" w:name="Medium Grid 1 Accent 2"/>
-    <w:lsdException w:unhideWhenUsed="0" w:uiPriority="68" w:semiHidden="0" w:name="Medium Grid 2 Accent 2"/>
-    <w:lsdException w:unhideWhenUsed="0" w:uiPriority="69" w:semiHidden="0" w:name="Medium Grid 3 Accent 2"/>
-    <w:lsdException w:unhideWhenUsed="0" w:uiPriority="70" w:semiHidden="0" w:name="Dark List Accent 2"/>
-    <w:lsdException w:unhideWhenUsed="0" w:uiPriority="71" w:semiHidden="0" w:name="Colorful Shading Accent 2"/>
-    <w:lsdException w:unhideWhenUsed="0" w:uiPriority="72" w:semiHidden="0" w:name="Colorful List Accent 2"/>
-    <w:lsdException w:unhideWhenUsed="0" w:uiPriority="73" w:semiHidden="0" w:name="Colorful Grid Accent 2"/>
-    <w:lsdException w:unhideWhenUsed="0" w:uiPriority="60" w:semiHidden="0" w:name="Light Shading Accent 3"/>
-    <w:lsdException w:unhideWhenUsed="0" w:uiPriority="61" w:semiHidden="0" w:name="Light List Accent 3"/>
-    <w:lsdException w:unhideWhenUsed="0" w:uiPriority="62" w:semiHidden="0" w:name="Light Grid Accent 3"/>
-    <w:lsdException w:unhideWhenUsed="0" w:uiPriority="63" w:semiHidden="0" w:name="Medium Shading 1 Accent 3"/>
-    <w:lsdException w:unhideWhenUsed="0" w:uiPriority="64" w:semiHidden="0" w:name="Medium Shading 2 Accent 3"/>
-    <w:lsdException w:unhideWhenUsed="0" w:uiPriority="65" w:semiHidden="0" w:name="Medium List 1 Accent 3"/>
-    <w:lsdException w:unhideWhenUsed="0" w:uiPriority="66" w:semiHidden="0" w:name="Medium List 2 Accent 3"/>
-    <w:lsdException w:unhideWhenUsed="0" w:uiPriority="67" w:semiHidden="0" w:name="Medium Grid 1 Accent 3"/>
-    <w:lsdException w:unhideWhenUsed="0" w:uiPriority="68" w:semiHidden="0" w:name="Medium Grid 2 Accent 3"/>
-    <w:lsdException w:unhideWhenUsed="0" w:uiPriority="69" w:semiHidden="0" w:name="Medium Grid 3 Accent 3"/>
-    <w:lsdException w:unhideWhenUsed="0" w:uiPriority="70" w:semiHidden="0" w:name="Dark List Accent 3"/>
-    <w:lsdException w:unhideWhenUsed="0" w:uiPriority="71" w:semiHidden="0" w:name="Colorful Shading Accent 3"/>
-    <w:lsdException w:unhideWhenUsed="0" w:uiPriority="72" w:semiHidden="0" w:name="Colorful List Accent 3"/>
-    <w:lsdException w:unhideWhenUsed="0" w:uiPriority="73" w:semiHidden="0" w:name="Colorful Grid Accent 3"/>
-    <w:lsdException w:unhideWhenUsed="0" w:uiPriority="60" w:semiHidden="0" w:name="Light Shading Accent 4"/>
-    <w:lsdException w:unhideWhenUsed="0" w:uiPriority="61" w:semiHidden="0" w:name="Light List Accent 4"/>
-    <w:lsdException w:unhideWhenUsed="0" w:uiPriority="62" w:semiHidden="0" w:name="Light Grid Accent 4"/>
-    <w:lsdException w:unhideWhenUsed="0" w:uiPriority="63" w:semiHidden="0" w:name="Medium Shading 1 Accent 4"/>
-    <w:lsdException w:unhideWhenUsed="0" w:uiPriority="64" w:semiHidden="0" w:name="Medium Shading 2 Accent 4"/>
-    <w:lsdException w:unhideWhenUsed="0" w:uiPriority="65" w:semiHidden="0" w:name="Medium List 1 Accent 4"/>
-    <w:lsdException w:unhideWhenUsed="0" w:uiPriority="66" w:semiHidden="0" w:name="Medium List 2 Accent 4"/>
-    <w:lsdException w:unhideWhenUsed="0" w:uiPriority="67" w:semiHidden="0" w:name="Medium Grid 1 Accent 4"/>
-    <w:lsdException w:unhideWhenUsed="0" w:uiPriority="68" w:semiHidden="0" w:name="Medium Grid 2 Accent 4"/>
-    <w:lsdException w:unhideWhenUsed="0" w:uiPriority="69" w:semiHidden="0" w:name="Medium Grid 3 Accent 4"/>
-    <w:lsdException w:unhideWhenUsed="0" w:uiPriority="70" w:semiHidden="0" w:name="Dark List Accent 4"/>
-    <w:lsdException w:unhideWhenUsed="0" w:uiPriority="71" w:semiHidden="0" w:name="Colorful Shading Accent 4"/>
-    <w:lsdException w:unhideWhenUsed="0" w:uiPriority="72" w:semiHidden="0" w:name="Colorful List Accent 4"/>
-    <w:lsdException w:unhideWhenUsed="0" w:uiPriority="73" w:semiHidden="0" w:name="Colorful Grid Accent 4"/>
-    <w:lsdException w:unhideWhenUsed="0" w:uiPriority="60" w:semiHidden="0" w:name="Light Shading Accent 5"/>
-    <w:lsdException w:unhideWhenUsed="0" w:uiPriority="61" w:semiHidden="0" w:name="Light List Accent 5"/>
-    <w:lsdException w:unhideWhenUsed="0" w:uiPriority="62" w:semiHidden="0" w:name="Light Grid Accent 5"/>
-    <w:lsdException w:unhideWhenUsed="0" w:uiPriority="63" w:semiHidden="0" w:name="Medium Shading 1 Accent 5"/>
-    <w:lsdException w:unhideWhenUsed="0" w:uiPriority="64" w:semiHidden="0" w:name="Medium Shading 2 Accent 5"/>
-    <w:lsdException w:unhideWhenUsed="0" w:uiPriority="65" w:semiHidden="0" w:name="Medium List 1 Accent 5"/>
-    <w:lsdException w:unhideWhenUsed="0" w:uiPriority="66" w:semiHidden="0" w:name="Medium List 2 Accent 5"/>
-    <w:lsdException w:unhideWhenUsed="0" w:uiPriority="67" w:semiHidden="0" w:name="Medium Grid 1 Accent 5"/>
-    <w:lsdException w:unhideWhenUsed="0" w:uiPriority="68" w:semiHidden="0" w:name="Medium Grid 2 Accent 5"/>
-    <w:lsdException w:unhideWhenUsed="0" w:uiPriority="69" w:semiHidden="0" w:name="Medium Grid 3 Accent 5"/>
-    <w:lsdException w:unhideWhenUsed="0" w:uiPriority="70" w:semiHidden="0" w:name="Dark List Accent 5"/>
-    <w:lsdException w:unhideWhenUsed="0" w:uiPriority="71" w:semiHidden="0" w:name="Colorful Shading Accent 5"/>
-    <w:lsdException w:unhideWhenUsed="0" w:uiPriority="72" w:semiHidden="0" w:name="Colorful List Accent 5"/>
-    <w:lsdException w:unhideWhenUsed="0" w:uiPriority="73" w:semiHidden="0" w:name="Colorful Grid Accent 5"/>
-    <w:lsdException w:unhideWhenUsed="0" w:uiPriority="60" w:semiHidden="0" w:name="Light Shading Accent 6"/>
-    <w:lsdException w:unhideWhenUsed="0" w:uiPriority="61" w:semiHidden="0" w:name="Light List Accent 6"/>
-    <w:lsdException w:unhideWhenUsed="0" w:uiPriority="62" w:semiHidden="0" w:name="Light Grid Accent 6"/>
-    <w:lsdException w:unhideWhenUsed="0" w:uiPriority="63" w:semiHidden="0" w:name="Medium Shading 1 Accent 6"/>
-    <w:lsdException w:unhideWhenUsed="0" w:uiPriority="64" w:semiHidden="0" w:name="Medium Shading 2 Accent 6"/>
-    <w:lsdException w:unhideWhenUsed="0" w:uiPriority="65" w:semiHidden="0" w:name="Medium List 1 Accent 6"/>
-    <w:lsdException w:unhideWhenUsed="0" w:uiPriority="66" w:semiHidden="0" w:name="Medium List 2 Accent 6"/>
-    <w:lsdException w:unhideWhenUsed="0" w:uiPriority="67" w:semiHidden="0" w:name="Medium Grid 1 Accent 6"/>
-    <w:lsdException w:unhideWhenUsed="0" w:uiPriority="68" w:semiHidden="0" w:name="Medium Grid 2 Accent 6"/>
-    <w:lsdException w:unhideWhenUsed="0" w:uiPriority="69" w:semiHidden="0" w:name="Medium Grid 3 Accent 6"/>
-    <w:lsdException w:unhideWhenUsed="0" w:uiPriority="70" w:semiHidden="0" w:name="Dark List Accent 6"/>
-    <w:lsdException w:unhideWhenUsed="0" w:uiPriority="71" w:semiHidden="0" w:name="Colorful Shading Accent 6"/>
-    <w:lsdException w:unhideWhenUsed="0" w:uiPriority="72" w:semiHidden="0" w:name="Colorful List Accent 6"/>
-    <w:lsdException w:unhideWhenUsed="0" w:uiPriority="73" w:semiHidden="0" w:name="Colorful Grid Accent 6"/>
+  <w:latentStyles w:defLockedState="0" w:defUIPriority="0" w:defSemiHidden="0" w:defUnhideWhenUsed="0" w:defQFormat="0" w:count="376">
+    <w:lsdException w:name="Normal" w:qFormat="1"/>
+    <w:lsdException w:name="heading 1" w:uiPriority="9" w:qFormat="1"/>
+    <w:lsdException w:name="heading 2" w:uiPriority="9" w:unhideWhenUsed="1" w:qFormat="1"/>
+    <w:lsdException w:name="heading 3" w:uiPriority="9" w:unhideWhenUsed="1" w:qFormat="1"/>
+    <w:lsdException w:name="heading 4" w:uiPriority="9" w:unhideWhenUsed="1" w:qFormat="1"/>
+    <w:lsdException w:name="heading 5" w:uiPriority="9" w:unhideWhenUsed="1" w:qFormat="1"/>
+    <w:lsdException w:name="heading 6" w:uiPriority="9" w:unhideWhenUsed="1" w:qFormat="1"/>
+    <w:lsdException w:name="heading 7" w:uiPriority="9" w:unhideWhenUsed="1" w:qFormat="1"/>
+    <w:lsdException w:name="heading 8" w:uiPriority="9" w:unhideWhenUsed="1" w:qFormat="1"/>
+    <w:lsdException w:name="heading 9" w:uiPriority="9" w:unhideWhenUsed="1" w:qFormat="1"/>
+    <w:lsdException w:name="footnote text" w:uiPriority="9" w:unhideWhenUsed="1" w:qFormat="1"/>
+    <w:lsdException w:name="caption" w:qFormat="1"/>
+    <w:lsdException w:name="footnote reference" w:qFormat="1"/>
+    <w:lsdException w:name="Title" w:qFormat="1"/>
+    <w:lsdException w:name="Default Paragraph Font" w:semiHidden="1" w:uiPriority="1" w:unhideWhenUsed="1" w:qFormat="1"/>
+    <w:lsdException w:name="Body Text" w:qFormat="1"/>
+    <w:lsdException w:name="Subtitle" w:qFormat="1"/>
+    <w:lsdException w:name="Date" w:qFormat="1"/>
+    <w:lsdException w:name="Block Text" w:uiPriority="9" w:unhideWhenUsed="1" w:qFormat="1"/>
+    <w:lsdException w:name="Hyperlink" w:qFormat="1"/>
+    <w:lsdException w:name="HTML Top of Form" w:semiHidden="1" w:uiPriority="99" w:unhideWhenUsed="1"/>
+    <w:lsdException w:name="HTML Bottom of Form" w:semiHidden="1" w:uiPriority="99" w:unhideWhenUsed="1"/>
+    <w:lsdException w:name="Normal Table" w:semiHidden="1" w:uiPriority="99" w:unhideWhenUsed="1" w:qFormat="1"/>
+    <w:lsdException w:name="No List" w:semiHidden="1" w:uiPriority="99" w:unhideWhenUsed="1"/>
+    <w:lsdException w:name="Outline List 1" w:semiHidden="1" w:uiPriority="99" w:unhideWhenUsed="1"/>
+    <w:lsdException w:name="Outline List 2" w:semiHidden="1" w:uiPriority="99" w:unhideWhenUsed="1"/>
+    <w:lsdException w:name="Outline List 3" w:semiHidden="1" w:uiPriority="99" w:unhideWhenUsed="1"/>
+    <w:lsdException w:name="Table Simple 1" w:semiHidden="1" w:unhideWhenUsed="1"/>
+    <w:lsdException w:name="Table Simple 2" w:semiHidden="1" w:unhideWhenUsed="1"/>
+    <w:lsdException w:name="Table Simple 3" w:semiHidden="1" w:unhideWhenUsed="1"/>
+    <w:lsdException w:name="Table Classic 1" w:semiHidden="1" w:unhideWhenUsed="1"/>
+    <w:lsdException w:name="Table Classic 2" w:semiHidden="1" w:unhideWhenUsed="1"/>
+    <w:lsdException w:name="Table Classic 3" w:semiHidden="1" w:unhideWhenUsed="1"/>
+    <w:lsdException w:name="Table Classic 4" w:semiHidden="1" w:unhideWhenUsed="1"/>
+    <w:lsdException w:name="Table Colorful 1" w:semiHidden="1" w:unhideWhenUsed="1"/>
+    <w:lsdException w:name="Table Colorful 2" w:semiHidden="1" w:unhideWhenUsed="1"/>
+    <w:lsdException w:name="Table Colorful 3" w:semiHidden="1" w:unhideWhenUsed="1"/>
+    <w:lsdException w:name="Table Columns 1" w:semiHidden="1" w:unhideWhenUsed="1"/>
+    <w:lsdException w:name="Table Columns 2" w:semiHidden="1" w:unhideWhenUsed="1"/>
+    <w:lsdException w:name="Table Columns 3" w:semiHidden="1" w:unhideWhenUsed="1"/>
+    <w:lsdException w:name="Table Columns 4" w:semiHidden="1" w:unhideWhenUsed="1"/>
+    <w:lsdException w:name="Table Columns 5" w:semiHidden="1" w:unhideWhenUsed="1"/>
+    <w:lsdException w:name="Table Grid 1" w:semiHidden="1" w:unhideWhenUsed="1"/>
+    <w:lsdException w:name="Table Grid 2" w:semiHidden="1" w:unhideWhenUsed="1"/>
+    <w:lsdException w:name="Table Grid 3" w:semiHidden="1" w:unhideWhenUsed="1"/>
+    <w:lsdException w:name="Table Grid 4" w:semiHidden="1" w:unhideWhenUsed="1"/>
+    <w:lsdException w:name="Table Grid 5" w:semiHidden="1" w:unhideWhenUsed="1"/>
+    <w:lsdException w:name="Table Grid 6" w:semiHidden="1" w:unhideWhenUsed="1"/>
+    <w:lsdException w:name="Table Grid 7" w:semiHidden="1" w:unhideWhenUsed="1"/>
+    <w:lsdException w:name="Table Grid 8" w:semiHidden="1" w:unhideWhenUsed="1"/>
+    <w:lsdException w:name="Table List 1" w:semiHidden="1" w:unhideWhenUsed="1"/>
+    <w:lsdException w:name="Table List 2" w:semiHidden="1" w:unhideWhenUsed="1"/>
+    <w:lsdException w:name="Table List 3" w:semiHidden="1" w:unhideWhenUsed="1"/>
+    <w:lsdException w:name="Table List 4" w:semiHidden="1" w:unhideWhenUsed="1"/>
+    <w:lsdException w:name="Table List 5" w:semiHidden="1" w:unhideWhenUsed="1"/>
+    <w:lsdException w:name="Table List 6" w:semiHidden="1" w:unhideWhenUsed="1"/>
+    <w:lsdException w:name="Table List 7" w:semiHidden="1" w:unhideWhenUsed="1"/>
+    <w:lsdException w:name="Table List 8" w:semiHidden="1" w:unhideWhenUsed="1"/>
+    <w:lsdException w:name="Table 3D effects 1" w:semiHidden="1" w:unhideWhenUsed="1"/>
+    <w:lsdException w:name="Table 3D effects 2" w:semiHidden="1" w:unhideWhenUsed="1"/>
+    <w:lsdException w:name="Table 3D effects 3" w:semiHidden="1" w:unhideWhenUsed="1"/>
+    <w:lsdException w:name="Table Contemporary" w:semiHidden="1" w:unhideWhenUsed="1"/>
+    <w:lsdException w:name="Table Elegant" w:semiHidden="1" w:unhideWhenUsed="1"/>
+    <w:lsdException w:name="Table Professional" w:semiHidden="1" w:unhideWhenUsed="1"/>
+    <w:lsdException w:name="Table Subtle 1" w:semiHidden="1" w:unhideWhenUsed="1"/>
+    <w:lsdException w:name="Table Subtle 2" w:semiHidden="1" w:unhideWhenUsed="1"/>
+    <w:lsdException w:name="Table Web 1" w:semiHidden="1" w:unhideWhenUsed="1"/>
+    <w:lsdException w:name="Table Web 2" w:semiHidden="1" w:unhideWhenUsed="1"/>
+    <w:lsdException w:name="Table Web 3" w:semiHidden="1" w:unhideWhenUsed="1"/>
+    <w:lsdException w:name="Table Theme" w:semiHidden="1" w:unhideWhenUsed="1"/>
+    <w:lsdException w:name="Placeholder Text" w:semiHidden="1" w:uiPriority="99"/>
+    <w:lsdException w:name="No Spacing" w:uiPriority="99"/>
+    <w:lsdException w:name="Light Shading" w:uiPriority="60"/>
+    <w:lsdException w:name="Light List" w:uiPriority="61"/>
+    <w:lsdException w:name="Light Grid" w:uiPriority="62"/>
+    <w:lsdException w:name="Medium Shading 1" w:uiPriority="63"/>
+    <w:lsdException w:name="Medium Shading 2" w:uiPriority="64"/>
+    <w:lsdException w:name="Medium List 1" w:uiPriority="65"/>
+    <w:lsdException w:name="Medium List 2" w:uiPriority="66"/>
+    <w:lsdException w:name="Medium Grid 1" w:uiPriority="67"/>
+    <w:lsdException w:name="Medium Grid 2" w:uiPriority="68"/>
+    <w:lsdException w:name="Medium Grid 3" w:uiPriority="69"/>
+    <w:lsdException w:name="Dark List" w:uiPriority="70"/>
+    <w:lsdException w:name="Colorful Shading" w:uiPriority="71"/>
+    <w:lsdException w:name="Colorful List" w:uiPriority="72"/>
+    <w:lsdException w:name="Colorful Grid" w:uiPriority="73"/>
+    <w:lsdException w:name="Light Shading Accent 1" w:uiPriority="60"/>
+    <w:lsdException w:name="Light List Accent 1" w:uiPriority="61"/>
+    <w:lsdException w:name="Light Grid Accent 1" w:uiPriority="62"/>
+    <w:lsdException w:name="Medium Shading 1 Accent 1" w:uiPriority="63"/>
+    <w:lsdException w:name="Medium Shading 2 Accent 1" w:uiPriority="64"/>
+    <w:lsdException w:name="Medium List 1 Accent 1" w:uiPriority="65"/>
+    <w:lsdException w:name="Revision" w:semiHidden="1" w:uiPriority="99"/>
+    <w:lsdException w:name="List Paragraph" w:uiPriority="99"/>
+    <w:lsdException w:name="Quote" w:uiPriority="99"/>
+    <w:lsdException w:name="Intense Quote" w:uiPriority="99"/>
+    <w:lsdException w:name="Medium List 2 Accent 1" w:uiPriority="66"/>
+    <w:lsdException w:name="Medium Grid 1 Accent 1" w:uiPriority="67"/>
+    <w:lsdException w:name="Medium Grid 2 Accent 1" w:uiPriority="68"/>
+    <w:lsdException w:name="Medium Grid 3 Accent 1" w:uiPriority="69"/>
+    <w:lsdException w:name="Dark List Accent 1" w:uiPriority="70"/>
+    <w:lsdException w:name="Colorful Shading Accent 1" w:uiPriority="71"/>
+    <w:lsdException w:name="Colorful List Accent 1" w:uiPriority="72"/>
+    <w:lsdException w:name="Colorful Grid Accent 1" w:uiPriority="73"/>
+    <w:lsdException w:name="Light Shading Accent 2" w:uiPriority="60"/>
+    <w:lsdException w:name="Light List Accent 2" w:uiPriority="61"/>
+    <w:lsdException w:name="Light Grid Accent 2" w:uiPriority="62"/>
+    <w:lsdException w:name="Medium Shading 1 Accent 2" w:uiPriority="63"/>
+    <w:lsdException w:name="Medium Shading 2 Accent 2" w:uiPriority="64"/>
+    <w:lsdException w:name="Medium List 1 Accent 2" w:uiPriority="65"/>
+    <w:lsdException w:name="Medium List 2 Accent 2" w:uiPriority="66"/>
+    <w:lsdException w:name="Medium Grid 1 Accent 2" w:uiPriority="67"/>
+    <w:lsdException w:name="Medium Grid 2 Accent 2" w:uiPriority="68"/>
+    <w:lsdException w:name="Medium Grid 3 Accent 2" w:uiPriority="69"/>
+    <w:lsdException w:name="Dark List Accent 2" w:uiPriority="70"/>
+    <w:lsdException w:name="Colorful Shading Accent 2" w:uiPriority="71"/>
+    <w:lsdException w:name="Colorful List Accent 2" w:uiPriority="72"/>
+    <w:lsdException w:name="Colorful Grid Accent 2" w:uiPriority="73"/>
+    <w:lsdException w:name="Light Shading Accent 3" w:uiPriority="60"/>
+    <w:lsdException w:name="Light List Accent 3" w:uiPriority="61"/>
+    <w:lsdException w:name="Light Grid Accent 3" w:uiPriority="62"/>
+    <w:lsdException w:name="Medium Shading 1 Accent 3" w:uiPriority="63"/>
+    <w:lsdException w:name="Medium Shading 2 Accent 3" w:uiPriority="64"/>
+    <w:lsdException w:name="Medium List 1 Accent 3" w:uiPriority="65"/>
+    <w:lsdException w:name="Medium List 2 Accent 3" w:uiPriority="66"/>
+    <w:lsdException w:name="Medium Grid 1 Accent 3" w:uiPriority="67"/>
+    <w:lsdException w:name="Medium Grid 2 Accent 3" w:uiPriority="68"/>
+    <w:lsdException w:name="Medium Grid 3 Accent 3" w:uiPriority="69"/>
+    <w:lsdException w:name="Dark List Accent 3" w:uiPriority="70"/>
+    <w:lsdException w:name="Colorful Shading Accent 3" w:uiPriority="71"/>
+    <w:lsdException w:name="Colorful List Accent 3" w:uiPriority="72"/>
+    <w:lsdException w:name="Colorful Grid Accent 3" w:uiPriority="73"/>
+    <w:lsdException w:name="Light Shading Accent 4" w:uiPriority="60"/>
+    <w:lsdException w:name="Light List Accent 4" w:uiPriority="61"/>
+    <w:lsdException w:name="Light Grid Accent 4" w:uiPriority="62"/>
+    <w:lsdException w:name="Medium Shading 1 Accent 4" w:uiPriority="63"/>
+    <w:lsdException w:name="Medium Shading 2 Accent 4" w:uiPriority="64"/>
+    <w:lsdException w:name="Medium List 1 Accent 4" w:uiPriority="65"/>
+    <w:lsdException w:name="Medium List 2 Accent 4" w:uiPriority="66"/>
+    <w:lsdException w:name="Medium Grid 1 Accent 4" w:uiPriority="67"/>
+    <w:lsdException w:name="Medium Grid 2 Accent 4" w:uiPriority="68"/>
+    <w:lsdException w:name="Medium Grid 3 Accent 4" w:uiPriority="69"/>
+    <w:lsdException w:name="Dark List Accent 4" w:uiPriority="70"/>
+    <w:lsdException w:name="Colorful Shading Accent 4" w:uiPriority="71"/>
+    <w:lsdException w:name="Colorful List Accent 4" w:uiPriority="72"/>
+    <w:lsdException w:name="Colorful Grid Accent 4" w:uiPriority="73"/>
+    <w:lsdException w:name="Light Shading Accent 5" w:uiPriority="60"/>
+    <w:lsdException w:name="Light List Accent 5" w:uiPriority="61"/>
+    <w:lsdException w:name="Light Grid Accent 5" w:uiPriority="62"/>
+    <w:lsdException w:name="Medium Shading 1 Accent 5" w:uiPriority="63"/>
+    <w:lsdException w:name="Medium Shading 2 Accent 5" w:uiPriority="64"/>
+    <w:lsdException w:name="Medium List 1 Accent 5" w:uiPriority="65"/>
+    <w:lsdException w:name="Medium List 2 Accent 5" w:uiPriority="66"/>
+    <w:lsdException w:name="Medium Grid 1 Accent 5" w:uiPriority="67"/>
+    <w:lsdException w:name="Medium Grid 2 Accent 5" w:uiPriority="68"/>
+    <w:lsdException w:name="Medium Grid 3 Accent 5" w:uiPriority="69"/>
+    <w:lsdException w:name="Dark List Accent 5" w:uiPriority="70"/>
+    <w:lsdException w:name="Colorful Shading Accent 5" w:uiPriority="71"/>
+    <w:lsdException w:name="Colorful List Accent 5" w:uiPriority="72"/>
+    <w:lsdException w:name="Colorful Grid Accent 5" w:uiPriority="73"/>
+    <w:lsdException w:name="Light Shading Accent 6" w:uiPriority="60"/>
+    <w:lsdException w:name="Light List Accent 6" w:uiPriority="61"/>
+    <w:lsdException w:name="Light Grid Accent 6" w:uiPriority="62"/>
+    <w:lsdException w:name="Medium Shading 1 Accent 6" w:uiPriority="63"/>
+    <w:lsdException w:name="Medium Shading 2 Accent 6" w:uiPriority="64"/>
+    <w:lsdException w:name="Medium List 1 Accent 6" w:uiPriority="65"/>
+    <w:lsdException w:name="Medium List 2 Accent 6" w:uiPriority="66"/>
+    <w:lsdException w:name="Medium Grid 1 Accent 6" w:uiPriority="67"/>
+    <w:lsdException w:name="Medium Grid 2 Accent 6" w:uiPriority="68"/>
+    <w:lsdException w:name="Medium Grid 3 Accent 6" w:uiPriority="69"/>
+    <w:lsdException w:name="Dark List Accent 6" w:uiPriority="70"/>
+    <w:lsdException w:name="Colorful Shading Accent 6" w:uiPriority="71"/>
+    <w:lsdException w:name="Colorful List Accent 6" w:uiPriority="72"/>
+    <w:lsdException w:name="Colorful Grid Accent 6" w:uiPriority="73"/>
+    <w:lsdException w:name="Subtle Emphasis" w:uiPriority="19" w:qFormat="1"/>
+    <w:lsdException w:name="Intense Emphasis" w:uiPriority="21" w:qFormat="1"/>
+    <w:lsdException w:name="Subtle Reference" w:uiPriority="31" w:qFormat="1"/>
+    <w:lsdException w:name="Intense Reference" w:uiPriority="32" w:qFormat="1"/>
+    <w:lsdException w:name="Book Title" w:uiPriority="33" w:qFormat="1"/>
+    <w:lsdException w:name="Bibliography" w:semiHidden="1" w:uiPriority="37" w:unhideWhenUsed="1"/>
+    <w:lsdException w:name="TOC Heading" w:semiHidden="1" w:uiPriority="39" w:unhideWhenUsed="1" w:qFormat="1"/>
+    <w:lsdException w:name="Plain Table 1" w:uiPriority="41"/>
+    <w:lsdException w:name="Plain Table 2" w:uiPriority="42"/>
+    <w:lsdException w:name="Plain Table 3" w:uiPriority="43"/>
+    <w:lsdException w:name="Plain Table 4" w:uiPriority="44"/>
+    <w:lsdException w:name="Plain Table 5" w:uiPriority="45"/>
+    <w:lsdException w:name="Grid Table Light" w:uiPriority="40"/>
+    <w:lsdException w:name="Grid Table 1 Light" w:uiPriority="46"/>
+    <w:lsdException w:name="Grid Table 2" w:uiPriority="47"/>
+    <w:lsdException w:name="Grid Table 3" w:uiPriority="48"/>
+    <w:lsdException w:name="Grid Table 4" w:uiPriority="49"/>
+    <w:lsdException w:name="Grid Table 5 Dark" w:uiPriority="50"/>
+    <w:lsdException w:name="Grid Table 6 Colorful" w:uiPriority="51"/>
+    <w:lsdException w:name="Grid Table 7 Colorful" w:uiPriority="52"/>
+    <w:lsdException w:name="Grid Table 1 Light Accent 1" w:uiPriority="46"/>
+    <w:lsdException w:name="Grid Table 2 Accent 1" w:uiPriority="47"/>
+    <w:lsdException w:name="Grid Table 3 Accent 1" w:uiPriority="48"/>
+    <w:lsdException w:name="Grid Table 4 Accent 1" w:uiPriority="49"/>
+    <w:lsdException w:name="Grid Table 5 Dark Accent 1" w:uiPriority="50"/>
+    <w:lsdException w:name="Grid Table 6 Colorful Accent 1" w:uiPriority="51"/>
+    <w:lsdException w:name="Grid Table 7 Colorful Accent 1" w:uiPriority="52"/>
+    <w:lsdException w:name="Grid Table 1 Light Accent 2" w:uiPriority="46"/>
+    <w:lsdException w:name="Grid Table 2 Accent 2" w:uiPriority="47"/>
+    <w:lsdException w:name="Grid Table 3 Accent 2" w:uiPriority="48"/>
+    <w:lsdException w:name="Grid Table 4 Accent 2" w:uiPriority="49"/>
+    <w:lsdException w:name="Grid Table 5 Dark Accent 2" w:uiPriority="50"/>
+    <w:lsdException w:name="Grid Table 6 Colorful Accent 2" w:uiPriority="51"/>
+    <w:lsdException w:name="Grid Table 7 Colorful Accent 2" w:uiPriority="52"/>
+    <w:lsdException w:name="Grid Table 1 Light Accent 3" w:uiPriority="46"/>
+    <w:lsdException w:name="Grid Table 2 Accent 3" w:uiPriority="47"/>
+    <w:lsdException w:name="Grid Table 3 Accent 3" w:uiPriority="48"/>
+    <w:lsdException w:name="Grid Table 4 Accent 3" w:uiPriority="49"/>
+    <w:lsdException w:name="Grid Table 5 Dark Accent 3" w:uiPriority="50"/>
+    <w:lsdException w:name="Grid Table 6 Colorful Accent 3" w:uiPriority="51"/>
+    <w:lsdException w:name="Grid Table 7 Colorful Accent 3" w:uiPriority="52"/>
+    <w:lsdException w:name="Grid Table 1 Light Accent 4" w:uiPriority="46"/>
+    <w:lsdException w:name="Grid Table 2 Accent 4" w:uiPriority="47"/>
+    <w:lsdException w:name="Grid Table 3 Accent 4" w:uiPriority="48"/>
+    <w:lsdException w:name="Grid Table 4 Accent 4" w:uiPriority="49"/>
+    <w:lsdException w:name="Grid Table 5 Dark Accent 4" w:uiPriority="50"/>
+    <w:lsdException w:name="Grid Table 6 Colorful Accent 4" w:uiPriority="51"/>
+    <w:lsdException w:name="Grid Table 7 Colorful Accent 4" w:uiPriority="52"/>
+    <w:lsdException w:name="Grid Table 1 Light Accent 5" w:uiPriority="46"/>
+    <w:lsdException w:name="Grid Table 2 Accent 5" w:uiPriority="47"/>
+    <w:lsdException w:name="Grid Table 3 Accent 5" w:uiPriority="48"/>
+    <w:lsdException w:name="Grid Table 4 Accent 5" w:uiPriority="49"/>
+    <w:lsdException w:name="Grid Table 5 Dark Accent 5" w:uiPriority="50"/>
+    <w:lsdException w:name="Grid Table 6 Colorful Accent 5" w:uiPriority="51"/>
+    <w:lsdException w:name="Grid Table 7 Colorful Accent 5" w:uiPriority="52"/>
+    <w:lsdException w:name="Grid Table 1 Light Accent 6" w:uiPriority="46"/>
+    <w:lsdException w:name="Grid Table 2 Accent 6" w:uiPriority="47"/>
+    <w:lsdException w:name="Grid Table 3 Accent 6" w:uiPriority="48"/>
+    <w:lsdException w:name="Grid Table 4 Accent 6" w:uiPriority="49"/>
+    <w:lsdException w:name="Grid Table 5 Dark Accent 6" w:uiPriority="50"/>
+    <w:lsdException w:name="Grid Table 6 Colorful Accent 6" w:uiPriority="51"/>
+    <w:lsdException w:name="Grid Table 7 Colorful Accent 6" w:uiPriority="52"/>
+    <w:lsdException w:name="List Table 1 Light" w:uiPriority="46"/>
+    <w:lsdException w:name="List Table 2" w:uiPriority="47"/>
+    <w:lsdException w:name="List Table 3" w:uiPriority="48"/>
+    <w:lsdException w:name="List Table 4" w:uiPriority="49"/>
+    <w:lsdException w:name="List Table 5 Dark" w:uiPriority="50"/>
+    <w:lsdException w:name="List Table 6 Colorful" w:uiPriority="51"/>
+    <w:lsdException w:name="List Table 7 Colorful" w:uiPriority="52"/>
+    <w:lsdException w:name="List Table 1 Light Accent 1" w:uiPriority="46"/>
+    <w:lsdException w:name="List Table 2 Accent 1" w:uiPriority="47"/>
+    <w:lsdException w:name="List Table 3 Accent 1" w:uiPriority="48"/>
+    <w:lsdException w:name="List Table 4 Accent 1" w:uiPriority="49"/>
+    <w:lsdException w:name="List Table 5 Dark Accent 1" w:uiPriority="50"/>
+    <w:lsdException w:name="List Table 6 Colorful Accent 1" w:uiPriority="51"/>
+    <w:lsdException w:name="List Table 7 Colorful Accent 1" w:uiPriority="52"/>
+    <w:lsdException w:name="List Table 1 Light Accent 2" w:uiPriority="46"/>
+    <w:lsdException w:name="List Table 2 Accent 2" w:uiPriority="47"/>
+    <w:lsdException w:name="List Table 3 Accent 2" w:uiPriority="48"/>
+    <w:lsdException w:name="List Table 4 Accent 2" w:uiPriority="49"/>
+    <w:lsdException w:name="List Table 5 Dark Accent 2" w:uiPriority="50"/>
+    <w:lsdException w:name="List Table 6 Colorful Accent 2" w:uiPriority="51"/>
+    <w:lsdException w:name="List Table 7 Colorful Accent 2" w:uiPriority="52"/>
+    <w:lsdException w:name="List Table 1 Light Accent 3" w:uiPriority="46"/>
+    <w:lsdException w:name="List Table 2 Accent 3" w:uiPriority="47"/>
+    <w:lsdException w:name="List Table 3 Accent 3" w:uiPriority="48"/>
+    <w:lsdException w:name="List Table 4 Accent 3" w:uiPriority="49"/>
+    <w:lsdException w:name="List Table 5 Dark Accent 3" w:uiPriority="50"/>
+    <w:lsdException w:name="List Table 6 Colorful Accent 3" w:uiPriority="51"/>
+    <w:lsdException w:name="List Table 7 Colorful Accent 3" w:uiPriority="52"/>
+    <w:lsdException w:name="List Table 1 Light Accent 4" w:uiPriority="46"/>
+    <w:lsdException w:name="List Table 2 Accent 4" w:uiPriority="47"/>
+    <w:lsdException w:name="List Table 3 Accent 4" w:uiPriority="48"/>
+    <w:lsdException w:name="List Table 4 Accent 4" w:uiPriority="49"/>
+    <w:lsdException w:name="List Table 5 Dark Accent 4" w:uiPriority="50"/>
+    <w:lsdException w:name="List Table 6 Colorful Accent 4" w:uiPriority="51"/>
+    <w:lsdException w:name="List Table 7 Colorful Accent 4" w:uiPriority="52"/>
+    <w:lsdException w:name="List Table 1 Light Accent 5" w:uiPriority="46"/>
+    <w:lsdException w:name="List Table 2 Accent 5" w:uiPriority="47"/>
+    <w:lsdException w:name="List Table 3 Accent 5" w:uiPriority="48"/>
+    <w:lsdException w:name="List Table 4 Accent 5" w:uiPriority="49"/>
+    <w:lsdException w:name="List Table 5 Dark Accent 5" w:uiPriority="50"/>
+    <w:lsdException w:name="List Table 6 Colorful Accent 5" w:uiPriority="51"/>
+    <w:lsdException w:name="List Table 7 Colorful Accent 5" w:uiPriority="52"/>
+    <w:lsdException w:name="List Table 1 Light Accent 6" w:uiPriority="46"/>
+    <w:lsdException w:name="List Table 2 Accent 6" w:uiPriority="47"/>
+    <w:lsdException w:name="List Table 3 Accent 6" w:uiPriority="48"/>
+    <w:lsdException w:name="List Table 4 Accent 6" w:uiPriority="49"/>
+    <w:lsdException w:name="List Table 5 Dark Accent 6" w:uiPriority="50"/>
+    <w:lsdException w:name="List Table 6 Colorful Accent 6" w:uiPriority="51"/>
+    <w:lsdException w:name="List Table 7 Colorful Accent 6" w:uiPriority="52"/>
+    <w:lsdException w:name="Mention" w:semiHidden="1" w:uiPriority="99" w:unhideWhenUsed="1"/>
+    <w:lsdException w:name="Smart Hyperlink" w:semiHidden="1" w:uiPriority="99" w:unhideWhenUsed="1"/>
+    <w:lsdException w:name="Hashtag" w:semiHidden="1" w:uiPriority="99" w:unhideWhenUsed="1"/>
+    <w:lsdException w:name="Unresolved Mention" w:semiHidden="1" w:uiPriority="99" w:unhideWhenUsed="1"/>
+    <w:lsdException w:name="Smart Link" w:semiHidden="1" w:uiPriority="99" w:unhideWhenUsed="1"/>
   </w:latentStyles>
-  <w:style w:type="paragraph" w:default="1" w:styleId="1">
+  <w:style w:type="paragraph" w:default="1" w:styleId="Normal">
     <w:name w:val="Normal"/>
     <w:qFormat/>
-    <w:uiPriority w:val="0"/>
     <w:pPr>
-      <w:spacing w:after="200" w:line="259" w:lineRule="auto"/>
+      <w:spacing w:after="200"/>
     </w:pPr>
     <w:rPr>
-      <w:rFonts w:asciiTheme="minorHAnsi" w:hAnsiTheme="minorHAnsi" w:eastAsiaTheme="minorHAnsi" w:cstheme="minorBidi"/>
       <w:sz w:val="24"/>
       <w:szCs w:val="24"/>
-      <w:lang w:val="en-US" w:eastAsia="en-US" w:bidi="ar-SA"/>
-    </w:rPr>
-  </w:style>
-  <w:style w:type="paragraph" w:styleId="2">
+    </w:rPr>
+  </w:style>
+  <w:style w:type="paragraph" w:styleId="Heading1">
     <w:name w:val="heading 1"/>
-    <w:basedOn w:val="1"/>
-    <w:next w:val="3"/>
-    <w:qFormat/>
+    <w:basedOn w:val="Normal"/>
+    <w:next w:val="BodyText"/>
     <w:uiPriority w:val="9"/>
+    <w:qFormat/>
     <w:pPr>
       <w:keepNext/>
       <w:keepLines/>
@@ -2118,21 +2223,21 @@
       <w:outlineLvl w:val="0"/>
     </w:pPr>
     <w:rPr>
-      <w:rFonts w:asciiTheme="majorHAnsi" w:hAnsiTheme="majorHAnsi" w:eastAsiaTheme="majorEastAsia" w:cstheme="majorBidi"/>
+      <w:rFonts w:asciiTheme="majorHAnsi" w:eastAsiaTheme="majorEastAsia" w:hAnsiTheme="majorHAnsi" w:cstheme="majorBidi"/>
       <w:b/>
       <w:bCs/>
-      <w:color w:val="335B8A" w:themeColor="accent1" w:themeShade="B5"/>
+      <w:color w:val="345A8A" w:themeColor="accent1" w:themeShade="B5"/>
       <w:sz w:val="32"/>
       <w:szCs w:val="32"/>
     </w:rPr>
   </w:style>
-  <w:style w:type="paragraph" w:styleId="4">
+  <w:style w:type="paragraph" w:styleId="Heading2">
     <w:name w:val="heading 2"/>
-    <w:basedOn w:val="1"/>
-    <w:next w:val="3"/>
+    <w:basedOn w:val="Normal"/>
+    <w:next w:val="BodyText"/>
+    <w:uiPriority w:val="9"/>
     <w:unhideWhenUsed/>
     <w:qFormat/>
-    <w:uiPriority w:val="9"/>
     <w:pPr>
       <w:keepNext/>
       <w:keepLines/>
@@ -2140,7 +2245,7 @@
       <w:outlineLvl w:val="1"/>
     </w:pPr>
     <w:rPr>
-      <w:rFonts w:asciiTheme="majorHAnsi" w:hAnsiTheme="majorHAnsi" w:eastAsiaTheme="majorEastAsia" w:cstheme="majorBidi"/>
+      <w:rFonts w:asciiTheme="majorHAnsi" w:eastAsiaTheme="majorEastAsia" w:hAnsiTheme="majorHAnsi" w:cstheme="majorBidi"/>
       <w:b/>
       <w:bCs/>
       <w:color w:val="4F81BD" w:themeColor="accent1"/>
@@ -2148,13 +2253,13 @@
       <w:szCs w:val="32"/>
     </w:rPr>
   </w:style>
-  <w:style w:type="paragraph" w:styleId="5">
+  <w:style w:type="paragraph" w:styleId="Heading3">
     <w:name w:val="heading 3"/>
-    <w:basedOn w:val="1"/>
-    <w:next w:val="3"/>
+    <w:basedOn w:val="Normal"/>
+    <w:next w:val="BodyText"/>
+    <w:uiPriority w:val="9"/>
     <w:unhideWhenUsed/>
     <w:qFormat/>
-    <w:uiPriority w:val="9"/>
     <w:pPr>
       <w:keepNext/>
       <w:keepLines/>
@@ -2162,7 +2267,7 @@
       <w:outlineLvl w:val="2"/>
     </w:pPr>
     <w:rPr>
-      <w:rFonts w:asciiTheme="majorHAnsi" w:hAnsiTheme="majorHAnsi" w:eastAsiaTheme="majorEastAsia" w:cstheme="majorBidi"/>
+      <w:rFonts w:asciiTheme="majorHAnsi" w:eastAsiaTheme="majorEastAsia" w:hAnsiTheme="majorHAnsi" w:cstheme="majorBidi"/>
       <w:b/>
       <w:bCs/>
       <w:color w:val="4F81BD" w:themeColor="accent1"/>
@@ -2170,13 +2275,13 @@
       <w:szCs w:val="28"/>
     </w:rPr>
   </w:style>
-  <w:style w:type="paragraph" w:styleId="6">
+  <w:style w:type="paragraph" w:styleId="Heading4">
     <w:name w:val="heading 4"/>
-    <w:basedOn w:val="1"/>
-    <w:next w:val="3"/>
+    <w:basedOn w:val="Normal"/>
+    <w:next w:val="BodyText"/>
+    <w:uiPriority w:val="9"/>
     <w:unhideWhenUsed/>
     <w:qFormat/>
-    <w:uiPriority w:val="9"/>
     <w:pPr>
       <w:keepNext/>
       <w:keepLines/>
@@ -2184,19 +2289,19 @@
       <w:outlineLvl w:val="3"/>
     </w:pPr>
     <w:rPr>
-      <w:rFonts w:asciiTheme="majorHAnsi" w:hAnsiTheme="majorHAnsi" w:eastAsiaTheme="majorEastAsia" w:cstheme="majorBidi"/>
+      <w:rFonts w:asciiTheme="majorHAnsi" w:eastAsiaTheme="majorEastAsia" w:hAnsiTheme="majorHAnsi" w:cstheme="majorBidi"/>
       <w:b/>
       <w:bCs/>
       <w:color w:val="4F81BD" w:themeColor="accent1"/>
     </w:rPr>
   </w:style>
-  <w:style w:type="paragraph" w:styleId="7">
+  <w:style w:type="paragraph" w:styleId="Heading5">
     <w:name w:val="heading 5"/>
-    <w:basedOn w:val="1"/>
-    <w:next w:val="3"/>
+    <w:basedOn w:val="Normal"/>
+    <w:next w:val="BodyText"/>
+    <w:uiPriority w:val="9"/>
     <w:unhideWhenUsed/>
     <w:qFormat/>
-    <w:uiPriority w:val="9"/>
     <w:pPr>
       <w:keepNext/>
       <w:keepLines/>
@@ -2204,19 +2309,19 @@
       <w:outlineLvl w:val="4"/>
     </w:pPr>
     <w:rPr>
-      <w:rFonts w:asciiTheme="majorHAnsi" w:hAnsiTheme="majorHAnsi" w:eastAsiaTheme="majorEastAsia" w:cstheme="majorBidi"/>
+      <w:rFonts w:asciiTheme="majorHAnsi" w:eastAsiaTheme="majorEastAsia" w:hAnsiTheme="majorHAnsi" w:cstheme="majorBidi"/>
       <w:i/>
       <w:iCs/>
       <w:color w:val="4F81BD" w:themeColor="accent1"/>
     </w:rPr>
   </w:style>
-  <w:style w:type="paragraph" w:styleId="8">
+  <w:style w:type="paragraph" w:styleId="Heading6">
     <w:name w:val="heading 6"/>
-    <w:basedOn w:val="1"/>
-    <w:next w:val="3"/>
+    <w:basedOn w:val="Normal"/>
+    <w:next w:val="BodyText"/>
+    <w:uiPriority w:val="9"/>
     <w:unhideWhenUsed/>
     <w:qFormat/>
-    <w:uiPriority w:val="9"/>
     <w:pPr>
       <w:keepNext/>
       <w:keepLines/>
@@ -2224,17 +2329,17 @@
       <w:outlineLvl w:val="5"/>
     </w:pPr>
     <w:rPr>
-      <w:rFonts w:asciiTheme="majorHAnsi" w:hAnsiTheme="majorHAnsi" w:eastAsiaTheme="majorEastAsia" w:cstheme="majorBidi"/>
+      <w:rFonts w:asciiTheme="majorHAnsi" w:eastAsiaTheme="majorEastAsia" w:hAnsiTheme="majorHAnsi" w:cstheme="majorBidi"/>
       <w:color w:val="4F81BD" w:themeColor="accent1"/>
     </w:rPr>
   </w:style>
-  <w:style w:type="paragraph" w:styleId="9">
+  <w:style w:type="paragraph" w:styleId="Heading7">
     <w:name w:val="heading 7"/>
-    <w:basedOn w:val="1"/>
-    <w:next w:val="3"/>
+    <w:basedOn w:val="Normal"/>
+    <w:next w:val="BodyText"/>
+    <w:uiPriority w:val="9"/>
     <w:unhideWhenUsed/>
     <w:qFormat/>
-    <w:uiPriority w:val="9"/>
     <w:pPr>
       <w:keepNext/>
       <w:keepLines/>
@@ -2242,17 +2347,17 @@
       <w:outlineLvl w:val="6"/>
     </w:pPr>
     <w:rPr>
-      <w:rFonts w:asciiTheme="majorHAnsi" w:hAnsiTheme="majorHAnsi" w:eastAsiaTheme="majorEastAsia" w:cstheme="majorBidi"/>
+      <w:rFonts w:asciiTheme="majorHAnsi" w:eastAsiaTheme="majorEastAsia" w:hAnsiTheme="majorHAnsi" w:cstheme="majorBidi"/>
       <w:color w:val="4F81BD" w:themeColor="accent1"/>
     </w:rPr>
   </w:style>
-  <w:style w:type="paragraph" w:styleId="10">
+  <w:style w:type="paragraph" w:styleId="Heading8">
     <w:name w:val="heading 8"/>
-    <w:basedOn w:val="1"/>
-    <w:next w:val="3"/>
+    <w:basedOn w:val="Normal"/>
+    <w:next w:val="BodyText"/>
+    <w:uiPriority w:val="9"/>
     <w:unhideWhenUsed/>
     <w:qFormat/>
-    <w:uiPriority w:val="9"/>
     <w:pPr>
       <w:keepNext/>
       <w:keepLines/>
@@ -2260,17 +2365,17 @@
       <w:outlineLvl w:val="7"/>
     </w:pPr>
     <w:rPr>
-      <w:rFonts w:asciiTheme="majorHAnsi" w:hAnsiTheme="majorHAnsi" w:eastAsiaTheme="majorEastAsia" w:cstheme="majorBidi"/>
+      <w:rFonts w:asciiTheme="majorHAnsi" w:eastAsiaTheme="majorEastAsia" w:hAnsiTheme="majorHAnsi" w:cstheme="majorBidi"/>
       <w:color w:val="4F81BD" w:themeColor="accent1"/>
     </w:rPr>
   </w:style>
-  <w:style w:type="paragraph" w:styleId="11">
+  <w:style w:type="paragraph" w:styleId="Heading9">
     <w:name w:val="heading 9"/>
-    <w:basedOn w:val="1"/>
-    <w:next w:val="3"/>
+    <w:basedOn w:val="Normal"/>
+    <w:next w:val="BodyText"/>
+    <w:uiPriority w:val="9"/>
     <w:unhideWhenUsed/>
     <w:qFormat/>
-    <w:uiPriority w:val="9"/>
     <w:pPr>
       <w:keepNext/>
       <w:keepLines/>
@@ -2278,23 +2383,206 @@
       <w:outlineLvl w:val="8"/>
     </w:pPr>
     <w:rPr>
-      <w:rFonts w:asciiTheme="majorHAnsi" w:hAnsiTheme="majorHAnsi" w:eastAsiaTheme="majorEastAsia" w:cstheme="majorBidi"/>
+      <w:rFonts w:asciiTheme="majorHAnsi" w:eastAsiaTheme="majorEastAsia" w:hAnsiTheme="majorHAnsi" w:cstheme="majorBidi"/>
       <w:color w:val="4F81BD" w:themeColor="accent1"/>
     </w:rPr>
   </w:style>
-  <w:style w:type="character" w:default="1" w:styleId="12">
+  <w:style w:type="character" w:default="1" w:styleId="DefaultParagraphFont">
     <w:name w:val="Default Paragraph Font"/>
+    <w:uiPriority w:val="1"/>
     <w:semiHidden/>
     <w:unhideWhenUsed/>
-    <w:qFormat/>
-    <w:uiPriority w:val="1"/>
-  </w:style>
-  <w:style w:type="table" w:default="1" w:styleId="13">
+  </w:style>
+  <w:style w:type="table" w:default="1" w:styleId="TableNormal">
     <w:name w:val="Normal Table"/>
+    <w:uiPriority w:val="99"/>
     <w:semiHidden/>
     <w:unhideWhenUsed/>
-    <w:qFormat/>
+    <w:tblPr>
+      <w:tblInd w:w="0" w:type="dxa"/>
+      <w:tblCellMar>
+        <w:top w:w="0" w:type="dxa"/>
+        <w:left w:w="108" w:type="dxa"/>
+        <w:bottom w:w="0" w:type="dxa"/>
+        <w:right w:w="108" w:type="dxa"/>
+      </w:tblCellMar>
+    </w:tblPr>
+  </w:style>
+  <w:style w:type="numbering" w:default="1" w:styleId="NoList">
+    <w:name w:val="No List"/>
     <w:uiPriority w:val="99"/>
+    <w:semiHidden/>
+    <w:unhideWhenUsed/>
+  </w:style>
+  <w:style w:type="paragraph" w:styleId="BodyText">
+    <w:name w:val="Body Text"/>
+    <w:basedOn w:val="Normal"/>
+    <w:link w:val="BodyTextChar"/>
+    <w:qFormat/>
+    <w:pPr>
+      <w:spacing w:before="180" w:after="180"/>
+    </w:pPr>
+  </w:style>
+  <w:style w:type="paragraph" w:styleId="BlockText">
+    <w:name w:val="Block Text"/>
+    <w:basedOn w:val="BodyText"/>
+    <w:next w:val="BodyText"/>
+    <w:uiPriority w:val="9"/>
+    <w:unhideWhenUsed/>
+    <w:qFormat/>
+    <w:pPr>
+      <w:spacing w:before="100" w:after="100"/>
+    </w:pPr>
+    <w:rPr>
+      <w:rFonts w:asciiTheme="majorHAnsi" w:eastAsiaTheme="majorEastAsia" w:hAnsiTheme="majorHAnsi" w:cstheme="majorBidi"/>
+      <w:bCs/>
+      <w:sz w:val="20"/>
+      <w:szCs w:val="20"/>
+    </w:rPr>
+  </w:style>
+  <w:style w:type="paragraph" w:styleId="Caption">
+    <w:name w:val="caption"/>
+    <w:basedOn w:val="Normal"/>
+    <w:next w:val="Normal"/>
+    <w:qFormat/>
+    <w:pPr>
+      <w:spacing w:after="120"/>
+    </w:pPr>
+    <w:rPr>
+      <w:i/>
+    </w:rPr>
+  </w:style>
+  <w:style w:type="paragraph" w:styleId="Date">
+    <w:name w:val="Date"/>
+    <w:next w:val="BodyText"/>
+    <w:qFormat/>
+    <w:pPr>
+      <w:keepNext/>
+      <w:keepLines/>
+      <w:spacing w:after="200"/>
+      <w:jc w:val="center"/>
+    </w:pPr>
+    <w:rPr>
+      <w:sz w:val="24"/>
+      <w:szCs w:val="24"/>
+    </w:rPr>
+  </w:style>
+  <w:style w:type="character" w:styleId="FootnoteReference">
+    <w:name w:val="footnote reference"/>
+    <w:basedOn w:val="BodyTextChar"/>
+    <w:qFormat/>
+    <w:rPr>
+      <w:vertAlign w:val="superscript"/>
+    </w:rPr>
+  </w:style>
+  <w:style w:type="character" w:customStyle="1" w:styleId="BodyTextChar">
+    <w:name w:val="Body Text Char"/>
+    <w:basedOn w:val="DefaultParagraphFont"/>
+    <w:link w:val="BodyText"/>
+    <w:qFormat/>
+  </w:style>
+  <w:style w:type="paragraph" w:styleId="FootnoteText">
+    <w:name w:val="footnote text"/>
+    <w:basedOn w:val="Normal"/>
+    <w:uiPriority w:val="9"/>
+    <w:unhideWhenUsed/>
+    <w:qFormat/>
+  </w:style>
+  <w:style w:type="character" w:styleId="Hyperlink">
+    <w:name w:val="Hyperlink"/>
+    <w:basedOn w:val="BodyTextChar"/>
+    <w:qFormat/>
+    <w:rPr>
+      <w:color w:val="4F81BD" w:themeColor="accent1"/>
+    </w:rPr>
+  </w:style>
+  <w:style w:type="paragraph" w:styleId="Subtitle">
+    <w:name w:val="Subtitle"/>
+    <w:basedOn w:val="Title"/>
+    <w:next w:val="BodyText"/>
+    <w:qFormat/>
+    <w:pPr>
+      <w:spacing w:before="240"/>
+    </w:pPr>
+    <w:rPr>
+      <w:sz w:val="30"/>
+      <w:szCs w:val="30"/>
+    </w:rPr>
+  </w:style>
+  <w:style w:type="paragraph" w:styleId="Title">
+    <w:name w:val="Title"/>
+    <w:basedOn w:val="Normal"/>
+    <w:next w:val="BodyText"/>
+    <w:qFormat/>
+    <w:pPr>
+      <w:keepNext/>
+      <w:keepLines/>
+      <w:spacing w:before="480" w:after="240"/>
+      <w:jc w:val="center"/>
+    </w:pPr>
+    <w:rPr>
+      <w:rFonts w:asciiTheme="majorHAnsi" w:eastAsiaTheme="majorEastAsia" w:hAnsiTheme="majorHAnsi" w:cstheme="majorBidi"/>
+      <w:b/>
+      <w:bCs/>
+      <w:color w:val="345A8A" w:themeColor="accent1" w:themeShade="B5"/>
+      <w:sz w:val="36"/>
+      <w:szCs w:val="36"/>
+    </w:rPr>
+  </w:style>
+  <w:style w:type="paragraph" w:customStyle="1" w:styleId="FirstParagraph">
+    <w:name w:val="First Paragraph"/>
+    <w:basedOn w:val="BodyText"/>
+    <w:next w:val="BodyText"/>
+    <w:qFormat/>
+  </w:style>
+  <w:style w:type="paragraph" w:customStyle="1" w:styleId="Compact">
+    <w:name w:val="Compact"/>
+    <w:basedOn w:val="BodyText"/>
+    <w:qFormat/>
+    <w:pPr>
+      <w:spacing w:before="36" w:after="36"/>
+    </w:pPr>
+  </w:style>
+  <w:style w:type="paragraph" w:customStyle="1" w:styleId="Author">
+    <w:name w:val="Author"/>
+    <w:next w:val="BodyText"/>
+    <w:qFormat/>
+    <w:pPr>
+      <w:keepNext/>
+      <w:keepLines/>
+      <w:spacing w:after="200"/>
+      <w:jc w:val="center"/>
+    </w:pPr>
+    <w:rPr>
+      <w:sz w:val="24"/>
+      <w:szCs w:val="24"/>
+    </w:rPr>
+  </w:style>
+  <w:style w:type="paragraph" w:customStyle="1" w:styleId="Abstract">
+    <w:name w:val="Abstract"/>
+    <w:basedOn w:val="Normal"/>
+    <w:next w:val="BodyText"/>
+    <w:qFormat/>
+    <w:pPr>
+      <w:keepNext/>
+      <w:keepLines/>
+      <w:spacing w:before="300" w:after="300"/>
+    </w:pPr>
+    <w:rPr>
+      <w:sz w:val="20"/>
+      <w:szCs w:val="20"/>
+    </w:rPr>
+  </w:style>
+  <w:style w:type="paragraph" w:customStyle="1" w:styleId="Bibliography1">
+    <w:name w:val="Bibliography1"/>
+    <w:basedOn w:val="Normal"/>
+    <w:qFormat/>
+  </w:style>
+  <w:style w:type="table" w:customStyle="1" w:styleId="Table">
+    <w:name w:val="Table"/>
+    <w:semiHidden/>
+    <w:unhideWhenUsed/>
+    <w:qFormat/>
     <w:tblPr>
       <w:tblCellMar>
         <w:top w:w="0" w:type="dxa"/>
@@ -2304,208 +2592,11 @@
       </w:tblCellMar>
     </w:tblPr>
   </w:style>
-  <w:style w:type="paragraph" w:styleId="3">
-    <w:name w:val="Body Text"/>
-    <w:basedOn w:val="1"/>
-    <w:link w:val="18"/>
-    <w:qFormat/>
-    <w:uiPriority w:val="0"/>
-    <w:pPr>
-      <w:spacing w:before="180" w:after="180"/>
-    </w:pPr>
-  </w:style>
-  <w:style w:type="paragraph" w:styleId="14">
-    <w:name w:val="Block Text"/>
-    <w:basedOn w:val="3"/>
-    <w:next w:val="3"/>
-    <w:unhideWhenUsed/>
-    <w:qFormat/>
-    <w:uiPriority w:val="9"/>
-    <w:pPr>
-      <w:spacing w:before="100" w:after="100"/>
-    </w:pPr>
-    <w:rPr>
-      <w:rFonts w:asciiTheme="majorHAnsi" w:hAnsiTheme="majorHAnsi" w:eastAsiaTheme="majorEastAsia" w:cstheme="majorBidi"/>
-      <w:bCs/>
-      <w:sz w:val="20"/>
-      <w:szCs w:val="20"/>
-    </w:rPr>
-  </w:style>
-  <w:style w:type="paragraph" w:styleId="15">
-    <w:name w:val="caption"/>
-    <w:basedOn w:val="1"/>
-    <w:next w:val="1"/>
-    <w:qFormat/>
-    <w:uiPriority w:val="0"/>
-    <w:pPr>
-      <w:spacing w:after="120"/>
-    </w:pPr>
-    <w:rPr>
-      <w:i/>
-    </w:rPr>
-  </w:style>
-  <w:style w:type="paragraph" w:styleId="16">
-    <w:name w:val="Date"/>
-    <w:next w:val="3"/>
-    <w:qFormat/>
-    <w:uiPriority w:val="0"/>
-    <w:pPr>
-      <w:keepNext/>
-      <w:keepLines/>
-      <w:spacing w:after="200" w:line="259" w:lineRule="auto"/>
-      <w:jc w:val="center"/>
-    </w:pPr>
-    <w:rPr>
-      <w:rFonts w:asciiTheme="minorHAnsi" w:hAnsiTheme="minorHAnsi" w:eastAsiaTheme="minorHAnsi" w:cstheme="minorBidi"/>
-      <w:sz w:val="24"/>
-      <w:szCs w:val="24"/>
-      <w:lang w:val="en-US" w:eastAsia="en-US" w:bidi="ar-SA"/>
-    </w:rPr>
-  </w:style>
-  <w:style w:type="character" w:styleId="17">
-    <w:name w:val="footnote reference"/>
-    <w:basedOn w:val="18"/>
-    <w:qFormat/>
-    <w:uiPriority w:val="0"/>
-    <w:rPr>
-      <w:vertAlign w:val="superscript"/>
-    </w:rPr>
-  </w:style>
-  <w:style w:type="character" w:customStyle="1" w:styleId="18">
-    <w:name w:val="Body Text Char"/>
-    <w:basedOn w:val="12"/>
-    <w:link w:val="3"/>
-    <w:qFormat/>
-    <w:uiPriority w:val="0"/>
-  </w:style>
-  <w:style w:type="paragraph" w:styleId="19">
-    <w:name w:val="footnote text"/>
-    <w:basedOn w:val="1"/>
-    <w:unhideWhenUsed/>
-    <w:qFormat/>
-    <w:uiPriority w:val="9"/>
-  </w:style>
-  <w:style w:type="character" w:styleId="20">
-    <w:name w:val="Hyperlink"/>
-    <w:basedOn w:val="18"/>
-    <w:qFormat/>
-    <w:uiPriority w:val="0"/>
-    <w:rPr>
-      <w:color w:val="4F81BD" w:themeColor="accent1"/>
-    </w:rPr>
-  </w:style>
-  <w:style w:type="paragraph" w:styleId="21">
-    <w:name w:val="Subtitle"/>
-    <w:basedOn w:val="22"/>
-    <w:next w:val="3"/>
-    <w:qFormat/>
-    <w:uiPriority w:val="0"/>
-    <w:pPr>
-      <w:spacing w:before="240"/>
-    </w:pPr>
-    <w:rPr>
-      <w:sz w:val="30"/>
-      <w:szCs w:val="30"/>
-    </w:rPr>
-  </w:style>
-  <w:style w:type="paragraph" w:styleId="22">
-    <w:name w:val="Title"/>
-    <w:basedOn w:val="1"/>
-    <w:next w:val="3"/>
-    <w:qFormat/>
-    <w:uiPriority w:val="0"/>
-    <w:pPr>
-      <w:keepNext/>
-      <w:keepLines/>
-      <w:spacing w:before="480" w:after="240"/>
-      <w:jc w:val="center"/>
-    </w:pPr>
-    <w:rPr>
-      <w:rFonts w:asciiTheme="majorHAnsi" w:hAnsiTheme="majorHAnsi" w:eastAsiaTheme="majorEastAsia" w:cstheme="majorBidi"/>
-      <w:b/>
-      <w:bCs/>
-      <w:color w:val="335B8A" w:themeColor="accent1" w:themeShade="B5"/>
-      <w:sz w:val="36"/>
-      <w:szCs w:val="36"/>
-    </w:rPr>
-  </w:style>
-  <w:style w:type="paragraph" w:customStyle="1" w:styleId="23">
-    <w:name w:val="First Paragraph"/>
-    <w:basedOn w:val="3"/>
-    <w:next w:val="3"/>
-    <w:qFormat/>
-    <w:uiPriority w:val="0"/>
-  </w:style>
-  <w:style w:type="paragraph" w:customStyle="1" w:styleId="24">
-    <w:name w:val="Compact"/>
-    <w:basedOn w:val="3"/>
-    <w:qFormat/>
-    <w:uiPriority w:val="0"/>
-    <w:pPr>
-      <w:spacing w:before="36" w:after="36"/>
-    </w:pPr>
-  </w:style>
-  <w:style w:type="paragraph" w:customStyle="1" w:styleId="25">
-    <w:name w:val="Author"/>
-    <w:next w:val="3"/>
-    <w:qFormat/>
-    <w:uiPriority w:val="0"/>
-    <w:pPr>
-      <w:keepNext/>
-      <w:keepLines/>
-      <w:spacing w:after="200" w:line="259" w:lineRule="auto"/>
-      <w:jc w:val="center"/>
-    </w:pPr>
-    <w:rPr>
-      <w:rFonts w:asciiTheme="minorHAnsi" w:hAnsiTheme="minorHAnsi" w:eastAsiaTheme="minorHAnsi" w:cstheme="minorBidi"/>
-      <w:sz w:val="24"/>
-      <w:szCs w:val="24"/>
-      <w:lang w:val="en-US" w:eastAsia="en-US" w:bidi="ar-SA"/>
-    </w:rPr>
-  </w:style>
-  <w:style w:type="paragraph" w:customStyle="1" w:styleId="26">
-    <w:name w:val="Abstract"/>
-    <w:basedOn w:val="1"/>
-    <w:next w:val="3"/>
-    <w:qFormat/>
-    <w:uiPriority w:val="0"/>
-    <w:pPr>
-      <w:keepNext/>
-      <w:keepLines/>
-      <w:spacing w:before="300" w:after="300"/>
-    </w:pPr>
-    <w:rPr>
-      <w:sz w:val="20"/>
-      <w:szCs w:val="20"/>
-    </w:rPr>
-  </w:style>
-  <w:style w:type="paragraph" w:customStyle="1" w:styleId="27">
-    <w:name w:val="Bibliography1"/>
-    <w:basedOn w:val="1"/>
-    <w:qFormat/>
-    <w:uiPriority w:val="0"/>
-  </w:style>
-  <w:style w:type="table" w:customStyle="1" w:styleId="28">
-    <w:name w:val="Table"/>
-    <w:semiHidden/>
-    <w:unhideWhenUsed/>
-    <w:qFormat/>
-    <w:uiPriority w:val="0"/>
-    <w:tblPr>
-      <w:tblCellMar>
-        <w:top w:w="0" w:type="dxa"/>
-        <w:left w:w="108" w:type="dxa"/>
-        <w:bottom w:w="0" w:type="dxa"/>
-        <w:right w:w="108" w:type="dxa"/>
-      </w:tblCellMar>
-    </w:tblPr>
-  </w:style>
-  <w:style w:type="paragraph" w:customStyle="1" w:styleId="29">
+  <w:style w:type="paragraph" w:customStyle="1" w:styleId="DefinitionTerm">
     <w:name w:val="Definition Term"/>
-    <w:basedOn w:val="1"/>
-    <w:next w:val="30"/>
-    <w:qFormat/>
-    <w:uiPriority w:val="0"/>
+    <w:basedOn w:val="Normal"/>
+    <w:next w:val="Definition"/>
+    <w:qFormat/>
     <w:pPr>
       <w:keepNext/>
       <w:keepLines/>
@@ -2515,70 +2606,63 @@
       <w:b/>
     </w:rPr>
   </w:style>
-  <w:style w:type="paragraph" w:customStyle="1" w:styleId="30">
+  <w:style w:type="paragraph" w:customStyle="1" w:styleId="Definition">
     <w:name w:val="Definition"/>
-    <w:basedOn w:val="1"/>
-    <w:qFormat/>
-    <w:uiPriority w:val="0"/>
-  </w:style>
-  <w:style w:type="paragraph" w:customStyle="1" w:styleId="31">
+    <w:basedOn w:val="Normal"/>
+    <w:qFormat/>
+  </w:style>
+  <w:style w:type="paragraph" w:customStyle="1" w:styleId="TableCaption">
     <w:name w:val="Table Caption"/>
-    <w:basedOn w:val="15"/>
-    <w:qFormat/>
-    <w:uiPriority w:val="0"/>
+    <w:basedOn w:val="Caption"/>
+    <w:qFormat/>
     <w:pPr>
       <w:keepNext/>
     </w:pPr>
   </w:style>
-  <w:style w:type="paragraph" w:customStyle="1" w:styleId="32">
+  <w:style w:type="paragraph" w:customStyle="1" w:styleId="ImageCaption">
     <w:name w:val="Image Caption"/>
-    <w:basedOn w:val="15"/>
-    <w:qFormat/>
-    <w:uiPriority w:val="0"/>
-  </w:style>
-  <w:style w:type="paragraph" w:customStyle="1" w:styleId="33">
+    <w:basedOn w:val="Caption"/>
+    <w:qFormat/>
+  </w:style>
+  <w:style w:type="paragraph" w:customStyle="1" w:styleId="Figure">
     <w:name w:val="Figure"/>
-    <w:basedOn w:val="1"/>
-    <w:qFormat/>
-    <w:uiPriority w:val="0"/>
-  </w:style>
-  <w:style w:type="paragraph" w:customStyle="1" w:styleId="34">
+    <w:basedOn w:val="Normal"/>
+    <w:qFormat/>
+  </w:style>
+  <w:style w:type="paragraph" w:customStyle="1" w:styleId="CaptionedFigure">
     <w:name w:val="Captioned Figure"/>
-    <w:basedOn w:val="33"/>
-    <w:qFormat/>
-    <w:uiPriority w:val="0"/>
+    <w:basedOn w:val="Figure"/>
+    <w:qFormat/>
     <w:pPr>
       <w:keepNext/>
     </w:pPr>
   </w:style>
-  <w:style w:type="character" w:customStyle="1" w:styleId="35">
+  <w:style w:type="character" w:customStyle="1" w:styleId="VerbatimChar">
     <w:name w:val="Verbatim Char"/>
-    <w:basedOn w:val="18"/>
-    <w:link w:val="36"/>
-    <w:qFormat/>
-    <w:uiPriority w:val="0"/>
+    <w:basedOn w:val="BodyTextChar"/>
+    <w:link w:val="SourceCode"/>
+    <w:qFormat/>
     <w:rPr>
       <w:rFonts w:ascii="Consolas" w:hAnsi="Consolas"/>
       <w:sz w:val="22"/>
     </w:rPr>
   </w:style>
-  <w:style w:type="paragraph" w:customStyle="1" w:styleId="36">
+  <w:style w:type="paragraph" w:customStyle="1" w:styleId="SourceCode">
     <w:name w:val="Source Code"/>
-    <w:basedOn w:val="1"/>
-    <w:link w:val="35"/>
-    <w:qFormat/>
-    <w:uiPriority w:val="0"/>
+    <w:basedOn w:val="Normal"/>
+    <w:link w:val="VerbatimChar"/>
+    <w:qFormat/>
     <w:pPr>
       <w:wordWrap w:val="0"/>
     </w:pPr>
   </w:style>
-  <w:style w:type="paragraph" w:customStyle="1" w:styleId="37">
+  <w:style w:type="paragraph" w:customStyle="1" w:styleId="TOCHeading1">
     <w:name w:val="TOC Heading1"/>
-    <w:basedOn w:val="2"/>
-    <w:next w:val="3"/>
+    <w:basedOn w:val="Heading1"/>
+    <w:next w:val="BodyText"/>
+    <w:uiPriority w:val="39"/>
     <w:unhideWhenUsed/>
     <w:qFormat/>
-    <w:uiPriority w:val="39"/>
     <w:pPr>
       <w:spacing w:before="240"/>
       <w:outlineLvl w:val="9"/>
@@ -2586,14 +2670,13 @@
     <w:rPr>
       <w:b w:val="0"/>
       <w:bCs w:val="0"/>
-      <w:color w:val="366091" w:themeColor="accent1" w:themeShade="BF"/>
-    </w:rPr>
-  </w:style>
-  <w:style w:type="character" w:customStyle="1" w:styleId="38">
+      <w:color w:val="365F91" w:themeColor="accent1" w:themeShade="BF"/>
+    </w:rPr>
+  </w:style>
+  <w:style w:type="character" w:customStyle="1" w:styleId="KeywordTok">
     <w:name w:val="KeywordTok"/>
-    <w:basedOn w:val="35"/>
-    <w:qFormat/>
-    <w:uiPriority w:val="0"/>
+    <w:basedOn w:val="VerbatimChar"/>
+    <w:qFormat/>
     <w:rPr>
       <w:rFonts w:ascii="Consolas" w:hAnsi="Consolas"/>
       <w:b/>
@@ -2601,131 +2684,119 @@
       <w:sz w:val="22"/>
     </w:rPr>
   </w:style>
-  <w:style w:type="character" w:customStyle="1" w:styleId="39">
+  <w:style w:type="character" w:customStyle="1" w:styleId="DataTypeTok">
     <w:name w:val="DataTypeTok"/>
-    <w:basedOn w:val="35"/>
-    <w:qFormat/>
-    <w:uiPriority w:val="0"/>
+    <w:basedOn w:val="VerbatimChar"/>
+    <w:qFormat/>
     <w:rPr>
       <w:rFonts w:ascii="Consolas" w:hAnsi="Consolas"/>
       <w:color w:val="902000"/>
       <w:sz w:val="22"/>
     </w:rPr>
   </w:style>
-  <w:style w:type="character" w:customStyle="1" w:styleId="40">
+  <w:style w:type="character" w:customStyle="1" w:styleId="DecValTok">
     <w:name w:val="DecValTok"/>
-    <w:basedOn w:val="35"/>
-    <w:qFormat/>
-    <w:uiPriority w:val="0"/>
+    <w:basedOn w:val="VerbatimChar"/>
+    <w:qFormat/>
     <w:rPr>
       <w:rFonts w:ascii="Consolas" w:hAnsi="Consolas"/>
       <w:color w:val="40A070"/>
       <w:sz w:val="22"/>
     </w:rPr>
   </w:style>
-  <w:style w:type="character" w:customStyle="1" w:styleId="41">
+  <w:style w:type="character" w:customStyle="1" w:styleId="BaseNTok">
     <w:name w:val="BaseNTok"/>
-    <w:basedOn w:val="35"/>
-    <w:qFormat/>
-    <w:uiPriority w:val="0"/>
+    <w:basedOn w:val="VerbatimChar"/>
+    <w:qFormat/>
     <w:rPr>
       <w:rFonts w:ascii="Consolas" w:hAnsi="Consolas"/>
       <w:color w:val="40A070"/>
       <w:sz w:val="22"/>
     </w:rPr>
   </w:style>
-  <w:style w:type="character" w:customStyle="1" w:styleId="42">
+  <w:style w:type="character" w:customStyle="1" w:styleId="FloatTok">
     <w:name w:val="FloatTok"/>
-    <w:basedOn w:val="35"/>
-    <w:qFormat/>
-    <w:uiPriority w:val="0"/>
+    <w:basedOn w:val="VerbatimChar"/>
+    <w:qFormat/>
     <w:rPr>
       <w:rFonts w:ascii="Consolas" w:hAnsi="Consolas"/>
       <w:color w:val="40A070"/>
       <w:sz w:val="22"/>
     </w:rPr>
   </w:style>
-  <w:style w:type="character" w:customStyle="1" w:styleId="43">
+  <w:style w:type="character" w:customStyle="1" w:styleId="ConstantTok">
     <w:name w:val="ConstantTok"/>
-    <w:basedOn w:val="35"/>
-    <w:qFormat/>
-    <w:uiPriority w:val="0"/>
+    <w:basedOn w:val="VerbatimChar"/>
+    <w:qFormat/>
     <w:rPr>
       <w:rFonts w:ascii="Consolas" w:hAnsi="Consolas"/>
       <w:color w:val="880000"/>
       <w:sz w:val="22"/>
     </w:rPr>
   </w:style>
-  <w:style w:type="character" w:customStyle="1" w:styleId="44">
+  <w:style w:type="character" w:customStyle="1" w:styleId="CharTok">
     <w:name w:val="CharTok"/>
-    <w:basedOn w:val="35"/>
-    <w:qFormat/>
-    <w:uiPriority w:val="0"/>
+    <w:basedOn w:val="VerbatimChar"/>
+    <w:qFormat/>
     <w:rPr>
       <w:rFonts w:ascii="Consolas" w:hAnsi="Consolas"/>
       <w:color w:val="4070A0"/>
       <w:sz w:val="22"/>
     </w:rPr>
   </w:style>
-  <w:style w:type="character" w:customStyle="1" w:styleId="45">
+  <w:style w:type="character" w:customStyle="1" w:styleId="SpecialCharTok">
     <w:name w:val="SpecialCharTok"/>
-    <w:basedOn w:val="35"/>
-    <w:qFormat/>
-    <w:uiPriority w:val="0"/>
+    <w:basedOn w:val="VerbatimChar"/>
+    <w:qFormat/>
     <w:rPr>
       <w:rFonts w:ascii="Consolas" w:hAnsi="Consolas"/>
       <w:color w:val="4070A0"/>
       <w:sz w:val="22"/>
     </w:rPr>
   </w:style>
-  <w:style w:type="character" w:customStyle="1" w:styleId="46">
+  <w:style w:type="character" w:customStyle="1" w:styleId="StringTok">
     <w:name w:val="StringTok"/>
-    <w:basedOn w:val="35"/>
-    <w:qFormat/>
-    <w:uiPriority w:val="0"/>
+    <w:basedOn w:val="VerbatimChar"/>
+    <w:qFormat/>
     <w:rPr>
       <w:rFonts w:ascii="Consolas" w:hAnsi="Consolas"/>
       <w:color w:val="4070A0"/>
       <w:sz w:val="22"/>
     </w:rPr>
   </w:style>
-  <w:style w:type="character" w:customStyle="1" w:styleId="47">
+  <w:style w:type="character" w:customStyle="1" w:styleId="VerbatimStringTok">
     <w:name w:val="VerbatimStringTok"/>
-    <w:basedOn w:val="35"/>
-    <w:qFormat/>
-    <w:uiPriority w:val="0"/>
+    <w:basedOn w:val="VerbatimChar"/>
+    <w:qFormat/>
     <w:rPr>
       <w:rFonts w:ascii="Consolas" w:hAnsi="Consolas"/>
       <w:color w:val="4070A0"/>
       <w:sz w:val="22"/>
     </w:rPr>
   </w:style>
-  <w:style w:type="character" w:customStyle="1" w:styleId="48">
+  <w:style w:type="character" w:customStyle="1" w:styleId="SpecialStringTok">
     <w:name w:val="SpecialStringTok"/>
-    <w:basedOn w:val="35"/>
-    <w:qFormat/>
-    <w:uiPriority w:val="0"/>
+    <w:basedOn w:val="VerbatimChar"/>
+    <w:qFormat/>
     <w:rPr>
       <w:rFonts w:ascii="Consolas" w:hAnsi="Consolas"/>
       <w:color w:val="BB6688"/>
       <w:sz w:val="22"/>
     </w:rPr>
   </w:style>
-  <w:style w:type="character" w:customStyle="1" w:styleId="49">
+  <w:style w:type="character" w:customStyle="1" w:styleId="ImportTok">
     <w:name w:val="ImportTok"/>
-    <w:basedOn w:val="35"/>
-    <w:qFormat/>
-    <w:uiPriority w:val="0"/>
+    <w:basedOn w:val="VerbatimChar"/>
+    <w:qFormat/>
     <w:rPr>
       <w:rFonts w:ascii="Consolas" w:hAnsi="Consolas"/>
       <w:sz w:val="22"/>
     </w:rPr>
   </w:style>
-  <w:style w:type="character" w:customStyle="1" w:styleId="50">
+  <w:style w:type="character" w:customStyle="1" w:styleId="CommentTok">
     <w:name w:val="CommentTok"/>
-    <w:basedOn w:val="35"/>
-    <w:qFormat/>
-    <w:uiPriority w:val="0"/>
+    <w:basedOn w:val="VerbatimChar"/>
+    <w:qFormat/>
     <w:rPr>
       <w:rFonts w:ascii="Consolas" w:hAnsi="Consolas"/>
       <w:i/>
@@ -2733,11 +2804,10 @@
       <w:sz w:val="22"/>
     </w:rPr>
   </w:style>
-  <w:style w:type="character" w:customStyle="1" w:styleId="51">
+  <w:style w:type="character" w:customStyle="1" w:styleId="DocumentationTok">
     <w:name w:val="DocumentationTok"/>
-    <w:basedOn w:val="35"/>
-    <w:qFormat/>
-    <w:uiPriority w:val="0"/>
+    <w:basedOn w:val="VerbatimChar"/>
+    <w:qFormat/>
     <w:rPr>
       <w:rFonts w:ascii="Consolas" w:hAnsi="Consolas"/>
       <w:i/>
@@ -2745,11 +2815,10 @@
       <w:sz w:val="22"/>
     </w:rPr>
   </w:style>
-  <w:style w:type="character" w:customStyle="1" w:styleId="52">
+  <w:style w:type="character" w:customStyle="1" w:styleId="AnnotationTok">
     <w:name w:val="AnnotationTok"/>
-    <w:basedOn w:val="35"/>
-    <w:qFormat/>
-    <w:uiPriority w:val="0"/>
+    <w:basedOn w:val="VerbatimChar"/>
+    <w:qFormat/>
     <w:rPr>
       <w:rFonts w:ascii="Consolas" w:hAnsi="Consolas"/>
       <w:b/>
@@ -2758,11 +2827,10 @@
       <w:sz w:val="22"/>
     </w:rPr>
   </w:style>
-  <w:style w:type="character" w:customStyle="1" w:styleId="53">
+  <w:style w:type="character" w:customStyle="1" w:styleId="CommentVarTok">
     <w:name w:val="CommentVarTok"/>
-    <w:basedOn w:val="35"/>
-    <w:qFormat/>
-    <w:uiPriority w:val="0"/>
+    <w:basedOn w:val="VerbatimChar"/>
+    <w:qFormat/>
     <w:rPr>
       <w:rFonts w:ascii="Consolas" w:hAnsi="Consolas"/>
       <w:b/>
@@ -2771,44 +2839,40 @@
       <w:sz w:val="22"/>
     </w:rPr>
   </w:style>
-  <w:style w:type="character" w:customStyle="1" w:styleId="54">
+  <w:style w:type="character" w:customStyle="1" w:styleId="OtherTok">
     <w:name w:val="OtherTok"/>
-    <w:basedOn w:val="35"/>
-    <w:qFormat/>
-    <w:uiPriority w:val="0"/>
+    <w:basedOn w:val="VerbatimChar"/>
+    <w:qFormat/>
     <w:rPr>
       <w:rFonts w:ascii="Consolas" w:hAnsi="Consolas"/>
       <w:color w:val="007020"/>
       <w:sz w:val="22"/>
     </w:rPr>
   </w:style>
-  <w:style w:type="character" w:customStyle="1" w:styleId="55">
+  <w:style w:type="character" w:customStyle="1" w:styleId="FunctionTok">
     <w:name w:val="FunctionTok"/>
-    <w:basedOn w:val="35"/>
-    <w:qFormat/>
-    <w:uiPriority w:val="0"/>
+    <w:basedOn w:val="VerbatimChar"/>
+    <w:qFormat/>
     <w:rPr>
       <w:rFonts w:ascii="Consolas" w:hAnsi="Consolas"/>
       <w:color w:val="06287E"/>
       <w:sz w:val="22"/>
     </w:rPr>
   </w:style>
-  <w:style w:type="character" w:customStyle="1" w:styleId="56">
+  <w:style w:type="character" w:customStyle="1" w:styleId="VariableTok">
     <w:name w:val="VariableTok"/>
-    <w:basedOn w:val="35"/>
-    <w:qFormat/>
-    <w:uiPriority w:val="0"/>
+    <w:basedOn w:val="VerbatimChar"/>
+    <w:qFormat/>
     <w:rPr>
       <w:rFonts w:ascii="Consolas" w:hAnsi="Consolas"/>
       <w:color w:val="19177C"/>
       <w:sz w:val="22"/>
     </w:rPr>
   </w:style>
-  <w:style w:type="character" w:customStyle="1" w:styleId="57">
+  <w:style w:type="character" w:customStyle="1" w:styleId="ControlFlowTok">
     <w:name w:val="ControlFlowTok"/>
-    <w:basedOn w:val="35"/>
-    <w:qFormat/>
-    <w:uiPriority w:val="0"/>
+    <w:basedOn w:val="VerbatimChar"/>
+    <w:qFormat/>
     <w:rPr>
       <w:rFonts w:ascii="Consolas" w:hAnsi="Consolas"/>
       <w:b/>
@@ -2816,74 +2880,67 @@
       <w:sz w:val="22"/>
     </w:rPr>
   </w:style>
-  <w:style w:type="character" w:customStyle="1" w:styleId="58">
+  <w:style w:type="character" w:customStyle="1" w:styleId="OperatorTok">
     <w:name w:val="OperatorTok"/>
-    <w:basedOn w:val="35"/>
-    <w:qFormat/>
-    <w:uiPriority w:val="0"/>
+    <w:basedOn w:val="VerbatimChar"/>
+    <w:qFormat/>
     <w:rPr>
       <w:rFonts w:ascii="Consolas" w:hAnsi="Consolas"/>
       <w:color w:val="666666"/>
       <w:sz w:val="22"/>
     </w:rPr>
   </w:style>
-  <w:style w:type="character" w:customStyle="1" w:styleId="59">
+  <w:style w:type="character" w:customStyle="1" w:styleId="BuiltInTok">
     <w:name w:val="BuiltInTok"/>
-    <w:basedOn w:val="35"/>
-    <w:qFormat/>
-    <w:uiPriority w:val="0"/>
+    <w:basedOn w:val="VerbatimChar"/>
+    <w:qFormat/>
     <w:rPr>
       <w:rFonts w:ascii="Consolas" w:hAnsi="Consolas"/>
       <w:sz w:val="22"/>
     </w:rPr>
   </w:style>
-  <w:style w:type="character" w:customStyle="1" w:styleId="60">
+  <w:style w:type="character" w:customStyle="1" w:styleId="ExtensionTok">
     <w:name w:val="ExtensionTok"/>
-    <w:basedOn w:val="35"/>
-    <w:qFormat/>
-    <w:uiPriority w:val="0"/>
+    <w:basedOn w:val="VerbatimChar"/>
+    <w:qFormat/>
     <w:rPr>
       <w:rFonts w:ascii="Consolas" w:hAnsi="Consolas"/>
       <w:sz w:val="22"/>
     </w:rPr>
   </w:style>
-  <w:style w:type="character" w:customStyle="1" w:styleId="61">
+  <w:style w:type="character" w:customStyle="1" w:styleId="PreprocessorTok">
     <w:name w:val="PreprocessorTok"/>
-    <w:basedOn w:val="35"/>
-    <w:qFormat/>
-    <w:uiPriority w:val="0"/>
+    <w:basedOn w:val="VerbatimChar"/>
+    <w:qFormat/>
     <w:rPr>
       <w:rFonts w:ascii="Consolas" w:hAnsi="Consolas"/>
       <w:color w:val="BC7A00"/>
       <w:sz w:val="22"/>
     </w:rPr>
   </w:style>
-  <w:style w:type="character" w:customStyle="1" w:styleId="62">
+  <w:style w:type="character" w:customStyle="1" w:styleId="AttributeTok">
     <w:name w:val="AttributeTok"/>
-    <w:basedOn w:val="35"/>
-    <w:qFormat/>
-    <w:uiPriority w:val="0"/>
+    <w:basedOn w:val="VerbatimChar"/>
+    <w:qFormat/>
     <w:rPr>
       <w:rFonts w:ascii="Consolas" w:hAnsi="Consolas"/>
       <w:color w:val="7D9029"/>
       <w:sz w:val="22"/>
     </w:rPr>
   </w:style>
-  <w:style w:type="character" w:customStyle="1" w:styleId="63">
+  <w:style w:type="character" w:customStyle="1" w:styleId="RegionMarkerTok">
     <w:name w:val="RegionMarkerTok"/>
-    <w:basedOn w:val="35"/>
-    <w:qFormat/>
-    <w:uiPriority w:val="0"/>
+    <w:basedOn w:val="VerbatimChar"/>
+    <w:qFormat/>
     <w:rPr>
       <w:rFonts w:ascii="Consolas" w:hAnsi="Consolas"/>
       <w:sz w:val="22"/>
     </w:rPr>
   </w:style>
-  <w:style w:type="character" w:customStyle="1" w:styleId="64">
+  <w:style w:type="character" w:customStyle="1" w:styleId="InformationTok">
     <w:name w:val="InformationTok"/>
-    <w:basedOn w:val="35"/>
-    <w:qFormat/>
-    <w:uiPriority w:val="0"/>
+    <w:basedOn w:val="VerbatimChar"/>
+    <w:qFormat/>
     <w:rPr>
       <w:rFonts w:ascii="Consolas" w:hAnsi="Consolas"/>
       <w:b/>
@@ -2892,11 +2949,10 @@
       <w:sz w:val="22"/>
     </w:rPr>
   </w:style>
-  <w:style w:type="character" w:customStyle="1" w:styleId="65">
+  <w:style w:type="character" w:customStyle="1" w:styleId="WarningTok">
     <w:name w:val="WarningTok"/>
-    <w:basedOn w:val="35"/>
-    <w:qFormat/>
-    <w:uiPriority w:val="0"/>
+    <w:basedOn w:val="VerbatimChar"/>
+    <w:qFormat/>
     <w:rPr>
       <w:rFonts w:ascii="Consolas" w:hAnsi="Consolas"/>
       <w:b/>
@@ -2905,11 +2961,10 @@
       <w:sz w:val="22"/>
     </w:rPr>
   </w:style>
-  <w:style w:type="character" w:customStyle="1" w:styleId="66">
+  <w:style w:type="character" w:customStyle="1" w:styleId="AlertTok">
     <w:name w:val="AlertTok"/>
-    <w:basedOn w:val="35"/>
-    <w:qFormat/>
-    <w:uiPriority w:val="0"/>
+    <w:basedOn w:val="VerbatimChar"/>
+    <w:qFormat/>
     <w:rPr>
       <w:rFonts w:ascii="Consolas" w:hAnsi="Consolas"/>
       <w:b/>
@@ -2917,11 +2972,10 @@
       <w:sz w:val="22"/>
     </w:rPr>
   </w:style>
-  <w:style w:type="character" w:customStyle="1" w:styleId="67">
+  <w:style w:type="character" w:customStyle="1" w:styleId="ErrorTok">
     <w:name w:val="ErrorTok"/>
-    <w:basedOn w:val="35"/>
-    <w:qFormat/>
-    <w:uiPriority w:val="0"/>
+    <w:basedOn w:val="VerbatimChar"/>
+    <w:qFormat/>
     <w:rPr>
       <w:rFonts w:ascii="Consolas" w:hAnsi="Consolas"/>
       <w:b/>
@@ -2929,11 +2983,10 @@
       <w:sz w:val="22"/>
     </w:rPr>
   </w:style>
-  <w:style w:type="character" w:customStyle="1" w:styleId="68">
+  <w:style w:type="character" w:customStyle="1" w:styleId="NormalTok">
     <w:name w:val="NormalTok"/>
-    <w:basedOn w:val="35"/>
-    <w:qFormat/>
-    <w:uiPriority w:val="0"/>
+    <w:basedOn w:val="VerbatimChar"/>
+    <w:qFormat/>
     <w:rPr>
       <w:rFonts w:ascii="Consolas" w:hAnsi="Consolas"/>
       <w:sz w:val="22"/>
@@ -3058,7 +3111,7 @@
         <a:solidFill>
           <a:schemeClr val="phClr"/>
         </a:solidFill>
-        <a:gradFill rotWithShape="true">
+        <a:gradFill rotWithShape="1">
           <a:gsLst>
             <a:gs pos="0">
               <a:schemeClr val="phClr">
@@ -3079,9 +3132,9 @@
               </a:schemeClr>
             </a:gs>
           </a:gsLst>
-          <a:lin ang="16200000" scaled="true"/>
+          <a:lin ang="16200000" scaled="1"/>
         </a:gradFill>
-        <a:gradFill rotWithShape="true">
+        <a:gradFill rotWithShape="1">
           <a:gsLst>
             <a:gs pos="0">
               <a:schemeClr val="phClr">
@@ -3098,7 +3151,7 @@
               </a:schemeClr>
             </a:gs>
           </a:gsLst>
-          <a:lin ang="16200000" scaled="false"/>
+          <a:lin ang="16200000" scaled="0"/>
         </a:gradFill>
       </a:fillStyleLst>
       <a:lnStyleLst>
@@ -3168,7 +3221,7 @@
         <a:solidFill>
           <a:schemeClr val="phClr"/>
         </a:solidFill>
-        <a:gradFill rotWithShape="true">
+        <a:gradFill rotWithShape="1">
           <a:gsLst>
             <a:gs pos="0">
               <a:schemeClr val="phClr">
@@ -3194,7 +3247,7 @@
             <a:fillToRect l="50000" t="-80000" r="50000" b="180000"/>
           </a:path>
         </a:gradFill>
-        <a:gradFill rotWithShape="true">
+        <a:gradFill rotWithShape="1">
           <a:gsLst>
             <a:gs pos="0">
               <a:schemeClr val="phClr">
@@ -3256,6 +3309,7 @@
       </a:style>
     </a:lnDef>
   </a:objectDefaults>
+  <a:extraClrSchemeLst/>
 </a:theme>
 </file>
 
@@ -3267,10 +3321,266 @@
 </s:customData>
 </file>
 
+<file path=customXml/item2.xml><?xml version="1.0" encoding="utf-8"?>
+<ct:contentTypeSchema xmlns:ct="http://schemas.microsoft.com/office/2006/metadata/contentType" xmlns:ma="http://schemas.microsoft.com/office/2006/metadata/properties/metaAttributes" ct:_="" ma:_="" ma:contentTypeName="Document" ma:contentTypeID="0x010100FA78ACCEF5E0334E9DFC6EF710582A9A" ma:contentTypeVersion="9" ma:contentTypeDescription="Create a new document." ma:contentTypeScope="" ma:versionID="b6dbdaddecf7d19b1a361d7696cc1bc4">
+  <xsd:schema xmlns:xsd="http://www.w3.org/2001/XMLSchema" xmlns:xs="http://www.w3.org/2001/XMLSchema" xmlns:p="http://schemas.microsoft.com/office/2006/metadata/properties" xmlns:ns3="235c4a7c-8e60-4979-a765-81d1f64e0eca" xmlns:ns4="548f3a0a-5f39-4583-9385-abc0bfe16f06" targetNamespace="http://schemas.microsoft.com/office/2006/metadata/properties" ma:root="true" ma:fieldsID="d4dea3b1fc0b497bedc37a3b71900b02" ns3:_="" ns4:_="">
+    <xsd:import namespace="235c4a7c-8e60-4979-a765-81d1f64e0eca"/>
+    <xsd:import namespace="548f3a0a-5f39-4583-9385-abc0bfe16f06"/>
+    <xsd:element name="properties">
+      <xsd:complexType>
+        <xsd:sequence>
+          <xsd:element name="documentManagement">
+            <xsd:complexType>
+              <xsd:all>
+                <xsd:element ref="ns3:SharedWithUsers" minOccurs="0"/>
+                <xsd:element ref="ns3:SharedWithDetails" minOccurs="0"/>
+                <xsd:element ref="ns3:SharingHintHash" minOccurs="0"/>
+                <xsd:element ref="ns4:MediaServiceMetadata" minOccurs="0"/>
+                <xsd:element ref="ns4:MediaServiceFastMetadata" minOccurs="0"/>
+                <xsd:element ref="ns4:MediaServiceAutoTags" minOccurs="0"/>
+                <xsd:element ref="ns4:MediaServiceOCR" minOccurs="0"/>
+                <xsd:element ref="ns4:MediaServiceGenerationTime" minOccurs="0"/>
+                <xsd:element ref="ns4:MediaServiceEventHashCode" minOccurs="0"/>
+              </xsd:all>
+            </xsd:complexType>
+          </xsd:element>
+        </xsd:sequence>
+      </xsd:complexType>
+    </xsd:element>
+  </xsd:schema>
+  <xsd:schema xmlns:xsd="http://www.w3.org/2001/XMLSchema" xmlns:xs="http://www.w3.org/2001/XMLSchema" xmlns:dms="http://schemas.microsoft.com/office/2006/documentManagement/types" xmlns:pc="http://schemas.microsoft.com/office/infopath/2007/PartnerControls" targetNamespace="235c4a7c-8e60-4979-a765-81d1f64e0eca" elementFormDefault="qualified">
+    <xsd:import namespace="http://schemas.microsoft.com/office/2006/documentManagement/types"/>
+    <xsd:import namespace="http://schemas.microsoft.com/office/infopath/2007/PartnerControls"/>
+    <xsd:element name="SharedWithUsers" ma:index="8" nillable="true" ma:displayName="Shared With" ma:internalName="SharedWithUsers" ma:readOnly="true">
+      <xsd:complexType>
+        <xsd:complexContent>
+          <xsd:extension base="dms:UserMulti">
+            <xsd:sequence>
+              <xsd:element name="UserInfo" minOccurs="0" maxOccurs="unbounded">
+                <xsd:complexType>
+                  <xsd:sequence>
+                    <xsd:element name="DisplayName" type="xsd:string" minOccurs="0"/>
+                    <xsd:element name="AccountId" type="dms:UserId" minOccurs="0" nillable="true"/>
+                    <xsd:element name="AccountType" type="xsd:string" minOccurs="0"/>
+                  </xsd:sequence>
+                </xsd:complexType>
+              </xsd:element>
+            </xsd:sequence>
+          </xsd:extension>
+        </xsd:complexContent>
+      </xsd:complexType>
+    </xsd:element>
+    <xsd:element name="SharedWithDetails" ma:index="9" nillable="true" ma:displayName="Shared With Details" ma:internalName="SharedWithDetails" ma:readOnly="true">
+      <xsd:simpleType>
+        <xsd:restriction base="dms:Note">
+          <xsd:maxLength value="255"/>
+        </xsd:restriction>
+      </xsd:simpleType>
+    </xsd:element>
+    <xsd:element name="SharingHintHash" ma:index="10" nillable="true" ma:displayName="Sharing Hint Hash" ma:hidden="true" ma:internalName="SharingHintHash" ma:readOnly="true">
+      <xsd:simpleType>
+        <xsd:restriction base="dms:Text"/>
+      </xsd:simpleType>
+    </xsd:element>
+  </xsd:schema>
+  <xsd:schema xmlns:xsd="http://www.w3.org/2001/XMLSchema" xmlns:xs="http://www.w3.org/2001/XMLSchema" xmlns:dms="http://schemas.microsoft.com/office/2006/documentManagement/types" xmlns:pc="http://schemas.microsoft.com/office/infopath/2007/PartnerControls" targetNamespace="548f3a0a-5f39-4583-9385-abc0bfe16f06" elementFormDefault="qualified">
+    <xsd:import namespace="http://schemas.microsoft.com/office/2006/documentManagement/types"/>
+    <xsd:import namespace="http://schemas.microsoft.com/office/infopath/2007/PartnerControls"/>
+    <xsd:element name="MediaServiceMetadata" ma:index="11" nillable="true" ma:displayName="MediaServiceMetadata" ma:hidden="true" ma:internalName="MediaServiceMetadata" ma:readOnly="true">
+      <xsd:simpleType>
+        <xsd:restriction base="dms:Note"/>
+      </xsd:simpleType>
+    </xsd:element>
+    <xsd:element name="MediaServiceFastMetadata" ma:index="12" nillable="true" ma:displayName="MediaServiceFastMetadata" ma:hidden="true" ma:internalName="MediaServiceFastMetadata" ma:readOnly="true">
+      <xsd:simpleType>
+        <xsd:restriction base="dms:Note"/>
+      </xsd:simpleType>
+    </xsd:element>
+    <xsd:element name="MediaServiceAutoTags" ma:index="13" nillable="true" ma:displayName="Tags" ma:internalName="MediaServiceAutoTags" ma:readOnly="true">
+      <xsd:simpleType>
+        <xsd:restriction base="dms:Text"/>
+      </xsd:simpleType>
+    </xsd:element>
+    <xsd:element name="MediaServiceOCR" ma:index="14" nillable="true" ma:displayName="Extracted Text" ma:internalName="MediaServiceOCR" ma:readOnly="true">
+      <xsd:simpleType>
+        <xsd:restriction base="dms:Note">
+          <xsd:maxLength value="255"/>
+        </xsd:restriction>
+      </xsd:simpleType>
+    </xsd:element>
+    <xsd:element name="MediaServiceGenerationTime" ma:index="15" nillable="true" ma:displayName="MediaServiceGenerationTime" ma:hidden="true" ma:internalName="MediaServiceGenerationTime" ma:readOnly="true">
+      <xsd:simpleType>
+        <xsd:restriction base="dms:Text"/>
+      </xsd:simpleType>
+    </xsd:element>
+    <xsd:element name="MediaServiceEventHashCode" ma:index="16" nillable="true" ma:displayName="MediaServiceEventHashCode" ma:hidden="true" ma:internalName="MediaServiceEventHashCode" ma:readOnly="true">
+      <xsd:simpleType>
+        <xsd:restriction base="dms:Text"/>
+      </xsd:simpleType>
+    </xsd:element>
+  </xsd:schema>
+  <xsd:schema xmlns="http://schemas.openxmlformats.org/package/2006/metadata/core-properties" xmlns:xsd="http://www.w3.org/2001/XMLSchema" xmlns:xsi="http://www.w3.org/2001/XMLSchema-instance" xmlns:dc="http://purl.org/dc/elements/1.1/" xmlns:dcterms="http://purl.org/dc/terms/" xmlns:odoc="http://schemas.microsoft.com/internal/obd" targetNamespace="http://schemas.openxmlformats.org/package/2006/metadata/core-properties" elementFormDefault="qualified" attributeFormDefault="unqualified" blockDefault="#all">
+    <xsd:import namespace="http://purl.org/dc/elements/1.1/" schemaLocation="http://dublincore.org/schemas/xmls/qdc/2003/04/02/dc.xsd"/>
+    <xsd:import namespace="http://purl.org/dc/terms/" schemaLocation="http://dublincore.org/schemas/xmls/qdc/2003/04/02/dcterms.xsd"/>
+    <xsd:element name="coreProperties" type="CT_coreProperties"/>
+    <xsd:complexType name="CT_coreProperties">
+      <xsd:all>
+        <xsd:element ref="dc:creator" minOccurs="0" maxOccurs="1"/>
+        <xsd:element ref="dcterms:created" minOccurs="0" maxOccurs="1"/>
+        <xsd:element ref="dc:identifier" minOccurs="0" maxOccurs="1"/>
+        <xsd:element name="contentType" minOccurs="0" maxOccurs="1" type="xsd:string" ma:index="0" ma:displayName="Content Type"/>
+        <xsd:element ref="dc:title" minOccurs="0" maxOccurs="1" ma:index="4" ma:displayName="Title"/>
+        <xsd:element ref="dc:subject" minOccurs="0" maxOccurs="1"/>
+        <xsd:element ref="dc:description" minOccurs="0" maxOccurs="1"/>
+        <xsd:element name="keywords" minOccurs="0" maxOccurs="1" type="xsd:string"/>
+        <xsd:element ref="dc:language" minOccurs="0" maxOccurs="1"/>
+        <xsd:element name="category" minOccurs="0" maxOccurs="1" type="xsd:string"/>
+        <xsd:element name="version" minOccurs="0" maxOccurs="1" type="xsd:string"/>
+        <xsd:element name="revision" minOccurs="0" maxOccurs="1" type="xsd:string">
+          <xsd:annotation>
+            <xsd:documentation>
+                        This value indicates the number of saves or revisions. The application is responsible for updating this value after each revision.
+                    </xsd:documentation>
+          </xsd:annotation>
+        </xsd:element>
+        <xsd:element name="lastModifiedBy" minOccurs="0" maxOccurs="1" type="xsd:string"/>
+        <xsd:element ref="dcterms:modified" minOccurs="0" maxOccurs="1"/>
+        <xsd:element name="contentStatus" minOccurs="0" maxOccurs="1" type="xsd:string"/>
+      </xsd:all>
+    </xsd:complexType>
+  </xsd:schema>
+  <xs:schema xmlns:pc="http://schemas.microsoft.com/office/infopath/2007/PartnerControls" xmlns:xs="http://www.w3.org/2001/XMLSchema" targetNamespace="http://schemas.microsoft.com/office/infopath/2007/PartnerControls" elementFormDefault="qualified" attributeFormDefault="unqualified">
+    <xs:element name="Person">
+      <xs:complexType>
+        <xs:sequence>
+          <xs:element ref="pc:DisplayName" minOccurs="0"/>
+          <xs:element ref="pc:AccountId" minOccurs="0"/>
+          <xs:element ref="pc:AccountType" minOccurs="0"/>
+        </xs:sequence>
+      </xs:complexType>
+    </xs:element>
+    <xs:element name="DisplayName" type="xs:string"/>
+    <xs:element name="AccountId" type="xs:string"/>
+    <xs:element name="AccountType" type="xs:string"/>
+    <xs:element name="BDCAssociatedEntity">
+      <xs:complexType>
+        <xs:sequence>
+          <xs:element ref="pc:BDCEntity" minOccurs="0" maxOccurs="unbounded"/>
+        </xs:sequence>
+        <xs:attribute ref="pc:EntityNamespace"/>
+        <xs:attribute ref="pc:EntityName"/>
+        <xs:attribute ref="pc:SystemInstanceName"/>
+        <xs:attribute ref="pc:AssociationName"/>
+      </xs:complexType>
+    </xs:element>
+    <xs:attribute name="EntityNamespace" type="xs:string"/>
+    <xs:attribute name="EntityName" type="xs:string"/>
+    <xs:attribute name="SystemInstanceName" type="xs:string"/>
+    <xs:attribute name="AssociationName" type="xs:string"/>
+    <xs:element name="BDCEntity">
+      <xs:complexType>
+        <xs:sequence>
+          <xs:element ref="pc:EntityDisplayName" minOccurs="0"/>
+          <xs:element ref="pc:EntityInstanceReference" minOccurs="0"/>
+          <xs:element ref="pc:EntityId1" minOccurs="0"/>
+          <xs:element ref="pc:EntityId2" minOccurs="0"/>
+          <xs:element ref="pc:EntityId3" minOccurs="0"/>
+          <xs:element ref="pc:EntityId4" minOccurs="0"/>
+          <xs:element ref="pc:EntityId5" minOccurs="0"/>
+        </xs:sequence>
+      </xs:complexType>
+    </xs:element>
+    <xs:element name="EntityDisplayName" type="xs:string"/>
+    <xs:element name="EntityInstanceReference" type="xs:string"/>
+    <xs:element name="EntityId1" type="xs:string"/>
+    <xs:element name="EntityId2" type="xs:string"/>
+    <xs:element name="EntityId3" type="xs:string"/>
+    <xs:element name="EntityId4" type="xs:string"/>
+    <xs:element name="EntityId5" type="xs:string"/>
+    <xs:element name="Terms">
+      <xs:complexType>
+        <xs:sequence>
+          <xs:element ref="pc:TermInfo" minOccurs="0" maxOccurs="unbounded"/>
+        </xs:sequence>
+      </xs:complexType>
+    </xs:element>
+    <xs:element name="TermInfo">
+      <xs:complexType>
+        <xs:sequence>
+          <xs:element ref="pc:TermName" minOccurs="0"/>
+          <xs:element ref="pc:TermId" minOccurs="0"/>
+        </xs:sequence>
+      </xs:complexType>
+    </xs:element>
+    <xs:element name="TermName" type="xs:string"/>
+    <xs:element name="TermId" type="xs:string"/>
+  </xs:schema>
+</ct:contentTypeSchema>
+</file>
+
+<file path=customXml/item3.xml><?xml version="1.0" encoding="utf-8"?>
+<?mso-contentType ?>
+<FormTemplates xmlns="http://schemas.microsoft.com/sharepoint/v3/contenttype/forms">
+  <Display>DocumentLibraryForm</Display>
+  <Edit>DocumentLibraryForm</Edit>
+  <New>DocumentLibraryForm</New>
+</FormTemplates>
+</file>
+
+<file path=customXml/item4.xml><?xml version="1.0" encoding="utf-8"?>
+<p:properties xmlns:p="http://schemas.microsoft.com/office/2006/metadata/properties" xmlns:xsi="http://www.w3.org/2001/XMLSchema-instance" xmlns:pc="http://schemas.microsoft.com/office/infopath/2007/PartnerControls">
+  <documentManagement/>
+</p:properties>
+</file>
+
 <file path=customXml/itemProps1.xml><?xml version="1.0" encoding="utf-8"?>
 <ds:datastoreItem xmlns:ds="http://schemas.openxmlformats.org/officeDocument/2006/customXml" ds:itemID="{B1977F7D-205B-4081-913C-38D41E755F92}">
   <ds:schemaRefs>
     <ds:schemaRef ds:uri="http://www.wps.cn/officeDocument/2013/wpsCustomData"/>
   </ds:schemaRefs>
 </ds:datastoreItem>
+</file>
+
+<file path=customXml/itemProps2.xml><?xml version="1.0" encoding="utf-8"?>
+<ds:datastoreItem xmlns:ds="http://schemas.openxmlformats.org/officeDocument/2006/customXml" ds:itemID="{01AAD37A-E6E5-41A1-8ABE-A19FD43F0CB8}">
+  <ds:schemaRefs>
+    <ds:schemaRef ds:uri="http://schemas.microsoft.com/office/2006/metadata/contentType"/>
+    <ds:schemaRef ds:uri="http://schemas.microsoft.com/office/2006/metadata/properties/metaAttributes"/>
+    <ds:schemaRef ds:uri="http://www.w3.org/2001/XMLSchema"/>
+    <ds:schemaRef ds:uri="http://schemas.microsoft.com/office/2006/metadata/properties"/>
+    <ds:schemaRef ds:uri="235c4a7c-8e60-4979-a765-81d1f64e0eca"/>
+    <ds:schemaRef ds:uri="548f3a0a-5f39-4583-9385-abc0bfe16f06"/>
+    <ds:schemaRef ds:uri="http://schemas.microsoft.com/office/2006/documentManagement/types"/>
+    <ds:schemaRef ds:uri="http://schemas.microsoft.com/office/infopath/2007/PartnerControls"/>
+    <ds:schemaRef ds:uri="http://schemas.openxmlformats.org/package/2006/metadata/core-properties"/>
+    <ds:schemaRef ds:uri="http://purl.org/dc/elements/1.1/"/>
+    <ds:schemaRef ds:uri="http://purl.org/dc/terms/"/>
+    <ds:schemaRef ds:uri="http://schemas.microsoft.com/internal/obd"/>
+  </ds:schemaRefs>
+</ds:datastoreItem>
+</file>
+
+<file path=customXml/itemProps3.xml><?xml version="1.0" encoding="utf-8"?>
+<ds:datastoreItem xmlns:ds="http://schemas.openxmlformats.org/officeDocument/2006/customXml" ds:itemID="{2918145F-EE49-4025-A606-92D3270BAC48}">
+  <ds:schemaRefs>
+    <ds:schemaRef ds:uri="http://schemas.microsoft.com/sharepoint/v3/contenttype/forms"/>
+  </ds:schemaRefs>
+</ds:datastoreItem>
+</file>
+
+<file path=customXml/itemProps4.xml><?xml version="1.0" encoding="utf-8"?>
+<ds:datastoreItem xmlns:ds="http://schemas.openxmlformats.org/officeDocument/2006/customXml" ds:itemID="{07E9F405-BCCB-4004-ADE5-4FB4925E5A70}">
+  <ds:schemaRefs>
+    <ds:schemaRef ds:uri="http://schemas.openxmlformats.org/package/2006/metadata/core-properties"/>
+    <ds:schemaRef ds:uri="http://www.w3.org/XML/1998/namespace"/>
+    <ds:schemaRef ds:uri="http://purl.org/dc/dcmitype/"/>
+    <ds:schemaRef ds:uri="http://purl.org/dc/terms/"/>
+    <ds:schemaRef ds:uri="http://schemas.microsoft.com/office/infopath/2007/PartnerControls"/>
+    <ds:schemaRef ds:uri="http://schemas.microsoft.com/office/2006/metadata/properties"/>
+    <ds:schemaRef ds:uri="http://schemas.microsoft.com/office/2006/documentManagement/types"/>
+    <ds:schemaRef ds:uri="548f3a0a-5f39-4583-9385-abc0bfe16f06"/>
+    <ds:schemaRef ds:uri="235c4a7c-8e60-4979-a765-81d1f64e0eca"/>
+    <ds:schemaRef ds:uri="http://purl.org/dc/elements/1.1/"/>
+  </ds:schemaRefs>
+</ds:datastoreItem>
 </file>
</xml_diff>